<commit_message>
Analysis of results for WordSearch Analysis, explaining the figures, corroborating the hypothesis
</commit_message>
<xml_diff>
--- a/Analysis.docx
+++ b/Analysis.docx
@@ -10,7 +10,6 @@
           <w:lang w:val="en-US" w:bidi="hi-IN"/>
         </w:rPr>
       </w:pPr>
-      <w:bookmarkStart w:id="0" w:name="_GoBack"/>
       <w:r>
         <w:rPr>
           <w:rFonts w:asciiTheme="minorBidi" w:hAnsiTheme="minorBidi"/>
@@ -1006,7 +1005,7 @@
         </w:rPr>
         <w:t>Given a line, we can find the run length of CS, if present. We have labelled the language of the line in (2). Typically</w:t>
       </w:r>
-      <w:commentRangeStart w:id="1"/>
+      <w:commentRangeStart w:id="0"/>
       <w:r>
         <w:rPr>
           <w:rFonts w:asciiTheme="minorBidi" w:hAnsiTheme="minorBidi"/>
@@ -1014,7 +1013,7 @@
         </w:rPr>
         <w:t xml:space="preserve">, a run-length of 3 </w:t>
       </w:r>
-      <w:commentRangeEnd w:id="1"/>
+      <w:commentRangeEnd w:id="0"/>
       <w:r>
         <w:rPr>
           <w:rStyle w:val="CommentReference"/>
@@ -1022,7 +1021,7 @@
           <w:sz w:val="24"/>
           <w:szCs w:val="24"/>
         </w:rPr>
-        <w:commentReference w:id="1"/>
+        <w:commentReference w:id="0"/>
       </w:r>
       <w:r>
         <w:rPr>
@@ -1343,90 +1342,236 @@
           <w:rFonts w:asciiTheme="minorBidi" w:hAnsiTheme="minorBidi" w:cs="Times New Roman"/>
           <w:color w:val="000000"/>
         </w:rPr>
-        <w:t>We have created a list of Hindi-English equivalent pairs. These have been segregated by a rough semantic or functional categorization: emotion, ideological abstractions and technical terms.</w:t>
-      </w:r>
-    </w:p>
-    <w:p>
-      <w:pPr>
+        <w:t xml:space="preserve">We have created a list of Hindi-English equivalent pairs. These have been segregated by a rough semantic or functional categorization: </w:t>
+      </w:r>
+      <w:r>
         <w:rPr>
           <w:rFonts w:asciiTheme="minorBidi" w:hAnsiTheme="minorBidi" w:cs="Times New Roman"/>
-        </w:rPr>
-      </w:pPr>
+          <w:b/>
+          <w:bCs/>
+          <w:color w:val="000000"/>
+        </w:rPr>
+        <w:t>E</w:t>
+      </w:r>
+      <w:r>
+        <w:rPr>
+          <w:rFonts w:asciiTheme="minorBidi" w:hAnsiTheme="minorBidi" w:cs="Times New Roman"/>
+          <w:b/>
+          <w:bCs/>
+          <w:color w:val="000000"/>
+        </w:rPr>
+        <w:t>motion</w:t>
+      </w:r>
+      <w:r>
+        <w:rPr>
+          <w:rFonts w:asciiTheme="minorBidi" w:hAnsiTheme="minorBidi" w:cs="Times New Roman"/>
+          <w:b/>
+          <w:bCs/>
+          <w:color w:val="000000"/>
+        </w:rPr>
+        <w:t>-denoting</w:t>
+      </w:r>
       <w:r>
         <w:rPr>
           <w:rFonts w:asciiTheme="minorBidi" w:hAnsiTheme="minorBidi" w:cs="Times New Roman"/>
           <w:color w:val="000000"/>
         </w:rPr>
-        <w:t>This list is obviously amenable to expansion and refinement, of course. At the moment, we have included only the broadest of terms, and its size is as following:</w:t>
-      </w:r>
-    </w:p>
-    <w:p>
-      <w:pPr>
+        <w:t xml:space="preserve">, </w:t>
+      </w:r>
+      <w:r>
         <w:rPr>
           <w:rFonts w:asciiTheme="minorBidi" w:hAnsiTheme="minorBidi" w:cs="Times New Roman"/>
-        </w:rPr>
-      </w:pPr>
+          <w:b/>
+          <w:bCs/>
+          <w:color w:val="000000"/>
+        </w:rPr>
+        <w:t>I</w:t>
+      </w:r>
+      <w:r>
+        <w:rPr>
+          <w:rFonts w:asciiTheme="minorBidi" w:hAnsiTheme="minorBidi" w:cs="Times New Roman"/>
+          <w:b/>
+          <w:bCs/>
+          <w:color w:val="000000"/>
+        </w:rPr>
+        <w:t>deological</w:t>
+      </w:r>
       <w:r>
         <w:rPr>
           <w:rFonts w:asciiTheme="minorBidi" w:hAnsiTheme="minorBidi" w:cs="Times New Roman"/>
           <w:color w:val="000000"/>
         </w:rPr>
-        <w:t>(</w:t>
-      </w:r>
-      <w:proofErr w:type="spellStart"/>
+        <w:t xml:space="preserve"> </w:t>
+      </w:r>
+      <w:r>
+        <w:rPr>
+          <w:rFonts w:asciiTheme="minorBidi" w:hAnsiTheme="minorBidi" w:cs="Times New Roman"/>
+          <w:b/>
+          <w:bCs/>
+          <w:color w:val="000000"/>
+        </w:rPr>
+        <w:t>abstractions</w:t>
+      </w:r>
       <w:r>
         <w:rPr>
           <w:rFonts w:asciiTheme="minorBidi" w:hAnsiTheme="minorBidi" w:cs="Times New Roman"/>
           <w:color w:val="000000"/>
         </w:rPr>
-        <w:t>i</w:t>
-      </w:r>
-      <w:proofErr w:type="spellEnd"/>
+        <w:t xml:space="preserve"> and </w:t>
+      </w:r>
+      <w:r>
+        <w:rPr>
+          <w:rFonts w:asciiTheme="minorBidi" w:hAnsiTheme="minorBidi" w:cs="Times New Roman"/>
+          <w:b/>
+          <w:bCs/>
+          <w:color w:val="000000"/>
+        </w:rPr>
+        <w:t>T</w:t>
+      </w:r>
+      <w:r>
+        <w:rPr>
+          <w:rFonts w:asciiTheme="minorBidi" w:hAnsiTheme="minorBidi" w:cs="Times New Roman"/>
+          <w:b/>
+          <w:bCs/>
+          <w:color w:val="000000"/>
+        </w:rPr>
+        <w:t>echnical</w:t>
+      </w:r>
+      <w:r>
+        <w:rPr>
+          <w:rFonts w:asciiTheme="minorBidi" w:hAnsiTheme="minorBidi" w:cs="Times New Roman"/>
+          <w:b/>
+          <w:bCs/>
+          <w:color w:val="000000"/>
+        </w:rPr>
+        <w:t xml:space="preserve"> terms</w:t>
+      </w:r>
       <w:r>
         <w:rPr>
           <w:rFonts w:asciiTheme="minorBidi" w:hAnsiTheme="minorBidi" w:cs="Times New Roman"/>
           <w:color w:val="000000"/>
         </w:rPr>
-        <w:t>) Emotion: 8</w:t>
-      </w:r>
-      <w:r>
+        <w:t>.</w:t>
+      </w:r>
+    </w:p>
+    <w:p>
+      <w:pPr>
         <w:rPr>
           <w:rFonts w:asciiTheme="minorBidi" w:hAnsiTheme="minorBidi" w:cs="Times New Roman"/>
         </w:rPr>
-        <w:br/>
-      </w:r>
+      </w:pPr>
       <w:r>
         <w:rPr>
           <w:rFonts w:asciiTheme="minorBidi" w:hAnsiTheme="minorBidi" w:cs="Times New Roman"/>
           <w:color w:val="000000"/>
         </w:rPr>
-        <w:t>(ii) Ideological abstractions: 14</w:t>
-      </w:r>
-      <w:r>
-        <w:rPr>
-          <w:rFonts w:asciiTheme="minorBidi" w:hAnsiTheme="minorBidi" w:cs="Times New Roman"/>
-        </w:rPr>
-        <w:br/>
-      </w:r>
-      <w:r>
+        <w:t>This list is obviously amenable to expansion and refinement, of course. At the moment, we have included only the broadest of terms, and its size is as following:</w:t>
+      </w:r>
+    </w:p>
+    <w:p>
+      <w:pPr>
         <w:rPr>
           <w:rFonts w:asciiTheme="minorBidi" w:hAnsiTheme="minorBidi" w:cs="Times New Roman"/>
           <w:color w:val="000000"/>
         </w:rPr>
-        <w:t>(iii)Technical terms: 12</w:t>
-      </w:r>
-    </w:p>
-    <w:p>
-      <w:pPr>
-        <w:rPr>
-          <w:rFonts w:asciiTheme="minorBidi" w:hAnsiTheme="minorBidi" w:cs="Times New Roman"/>
-        </w:rPr>
       </w:pPr>
       <w:r>
         <w:rPr>
           <w:rFonts w:asciiTheme="minorBidi" w:hAnsiTheme="minorBidi" w:cs="Times New Roman"/>
           <w:color w:val="000000"/>
         </w:rPr>
+        <w:t>(</w:t>
+      </w:r>
+      <w:proofErr w:type="spellStart"/>
+      <w:r>
+        <w:rPr>
+          <w:rFonts w:asciiTheme="minorBidi" w:hAnsiTheme="minorBidi" w:cs="Times New Roman"/>
+          <w:color w:val="000000"/>
+        </w:rPr>
+        <w:t>i</w:t>
+      </w:r>
+      <w:proofErr w:type="spellEnd"/>
+      <w:r>
+        <w:rPr>
+          <w:rFonts w:asciiTheme="minorBidi" w:hAnsiTheme="minorBidi" w:cs="Times New Roman"/>
+          <w:color w:val="000000"/>
+        </w:rPr>
+        <w:t xml:space="preserve">) </w:t>
+      </w:r>
+      <w:r>
+        <w:rPr>
+          <w:rFonts w:asciiTheme="minorBidi" w:hAnsiTheme="minorBidi" w:cs="Times New Roman"/>
+          <w:color w:val="000000"/>
+        </w:rPr>
+        <w:t>Emotion: 8</w:t>
+      </w:r>
+      <w:r>
+        <w:rPr>
+          <w:rFonts w:asciiTheme="minorBidi" w:hAnsiTheme="minorBidi" w:cs="Times New Roman"/>
+        </w:rPr>
+        <w:br/>
+      </w:r>
+      <w:r>
+        <w:rPr>
+          <w:rFonts w:asciiTheme="minorBidi" w:hAnsiTheme="minorBidi" w:cs="Times New Roman"/>
+          <w:color w:val="000000"/>
+        </w:rPr>
+        <w:t>(ii) Ideological abstractions: 1</w:t>
+      </w:r>
+      <w:r>
+        <w:rPr>
+          <w:rFonts w:asciiTheme="minorBidi" w:hAnsiTheme="minorBidi" w:cs="Times New Roman"/>
+          <w:color w:val="000000"/>
+        </w:rPr>
+        <w:t>6</w:t>
+      </w:r>
+      <w:r>
+        <w:rPr>
+          <w:rFonts w:asciiTheme="minorBidi" w:hAnsiTheme="minorBidi" w:cs="Times New Roman"/>
+        </w:rPr>
+        <w:br/>
+      </w:r>
+      <w:r>
+        <w:rPr>
+          <w:rFonts w:asciiTheme="minorBidi" w:hAnsiTheme="minorBidi" w:cs="Times New Roman"/>
+          <w:color w:val="000000"/>
+        </w:rPr>
+        <w:t>(iii)Technical terms: 1</w:t>
+      </w:r>
+      <w:r>
+        <w:rPr>
+          <w:rFonts w:asciiTheme="minorBidi" w:hAnsiTheme="minorBidi" w:cs="Times New Roman"/>
+          <w:color w:val="000000"/>
+        </w:rPr>
+        <w:t>1</w:t>
+      </w:r>
+    </w:p>
+    <w:p>
+      <w:pPr>
+        <w:rPr>
+          <w:rFonts w:asciiTheme="minorBidi" w:hAnsiTheme="minorBidi" w:cs="Times New Roman"/>
+          <w:color w:val="000000"/>
+        </w:rPr>
+      </w:pPr>
+      <w:r>
+        <w:rPr>
+          <w:rFonts w:asciiTheme="minorBidi" w:hAnsiTheme="minorBidi" w:cs="Times New Roman"/>
+          <w:color w:val="000000"/>
+        </w:rPr>
+        <w:t xml:space="preserve">Each of the words in the above list is searched in a cluster, i.e. along with its close synonyms, possible spelling variants, etc. so as to gather as accurate an estimate of how many times the concept appears in the corpus as possible. </w:t>
+      </w:r>
+    </w:p>
+    <w:p>
+      <w:pPr>
+        <w:rPr>
+          <w:rFonts w:asciiTheme="minorBidi" w:hAnsiTheme="minorBidi" w:cs="Times New Roman"/>
+        </w:rPr>
+      </w:pPr>
+      <w:r>
+        <w:rPr>
+          <w:rFonts w:asciiTheme="minorBidi" w:hAnsiTheme="minorBidi" w:cs="Times New Roman"/>
+          <w:color w:val="000000"/>
+        </w:rPr>
         <w:t>These terms are not specific to either corpus or discussion (except ‘feminism’ and ‘untouchability’, belong to the last list). In any case, we are looking for a ratio of Hindi: English from each corpus, rather than the absolute count of occurrences. This tells us about the language that people prefer to use within these arenas, and which language the ideological, technical, and emotional thrust of the conversation lies, no matter the ‘base’ language or the surrounding words.</w:t>
       </w:r>
     </w:p>
@@ -1443,6 +1588,14 @@
           <w:lang w:val="en-US"/>
         </w:rPr>
         <w:t>Search list:</w:t>
+      </w:r>
+      <w:r>
+        <w:rPr>
+          <w:rStyle w:val="FootnoteReference"/>
+          <w:rFonts w:asciiTheme="minorBidi" w:hAnsiTheme="minorBidi"/>
+          <w:lang w:val="en-US"/>
+        </w:rPr>
+        <w:footnoteReference w:id="1"/>
       </w:r>
     </w:p>
     <w:p>
@@ -3402,7 +3555,25 @@
         <w:rPr>
           <w:rFonts w:asciiTheme="minorBidi" w:hAnsiTheme="minorBidi"/>
         </w:rPr>
-        <w:t xml:space="preserve">Revolution, protest, </w:t>
+        <w:t>Revolution, protest</w:t>
+      </w:r>
+      <w:r>
+        <w:rPr>
+          <w:rFonts w:asciiTheme="minorBidi" w:hAnsiTheme="minorBidi"/>
+        </w:rPr>
+        <w:t>, c</w:t>
+      </w:r>
+      <w:r>
+        <w:rPr>
+          <w:rFonts w:asciiTheme="minorBidi" w:hAnsiTheme="minorBidi"/>
+        </w:rPr>
+        <w:t>ampaign</w:t>
+      </w:r>
+      <w:r>
+        <w:rPr>
+          <w:rFonts w:asciiTheme="minorBidi" w:hAnsiTheme="minorBidi"/>
+        </w:rPr>
+        <w:t xml:space="preserve">, </w:t>
       </w:r>
       <w:r>
         <w:rPr>
@@ -3434,6 +3605,36 @@
         </w:rPr>
         <w:t>, संघर्ष</w:t>
       </w:r>
+      <w:r>
+        <w:rPr>
+          <w:rFonts w:asciiTheme="minorBidi" w:hAnsiTheme="minorBidi" w:cs="Mangal"/>
+          <w:lang w:bidi="hi-IN"/>
+        </w:rPr>
+        <w:t xml:space="preserve">, </w:t>
+      </w:r>
+      <w:r>
+        <w:rPr>
+          <w:rFonts w:asciiTheme="minorBidi" w:hAnsiTheme="minorBidi" w:cs="Mangal"/>
+          <w:cs/>
+          <w:lang w:bidi="hi-IN"/>
+        </w:rPr>
+        <w:t>मोर्चा</w:t>
+      </w:r>
+      <w:r>
+        <w:rPr>
+          <w:rFonts w:asciiTheme="minorBidi" w:hAnsiTheme="minorBidi" w:cs="Mangal"/>
+          <w:lang w:bidi="hi-IN"/>
+        </w:rPr>
+        <w:t xml:space="preserve">, </w:t>
+      </w:r>
+      <w:proofErr w:type="spellStart"/>
+      <w:r>
+        <w:rPr>
+          <w:rFonts w:asciiTheme="minorBidi" w:hAnsiTheme="minorBidi"/>
+        </w:rPr>
+        <w:t>morcha</w:t>
+      </w:r>
+      <w:proofErr w:type="spellEnd"/>
     </w:p>
     <w:p>
       <w:pPr>
@@ -3451,7 +3652,7 @@
         <w:rPr>
           <w:rFonts w:asciiTheme="minorBidi" w:hAnsiTheme="minorBidi"/>
         </w:rPr>
-        <w:t xml:space="preserve">Campaign, </w:t>
+        <w:t xml:space="preserve">Religion, </w:t>
       </w:r>
       <w:r>
         <w:rPr>
@@ -3459,22 +3660,14 @@
           <w:cs/>
           <w:lang w:bidi="hi-IN"/>
         </w:rPr>
-        <w:t>मोर्चा</w:t>
-      </w:r>
-      <w:r>
-        <w:rPr>
-          <w:rFonts w:asciiTheme="minorBidi" w:hAnsiTheme="minorBidi"/>
-        </w:rPr>
-        <w:t xml:space="preserve">, </w:t>
-      </w:r>
-      <w:proofErr w:type="spellStart"/>
-      <w:r>
-        <w:rPr>
-          <w:rFonts w:asciiTheme="minorBidi" w:hAnsiTheme="minorBidi"/>
-        </w:rPr>
-        <w:t>morcha</w:t>
-      </w:r>
-      <w:proofErr w:type="spellEnd"/>
+        <w:t>धर्म</w:t>
+      </w:r>
+      <w:r>
+        <w:rPr>
+          <w:rFonts w:asciiTheme="minorBidi" w:hAnsiTheme="minorBidi"/>
+        </w:rPr>
+        <w:t>, dharma</w:t>
+      </w:r>
     </w:p>
     <w:p>
       <w:pPr>
@@ -3492,7 +3685,7 @@
         <w:rPr>
           <w:rFonts w:asciiTheme="minorBidi" w:hAnsiTheme="minorBidi"/>
         </w:rPr>
-        <w:t xml:space="preserve">Religion, </w:t>
+        <w:t xml:space="preserve">Rights, </w:t>
       </w:r>
       <w:r>
         <w:rPr>
@@ -3500,14 +3693,36 @@
           <w:cs/>
           <w:lang w:bidi="hi-IN"/>
         </w:rPr>
-        <w:t>धर्म</w:t>
-      </w:r>
-      <w:r>
-        <w:rPr>
-          <w:rFonts w:asciiTheme="minorBidi" w:hAnsiTheme="minorBidi"/>
-        </w:rPr>
-        <w:t>, dharma</w:t>
-      </w:r>
+        <w:t>अधिकार</w:t>
+      </w:r>
+      <w:r>
+        <w:rPr>
+          <w:rFonts w:asciiTheme="minorBidi" w:hAnsiTheme="minorBidi"/>
+        </w:rPr>
+        <w:t xml:space="preserve">, </w:t>
+      </w:r>
+      <w:proofErr w:type="spellStart"/>
+      <w:r>
+        <w:rPr>
+          <w:rFonts w:asciiTheme="minorBidi" w:hAnsiTheme="minorBidi"/>
+        </w:rPr>
+        <w:t>adhikar</w:t>
+      </w:r>
+      <w:proofErr w:type="spellEnd"/>
+      <w:r>
+        <w:rPr>
+          <w:rFonts w:asciiTheme="minorBidi" w:hAnsiTheme="minorBidi"/>
+        </w:rPr>
+        <w:t xml:space="preserve">, </w:t>
+      </w:r>
+      <w:proofErr w:type="spellStart"/>
+      <w:r>
+        <w:rPr>
+          <w:rFonts w:asciiTheme="minorBidi" w:hAnsiTheme="minorBidi"/>
+        </w:rPr>
+        <w:t>adhikaar</w:t>
+      </w:r>
+      <w:proofErr w:type="spellEnd"/>
     </w:p>
     <w:p>
       <w:pPr>
@@ -3524,8 +3739,37 @@
       <w:r>
         <w:rPr>
           <w:rFonts w:asciiTheme="minorBidi" w:hAnsiTheme="minorBidi"/>
-        </w:rPr>
-        <w:t xml:space="preserve">Rights, </w:t>
+          <w:color w:val="000000"/>
+        </w:rPr>
+        <w:t> </w:t>
+      </w:r>
+      <w:proofErr w:type="spellStart"/>
+      <w:r>
+        <w:rPr>
+          <w:rFonts w:asciiTheme="minorBidi" w:hAnsiTheme="minorBidi"/>
+          <w:color w:val="000000"/>
+        </w:rPr>
+        <w:t>Casteism</w:t>
+      </w:r>
+      <w:proofErr w:type="spellEnd"/>
+      <w:r>
+        <w:rPr>
+          <w:rFonts w:asciiTheme="minorBidi" w:hAnsiTheme="minorBidi"/>
+          <w:color w:val="000000"/>
+        </w:rPr>
+        <w:t xml:space="preserve">, </w:t>
+      </w:r>
+      <w:r>
+        <w:rPr>
+          <w:rFonts w:asciiTheme="minorBidi" w:hAnsiTheme="minorBidi"/>
+        </w:rPr>
+        <w:t>u</w:t>
+      </w:r>
+      <w:r>
+        <w:rPr>
+          <w:rFonts w:asciiTheme="minorBidi" w:hAnsiTheme="minorBidi"/>
+        </w:rPr>
+        <w:t xml:space="preserve">ntouchability, </w:t>
       </w:r>
       <w:r>
         <w:rPr>
@@ -3533,7 +3777,7 @@
           <w:cs/>
           <w:lang w:bidi="hi-IN"/>
         </w:rPr>
-        <w:t>अधिकार</w:t>
+        <w:t>छुआछूत</w:t>
       </w:r>
       <w:r>
         <w:rPr>
@@ -3541,12 +3785,20 @@
         </w:rPr>
         <w:t xml:space="preserve">, </w:t>
       </w:r>
-      <w:proofErr w:type="spellStart"/>
-      <w:r>
-        <w:rPr>
-          <w:rFonts w:asciiTheme="minorBidi" w:hAnsiTheme="minorBidi"/>
-        </w:rPr>
-        <w:t>adhikar</w:t>
+      <w:r>
+        <w:rPr>
+          <w:rFonts w:asciiTheme="minorBidi" w:hAnsiTheme="minorBidi" w:cs="Mangal" w:hint="cs"/>
+          <w:cs/>
+          <w:lang w:bidi="hi-IN"/>
+        </w:rPr>
+        <w:t xml:space="preserve">मनुवाद, जातीवाद, ब्राह्मनवाद, </w:t>
+      </w:r>
+      <w:proofErr w:type="spellStart"/>
+      <w:r>
+        <w:rPr>
+          <w:rFonts w:asciiTheme="minorBidi" w:hAnsiTheme="minorBidi"/>
+        </w:rPr>
+        <w:t>chuachut</w:t>
       </w:r>
       <w:proofErr w:type="spellEnd"/>
       <w:r>
@@ -3560,7 +3812,35 @@
         <w:rPr>
           <w:rFonts w:asciiTheme="minorBidi" w:hAnsiTheme="minorBidi"/>
         </w:rPr>
-        <w:t>adhikaar</w:t>
+        <w:t>manuvad</w:t>
+      </w:r>
+      <w:proofErr w:type="spellEnd"/>
+      <w:r>
+        <w:rPr>
+          <w:rFonts w:asciiTheme="minorBidi" w:hAnsiTheme="minorBidi"/>
+        </w:rPr>
+        <w:t xml:space="preserve">, </w:t>
+      </w:r>
+      <w:proofErr w:type="spellStart"/>
+      <w:r>
+        <w:rPr>
+          <w:rFonts w:asciiTheme="minorBidi" w:hAnsiTheme="minorBidi"/>
+        </w:rPr>
+        <w:t>jaativad</w:t>
+      </w:r>
+      <w:proofErr w:type="spellEnd"/>
+      <w:r>
+        <w:rPr>
+          <w:rFonts w:asciiTheme="minorBidi" w:hAnsiTheme="minorBidi"/>
+        </w:rPr>
+        <w:t xml:space="preserve">, </w:t>
+      </w:r>
+      <w:proofErr w:type="spellStart"/>
+      <w:r>
+        <w:rPr>
+          <w:rFonts w:asciiTheme="minorBidi" w:hAnsiTheme="minorBidi"/>
+        </w:rPr>
+        <w:t>brahmanvad</w:t>
       </w:r>
       <w:proofErr w:type="spellEnd"/>
     </w:p>
@@ -3578,51 +3858,51 @@
       </w:pPr>
       <w:r>
         <w:rPr>
-          <w:rFonts w:asciiTheme="minorBidi" w:hAnsiTheme="minorBidi"/>
+          <w:rFonts w:asciiTheme="minorBidi" w:eastAsia="Times New Roman" w:hAnsiTheme="minorBidi"/>
           <w:color w:val="000000"/>
         </w:rPr>
         <w:t> </w:t>
       </w:r>
       <w:r>
         <w:rPr>
-          <w:rFonts w:asciiTheme="minorBidi" w:hAnsiTheme="minorBidi"/>
-        </w:rPr>
-        <w:t xml:space="preserve">Rape, </w:t>
-      </w:r>
-      <w:r>
-        <w:rPr>
-          <w:rFonts w:asciiTheme="minorBidi" w:hAnsiTheme="minorBidi" w:cs="Mangal"/>
+          <w:rFonts w:asciiTheme="minorBidi" w:eastAsia="Times New Roman" w:hAnsiTheme="minorBidi"/>
+        </w:rPr>
+        <w:t xml:space="preserve">Feminism, </w:t>
+      </w:r>
+      <w:r>
+        <w:rPr>
+          <w:rFonts w:asciiTheme="minorBidi" w:eastAsia="Times New Roman" w:hAnsiTheme="minorBidi" w:cs="Mangal"/>
           <w:cs/>
           <w:lang w:bidi="hi-IN"/>
         </w:rPr>
-        <w:t>बलात्कार</w:t>
-      </w:r>
-      <w:r>
-        <w:rPr>
-          <w:rFonts w:asciiTheme="minorBidi" w:hAnsiTheme="minorBidi"/>
+        <w:t>नारीवाद</w:t>
+      </w:r>
+      <w:r>
+        <w:rPr>
+          <w:rFonts w:asciiTheme="minorBidi" w:eastAsia="Times New Roman" w:hAnsiTheme="minorBidi"/>
         </w:rPr>
         <w:t xml:space="preserve">, </w:t>
       </w:r>
       <w:proofErr w:type="spellStart"/>
       <w:r>
         <w:rPr>
-          <w:rFonts w:asciiTheme="minorBidi" w:hAnsiTheme="minorBidi"/>
-        </w:rPr>
-        <w:t>balaatkar</w:t>
-      </w:r>
-      <w:proofErr w:type="spellEnd"/>
-      <w:r>
-        <w:rPr>
-          <w:rFonts w:asciiTheme="minorBidi" w:hAnsiTheme="minorBidi"/>
+          <w:rFonts w:asciiTheme="minorBidi" w:eastAsia="Times New Roman" w:hAnsiTheme="minorBidi"/>
+        </w:rPr>
+        <w:t>naarivad</w:t>
+      </w:r>
+      <w:proofErr w:type="spellEnd"/>
+      <w:r>
+        <w:rPr>
+          <w:rFonts w:asciiTheme="minorBidi" w:eastAsia="Times New Roman" w:hAnsiTheme="minorBidi"/>
         </w:rPr>
         <w:t xml:space="preserve">, </w:t>
       </w:r>
       <w:proofErr w:type="spellStart"/>
       <w:r>
         <w:rPr>
-          <w:rFonts w:asciiTheme="minorBidi" w:hAnsiTheme="minorBidi"/>
-        </w:rPr>
-        <w:t>balatkar</w:t>
+          <w:rFonts w:asciiTheme="minorBidi" w:eastAsia="Times New Roman" w:hAnsiTheme="minorBidi"/>
+        </w:rPr>
+        <w:t>narivad</w:t>
       </w:r>
       <w:proofErr w:type="spellEnd"/>
     </w:p>
@@ -3640,188 +3920,6 @@
       </w:pPr>
       <w:r>
         <w:rPr>
-          <w:rFonts w:asciiTheme="minorBidi" w:hAnsiTheme="minorBidi"/>
-          <w:color w:val="000000"/>
-        </w:rPr>
-        <w:t> </w:t>
-      </w:r>
-      <w:proofErr w:type="spellStart"/>
-      <w:r>
-        <w:rPr>
-          <w:rFonts w:asciiTheme="minorBidi" w:hAnsiTheme="minorBidi"/>
-          <w:color w:val="000000"/>
-        </w:rPr>
-        <w:t>Casteism</w:t>
-      </w:r>
-      <w:proofErr w:type="spellEnd"/>
-      <w:r>
-        <w:rPr>
-          <w:rFonts w:asciiTheme="minorBidi" w:hAnsiTheme="minorBidi"/>
-          <w:color w:val="000000"/>
-        </w:rPr>
-        <w:t xml:space="preserve">, </w:t>
-      </w:r>
-      <w:r>
-        <w:rPr>
-          <w:rFonts w:asciiTheme="minorBidi" w:hAnsiTheme="minorBidi"/>
-        </w:rPr>
-        <w:t>u</w:t>
-      </w:r>
-      <w:r>
-        <w:rPr>
-          <w:rFonts w:asciiTheme="minorBidi" w:hAnsiTheme="minorBidi"/>
-        </w:rPr>
-        <w:t xml:space="preserve">ntouchability, </w:t>
-      </w:r>
-      <w:r>
-        <w:rPr>
-          <w:rFonts w:asciiTheme="minorBidi" w:hAnsiTheme="minorBidi" w:cs="Mangal"/>
-          <w:cs/>
-          <w:lang w:bidi="hi-IN"/>
-        </w:rPr>
-        <w:t>छुआछूत</w:t>
-      </w:r>
-      <w:r>
-        <w:rPr>
-          <w:rFonts w:asciiTheme="minorBidi" w:hAnsiTheme="minorBidi"/>
-        </w:rPr>
-        <w:t xml:space="preserve">, </w:t>
-      </w:r>
-      <w:r>
-        <w:rPr>
-          <w:rFonts w:asciiTheme="minorBidi" w:hAnsiTheme="minorBidi" w:cs="Mangal" w:hint="cs"/>
-          <w:cs/>
-          <w:lang w:bidi="hi-IN"/>
-        </w:rPr>
-        <w:t xml:space="preserve">मनुवाद, जातीवाद, ब्राह्मनवाद, </w:t>
-      </w:r>
-      <w:proofErr w:type="spellStart"/>
-      <w:r>
-        <w:rPr>
-          <w:rFonts w:asciiTheme="minorBidi" w:hAnsiTheme="minorBidi"/>
-        </w:rPr>
-        <w:t>chuachut</w:t>
-      </w:r>
-      <w:proofErr w:type="spellEnd"/>
-      <w:r>
-        <w:rPr>
-          <w:rFonts w:asciiTheme="minorBidi" w:hAnsiTheme="minorBidi"/>
-        </w:rPr>
-        <w:t xml:space="preserve">, </w:t>
-      </w:r>
-      <w:proofErr w:type="spellStart"/>
-      <w:r>
-        <w:rPr>
-          <w:rFonts w:asciiTheme="minorBidi" w:hAnsiTheme="minorBidi"/>
-        </w:rPr>
-        <w:t>manuvad</w:t>
-      </w:r>
-      <w:proofErr w:type="spellEnd"/>
-      <w:r>
-        <w:rPr>
-          <w:rFonts w:asciiTheme="minorBidi" w:hAnsiTheme="minorBidi"/>
-        </w:rPr>
-        <w:t xml:space="preserve">, </w:t>
-      </w:r>
-      <w:proofErr w:type="spellStart"/>
-      <w:r>
-        <w:rPr>
-          <w:rFonts w:asciiTheme="minorBidi" w:hAnsiTheme="minorBidi"/>
-        </w:rPr>
-        <w:t>jaativad</w:t>
-      </w:r>
-      <w:proofErr w:type="spellEnd"/>
-      <w:r>
-        <w:rPr>
-          <w:rFonts w:asciiTheme="minorBidi" w:hAnsiTheme="minorBidi"/>
-        </w:rPr>
-        <w:t xml:space="preserve">, </w:t>
-      </w:r>
-      <w:proofErr w:type="spellStart"/>
-      <w:r>
-        <w:rPr>
-          <w:rFonts w:asciiTheme="minorBidi" w:hAnsiTheme="minorBidi"/>
-        </w:rPr>
-        <w:t>brahmanvad</w:t>
-      </w:r>
-      <w:proofErr w:type="spellEnd"/>
-    </w:p>
-    <w:p>
-      <w:pPr>
-        <w:pStyle w:val="ListParagraph"/>
-        <w:numPr>
-          <w:ilvl w:val="0"/>
-          <w:numId w:val="9"/>
-        </w:numPr>
-        <w:rPr>
-          <w:rFonts w:asciiTheme="minorBidi" w:eastAsia="Times New Roman" w:hAnsiTheme="minorBidi"/>
-          <w:lang w:bidi="hi-IN"/>
-        </w:rPr>
-      </w:pPr>
-      <w:r>
-        <w:rPr>
-          <w:rFonts w:asciiTheme="minorBidi" w:eastAsia="Times New Roman" w:hAnsiTheme="minorBidi"/>
-          <w:color w:val="000000"/>
-        </w:rPr>
-        <w:t> </w:t>
-      </w:r>
-      <w:r>
-        <w:rPr>
-          <w:rFonts w:asciiTheme="minorBidi" w:eastAsia="Times New Roman" w:hAnsiTheme="minorBidi"/>
-        </w:rPr>
-        <w:t xml:space="preserve">Feminism, </w:t>
-      </w:r>
-      <w:r>
-        <w:rPr>
-          <w:rFonts w:asciiTheme="minorBidi" w:eastAsia="Times New Roman" w:hAnsiTheme="minorBidi" w:cs="Mangal"/>
-          <w:cs/>
-          <w:lang w:bidi="hi-IN"/>
-        </w:rPr>
-        <w:t>नारीवाद</w:t>
-      </w:r>
-      <w:r>
-        <w:rPr>
-          <w:rFonts w:asciiTheme="minorBidi" w:eastAsia="Times New Roman" w:hAnsiTheme="minorBidi"/>
-        </w:rPr>
-        <w:t xml:space="preserve">, </w:t>
-      </w:r>
-      <w:proofErr w:type="spellStart"/>
-      <w:r>
-        <w:rPr>
-          <w:rFonts w:asciiTheme="minorBidi" w:eastAsia="Times New Roman" w:hAnsiTheme="minorBidi"/>
-        </w:rPr>
-        <w:t>naarivad</w:t>
-      </w:r>
-      <w:proofErr w:type="spellEnd"/>
-      <w:r>
-        <w:rPr>
-          <w:rFonts w:asciiTheme="minorBidi" w:eastAsia="Times New Roman" w:hAnsiTheme="minorBidi"/>
-        </w:rPr>
-        <w:t xml:space="preserve">, </w:t>
-      </w:r>
-      <w:proofErr w:type="spellStart"/>
-      <w:r>
-        <w:rPr>
-          <w:rFonts w:asciiTheme="minorBidi" w:eastAsia="Times New Roman" w:hAnsiTheme="minorBidi"/>
-        </w:rPr>
-        <w:t>narivad</w:t>
-      </w:r>
-      <w:proofErr w:type="spellEnd"/>
-    </w:p>
-    <w:p>
-      <w:pPr>
-        <w:pStyle w:val="ListParagraph"/>
-        <w:numPr>
-          <w:ilvl w:val="0"/>
-          <w:numId w:val="9"/>
-        </w:numPr>
-        <w:rPr>
-          <w:rFonts w:asciiTheme="minorBidi" w:eastAsia="Times New Roman" w:hAnsiTheme="minorBidi" w:hint="cs"/>
-          <w:lang w:bidi="hi-IN"/>
-        </w:rPr>
-      </w:pPr>
-      <w:r>
-        <w:rPr>
           <w:rFonts w:asciiTheme="minorBidi" w:eastAsia="Times New Roman" w:hAnsiTheme="minorBidi"/>
         </w:rPr>
         <w:t xml:space="preserve">Law, constitution, </w:t>
@@ -3868,6 +3966,1919 @@
           <w:lang w:val="en-US"/>
         </w:rPr>
       </w:pPr>
+      <w:r>
+        <w:rPr>
+          <w:rFonts w:asciiTheme="minorBidi" w:eastAsia="Times New Roman" w:hAnsiTheme="minorBidi" w:cs="Times New Roman"/>
+          <w:b/>
+          <w:bCs/>
+          <w:lang w:val="en-US"/>
+        </w:rPr>
+        <w:t>RESULTS</w:t>
+      </w:r>
+    </w:p>
+    <w:p>
+      <w:pPr>
+        <w:rPr>
+          <w:rFonts w:asciiTheme="minorBidi" w:eastAsia="Times New Roman" w:hAnsiTheme="minorBidi" w:cs="Times New Roman"/>
+          <w:lang w:val="en-US"/>
+        </w:rPr>
+      </w:pPr>
+      <w:r>
+        <w:rPr>
+          <w:rFonts w:asciiTheme="minorBidi" w:eastAsia="Times New Roman" w:hAnsiTheme="minorBidi" w:cs="Times New Roman"/>
+          <w:lang w:val="en-US"/>
+        </w:rPr>
+        <w:t xml:space="preserve">We observe that the percentage of Hindi used in </w:t>
+      </w:r>
+      <w:proofErr w:type="spellStart"/>
+      <w:r>
+        <w:rPr>
+          <w:rFonts w:asciiTheme="minorBidi" w:eastAsia="Times New Roman" w:hAnsiTheme="minorBidi" w:cs="Times New Roman"/>
+          <w:lang w:val="en-US"/>
+        </w:rPr>
+        <w:t>Dalit_corpus</w:t>
+      </w:r>
+      <w:proofErr w:type="spellEnd"/>
+      <w:r>
+        <w:rPr>
+          <w:rFonts w:asciiTheme="minorBidi" w:eastAsia="Times New Roman" w:hAnsiTheme="minorBidi" w:cs="Times New Roman"/>
+          <w:lang w:val="en-US"/>
+        </w:rPr>
+        <w:t xml:space="preserve"> </w:t>
+      </w:r>
+      <w:r>
+        <w:rPr>
+          <w:rFonts w:asciiTheme="minorBidi" w:eastAsia="Times New Roman" w:hAnsiTheme="minorBidi" w:cs="Times New Roman"/>
+          <w:lang w:val="en-US"/>
+        </w:rPr>
+        <w:t>to represent these word clusters</w:t>
+      </w:r>
+      <w:r>
+        <w:rPr>
+          <w:rFonts w:asciiTheme="minorBidi" w:eastAsia="Times New Roman" w:hAnsiTheme="minorBidi" w:cs="Times New Roman"/>
+          <w:lang w:val="en-US"/>
+        </w:rPr>
+        <w:t xml:space="preserve"> outdoes that of </w:t>
+      </w:r>
+      <w:proofErr w:type="spellStart"/>
+      <w:r>
+        <w:rPr>
+          <w:rFonts w:asciiTheme="minorBidi" w:eastAsia="Times New Roman" w:hAnsiTheme="minorBidi" w:cs="Times New Roman"/>
+          <w:lang w:val="en-US"/>
+        </w:rPr>
+        <w:t>Feminism_corpus</w:t>
+      </w:r>
+      <w:proofErr w:type="spellEnd"/>
+      <w:r>
+        <w:rPr>
+          <w:rFonts w:asciiTheme="minorBidi" w:eastAsia="Times New Roman" w:hAnsiTheme="minorBidi" w:cs="Times New Roman"/>
+          <w:lang w:val="en-US"/>
+        </w:rPr>
+        <w:t xml:space="preserve"> in</w:t>
+      </w:r>
+      <w:r>
+        <w:rPr>
+          <w:rFonts w:asciiTheme="minorBidi" w:eastAsia="Times New Roman" w:hAnsiTheme="minorBidi" w:cs="Times New Roman"/>
+          <w:lang w:val="en-US"/>
+        </w:rPr>
+        <w:t xml:space="preserve"> the majority of</w:t>
+      </w:r>
+      <w:r>
+        <w:rPr>
+          <w:rFonts w:asciiTheme="minorBidi" w:eastAsia="Times New Roman" w:hAnsiTheme="minorBidi" w:cs="Times New Roman"/>
+          <w:lang w:val="en-US"/>
+        </w:rPr>
+        <w:t xml:space="preserve"> words in each category. </w:t>
+      </w:r>
+    </w:p>
+    <w:p>
+      <w:pPr>
+        <w:rPr>
+          <w:rFonts w:asciiTheme="minorBidi" w:eastAsia="Times New Roman" w:hAnsiTheme="minorBidi" w:cs="Times New Roman"/>
+          <w:lang w:val="en-US"/>
+        </w:rPr>
+      </w:pPr>
+    </w:p>
+    <w:tbl>
+      <w:tblPr>
+        <w:tblStyle w:val="TableGrid"/>
+        <w:tblW w:w="9351" w:type="dxa"/>
+        <w:tblLook w:val="04A0" w:firstRow="1" w:lastRow="0" w:firstColumn="1" w:lastColumn="0" w:noHBand="0" w:noVBand="1"/>
+      </w:tblPr>
+      <w:tblGrid>
+        <w:gridCol w:w="2252"/>
+        <w:gridCol w:w="2252"/>
+        <w:gridCol w:w="2253"/>
+        <w:gridCol w:w="2594"/>
+      </w:tblGrid>
+      <w:tr>
+        <w:tc>
+          <w:tcPr>
+            <w:tcW w:w="2252" w:type="dxa"/>
+          </w:tcPr>
+          <w:p>
+            <w:pPr>
+              <w:rPr>
+                <w:rFonts w:asciiTheme="minorBidi" w:eastAsia="Times New Roman" w:hAnsiTheme="minorBidi" w:cs="Times New Roman"/>
+                <w:b/>
+                <w:bCs/>
+                <w:lang w:val="en-US"/>
+              </w:rPr>
+            </w:pPr>
+            <w:r>
+              <w:rPr>
+                <w:rFonts w:asciiTheme="minorBidi" w:eastAsia="Times New Roman" w:hAnsiTheme="minorBidi" w:cs="Times New Roman"/>
+                <w:b/>
+                <w:bCs/>
+                <w:lang w:val="en-US"/>
+              </w:rPr>
+              <w:t>Categories</w:t>
+            </w:r>
+          </w:p>
+        </w:tc>
+        <w:tc>
+          <w:tcPr>
+            <w:tcW w:w="2252" w:type="dxa"/>
+          </w:tcPr>
+          <w:p>
+            <w:pPr>
+              <w:rPr>
+                <w:rFonts w:asciiTheme="minorBidi" w:eastAsia="Times New Roman" w:hAnsiTheme="minorBidi" w:cs="Times New Roman"/>
+                <w:b/>
+                <w:bCs/>
+                <w:lang w:val="en-US"/>
+              </w:rPr>
+            </w:pPr>
+            <w:r>
+              <w:rPr>
+                <w:rFonts w:asciiTheme="minorBidi" w:eastAsia="Times New Roman" w:hAnsiTheme="minorBidi" w:cs="Times New Roman"/>
+                <w:b/>
+                <w:bCs/>
+                <w:lang w:val="en-US"/>
+              </w:rPr>
+              <w:t>Number of clusters</w:t>
+            </w:r>
+            <w:r>
+              <w:rPr>
+                <w:rFonts w:asciiTheme="minorBidi" w:eastAsia="Times New Roman" w:hAnsiTheme="minorBidi" w:cs="Times New Roman"/>
+                <w:b/>
+                <w:bCs/>
+                <w:lang w:val="en-US"/>
+              </w:rPr>
+              <w:t xml:space="preserve"> in which </w:t>
+            </w:r>
+            <w:proofErr w:type="spellStart"/>
+            <w:r>
+              <w:rPr>
+                <w:rFonts w:asciiTheme="minorBidi" w:eastAsia="Times New Roman" w:hAnsiTheme="minorBidi" w:cs="Times New Roman"/>
+                <w:b/>
+                <w:bCs/>
+                <w:lang w:val="en-US"/>
+              </w:rPr>
+              <w:t>D_corpus</w:t>
+            </w:r>
+            <w:proofErr w:type="spellEnd"/>
+            <w:r>
+              <w:rPr>
+                <w:rFonts w:asciiTheme="minorBidi" w:eastAsia="Times New Roman" w:hAnsiTheme="minorBidi" w:cs="Times New Roman"/>
+                <w:b/>
+                <w:bCs/>
+                <w:lang w:val="en-US"/>
+              </w:rPr>
+              <w:t xml:space="preserve"> Hindi ratio is greater/Total number of clusters</w:t>
+            </w:r>
+          </w:p>
+        </w:tc>
+        <w:tc>
+          <w:tcPr>
+            <w:tcW w:w="2253" w:type="dxa"/>
+          </w:tcPr>
+          <w:p>
+            <w:pPr>
+              <w:rPr>
+                <w:rFonts w:asciiTheme="minorBidi" w:eastAsia="Times New Roman" w:hAnsiTheme="minorBidi" w:cs="Times New Roman"/>
+                <w:b/>
+                <w:bCs/>
+                <w:lang w:val="en-US"/>
+              </w:rPr>
+            </w:pPr>
+            <w:r>
+              <w:rPr>
+                <w:rFonts w:asciiTheme="minorBidi" w:eastAsia="Times New Roman" w:hAnsiTheme="minorBidi" w:cs="Times New Roman"/>
+                <w:b/>
+                <w:bCs/>
+                <w:lang w:val="en-US"/>
+              </w:rPr>
+              <w:t xml:space="preserve">Outdoes by a landslide </w:t>
+            </w:r>
+            <w:r>
+              <w:rPr>
+                <w:rFonts w:asciiTheme="minorBidi" w:eastAsia="Times New Roman" w:hAnsiTheme="minorBidi" w:cs="Times New Roman"/>
+                <w:b/>
+                <w:bCs/>
+                <w:lang w:val="en-US"/>
+              </w:rPr>
+              <w:t>(</w:t>
+            </w:r>
+            <w:r>
+              <w:rPr>
+                <w:rFonts w:asciiTheme="minorBidi" w:eastAsia="Times New Roman" w:hAnsiTheme="minorBidi" w:cs="Times New Roman"/>
+                <w:b/>
+                <w:bCs/>
+                <w:lang w:val="en-US"/>
+              </w:rPr>
+              <w:t xml:space="preserve">at least </w:t>
+            </w:r>
+            <w:r>
+              <w:rPr>
+                <w:rFonts w:asciiTheme="minorBidi" w:eastAsia="Times New Roman" w:hAnsiTheme="minorBidi" w:cs="Times New Roman"/>
+                <w:b/>
+                <w:bCs/>
+                <w:lang w:val="en-US"/>
+              </w:rPr>
+              <w:t>20</w:t>
+            </w:r>
+            <w:r>
+              <w:rPr>
+                <w:rFonts w:asciiTheme="minorBidi" w:eastAsia="Times New Roman" w:hAnsiTheme="minorBidi" w:cs="Times New Roman" w:hint="cs"/>
+                <w:b/>
+                <w:bCs/>
+                <w:cs/>
+                <w:lang w:val="en-US"/>
+              </w:rPr>
+              <w:t xml:space="preserve">% </w:t>
+            </w:r>
+            <w:r>
+              <w:rPr>
+                <w:rFonts w:asciiTheme="minorBidi" w:eastAsia="Times New Roman" w:hAnsiTheme="minorBidi" w:cs="Times New Roman"/>
+                <w:b/>
+                <w:bCs/>
+                <w:lang w:val="en-US"/>
+              </w:rPr>
+              <w:t>margin</w:t>
+            </w:r>
+            <w:r>
+              <w:rPr>
+                <w:rFonts w:asciiTheme="minorBidi" w:eastAsia="Times New Roman" w:hAnsiTheme="minorBidi" w:cs="Times New Roman" w:hint="cs"/>
+                <w:b/>
+                <w:bCs/>
+                <w:cs/>
+                <w:lang w:val="en-US"/>
+              </w:rPr>
+              <w:t>)</w:t>
+            </w:r>
+            <w:r>
+              <w:rPr>
+                <w:rFonts w:asciiTheme="minorBidi" w:eastAsia="Times New Roman" w:hAnsiTheme="minorBidi" w:cs="Times New Roman"/>
+                <w:b/>
+                <w:bCs/>
+                <w:lang w:val="en-US"/>
+              </w:rPr>
+              <w:t xml:space="preserve"> </w:t>
+            </w:r>
+            <w:r>
+              <w:rPr>
+                <w:rFonts w:asciiTheme="minorBidi" w:eastAsia="Times New Roman" w:hAnsiTheme="minorBidi" w:cs="Times New Roman"/>
+                <w:b/>
+                <w:bCs/>
+                <w:lang w:val="en-US"/>
+              </w:rPr>
+              <w:t>/ Total</w:t>
+            </w:r>
+          </w:p>
+          <w:p>
+            <w:pPr>
+              <w:rPr>
+                <w:rFonts w:asciiTheme="minorBidi" w:eastAsia="Times New Roman" w:hAnsiTheme="minorBidi" w:cs="Times New Roman" w:hint="cs"/>
+                <w:b/>
+                <w:bCs/>
+                <w:cs/>
+                <w:lang w:val="en-US" w:bidi="hi-IN"/>
+              </w:rPr>
+            </w:pPr>
+          </w:p>
+        </w:tc>
+        <w:tc>
+          <w:tcPr>
+            <w:tcW w:w="2594" w:type="dxa"/>
+          </w:tcPr>
+          <w:p>
+            <w:pPr>
+              <w:rPr>
+                <w:rFonts w:asciiTheme="minorBidi" w:eastAsia="Times New Roman" w:hAnsiTheme="minorBidi" w:cs="Times New Roman"/>
+                <w:b/>
+                <w:bCs/>
+                <w:lang w:val="en-US"/>
+              </w:rPr>
+            </w:pPr>
+            <w:r>
+              <w:rPr>
+                <w:rFonts w:asciiTheme="minorBidi" w:eastAsia="Times New Roman" w:hAnsiTheme="minorBidi" w:cs="Times New Roman"/>
+                <w:b/>
+                <w:bCs/>
+                <w:lang w:val="en-US"/>
+              </w:rPr>
+              <w:t>More or less equal/ Total</w:t>
+            </w:r>
+          </w:p>
+          <w:p>
+            <w:pPr>
+              <w:rPr>
+                <w:rFonts w:asciiTheme="minorBidi" w:eastAsia="Times New Roman" w:hAnsiTheme="minorBidi" w:cs="Times New Roman"/>
+                <w:b/>
+                <w:bCs/>
+                <w:lang w:val="en-US"/>
+              </w:rPr>
+            </w:pPr>
+            <w:r>
+              <w:rPr>
+                <w:rFonts w:asciiTheme="minorBidi" w:eastAsia="Times New Roman" w:hAnsiTheme="minorBidi" w:cs="Times New Roman"/>
+                <w:b/>
+                <w:bCs/>
+                <w:lang w:val="en-US"/>
+              </w:rPr>
+              <w:t>(within 10% margin</w:t>
+            </w:r>
+            <w:r>
+              <w:rPr>
+                <w:rFonts w:asciiTheme="minorBidi" w:eastAsia="Times New Roman" w:hAnsiTheme="minorBidi" w:cs="Times New Roman"/>
+                <w:b/>
+                <w:bCs/>
+                <w:lang w:val="en-US"/>
+              </w:rPr>
+              <w:t xml:space="preserve"> in either way</w:t>
+            </w:r>
+            <w:r>
+              <w:rPr>
+                <w:rFonts w:asciiTheme="minorBidi" w:eastAsia="Times New Roman" w:hAnsiTheme="minorBidi" w:cs="Times New Roman"/>
+                <w:b/>
+                <w:bCs/>
+                <w:lang w:val="en-US"/>
+              </w:rPr>
+              <w:t>)</w:t>
+            </w:r>
+          </w:p>
+        </w:tc>
+      </w:tr>
+      <w:tr>
+        <w:trPr>
+          <w:trHeight w:val="520"/>
+        </w:trPr>
+        <w:tc>
+          <w:tcPr>
+            <w:tcW w:w="2252" w:type="dxa"/>
+          </w:tcPr>
+          <w:p>
+            <w:pPr>
+              <w:rPr>
+                <w:rFonts w:asciiTheme="minorBidi" w:eastAsia="Times New Roman" w:hAnsiTheme="minorBidi" w:cs="Times New Roman"/>
+                <w:b/>
+                <w:bCs/>
+                <w:lang w:val="en-US"/>
+              </w:rPr>
+            </w:pPr>
+            <w:r>
+              <w:rPr>
+                <w:rFonts w:asciiTheme="minorBidi" w:hAnsiTheme="minorBidi" w:cs="Times New Roman"/>
+                <w:color w:val="000000"/>
+              </w:rPr>
+              <w:t>Emotion</w:t>
+            </w:r>
+          </w:p>
+        </w:tc>
+        <w:tc>
+          <w:tcPr>
+            <w:tcW w:w="2252" w:type="dxa"/>
+          </w:tcPr>
+          <w:p>
+            <w:pPr>
+              <w:rPr>
+                <w:rFonts w:asciiTheme="minorBidi" w:eastAsia="Times New Roman" w:hAnsiTheme="minorBidi" w:cs="Times New Roman"/>
+                <w:b/>
+                <w:bCs/>
+                <w:lang w:val="en-US"/>
+              </w:rPr>
+            </w:pPr>
+            <w:r>
+              <w:rPr>
+                <w:rFonts w:asciiTheme="minorBidi" w:eastAsia="Times New Roman" w:hAnsiTheme="minorBidi" w:cs="Times New Roman"/>
+                <w:lang w:val="en-US"/>
+              </w:rPr>
+              <w:t>7/8</w:t>
+            </w:r>
+          </w:p>
+        </w:tc>
+        <w:tc>
+          <w:tcPr>
+            <w:tcW w:w="2253" w:type="dxa"/>
+          </w:tcPr>
+          <w:p>
+            <w:pPr>
+              <w:rPr>
+                <w:rFonts w:asciiTheme="minorBidi" w:eastAsia="Times New Roman" w:hAnsiTheme="minorBidi" w:cs="Times New Roman"/>
+                <w:lang w:val="en-US"/>
+              </w:rPr>
+            </w:pPr>
+            <w:r>
+              <w:rPr>
+                <w:rFonts w:asciiTheme="minorBidi" w:eastAsia="Times New Roman" w:hAnsiTheme="minorBidi" w:cs="Times New Roman"/>
+                <w:lang w:val="en-US"/>
+              </w:rPr>
+              <w:t>6/8</w:t>
+            </w:r>
+          </w:p>
+        </w:tc>
+        <w:tc>
+          <w:tcPr>
+            <w:tcW w:w="2594" w:type="dxa"/>
+          </w:tcPr>
+          <w:p>
+            <w:pPr>
+              <w:rPr>
+                <w:rFonts w:asciiTheme="minorBidi" w:eastAsia="Times New Roman" w:hAnsiTheme="minorBidi" w:cs="Times New Roman"/>
+                <w:b/>
+                <w:bCs/>
+                <w:lang w:val="en-US"/>
+              </w:rPr>
+            </w:pPr>
+            <w:r>
+              <w:rPr>
+                <w:rFonts w:asciiTheme="minorBidi" w:eastAsia="Times New Roman" w:hAnsiTheme="minorBidi" w:cs="Times New Roman"/>
+                <w:b/>
+                <w:bCs/>
+                <w:lang w:val="en-US"/>
+              </w:rPr>
+              <w:t>-</w:t>
+            </w:r>
+          </w:p>
+        </w:tc>
+      </w:tr>
+      <w:tr>
+        <w:tc>
+          <w:tcPr>
+            <w:tcW w:w="2252" w:type="dxa"/>
+          </w:tcPr>
+          <w:p>
+            <w:pPr>
+              <w:rPr>
+                <w:rFonts w:asciiTheme="minorBidi" w:eastAsia="Times New Roman" w:hAnsiTheme="minorBidi" w:cs="Times New Roman"/>
+                <w:b/>
+                <w:bCs/>
+                <w:lang w:val="en-US"/>
+              </w:rPr>
+            </w:pPr>
+            <w:r>
+              <w:rPr>
+                <w:rFonts w:asciiTheme="minorBidi" w:eastAsia="Times New Roman" w:hAnsiTheme="minorBidi" w:cs="Times New Roman"/>
+                <w:lang w:val="en-US"/>
+              </w:rPr>
+              <w:t>Ideological abstractions</w:t>
+            </w:r>
+          </w:p>
+        </w:tc>
+        <w:tc>
+          <w:tcPr>
+            <w:tcW w:w="2252" w:type="dxa"/>
+          </w:tcPr>
+          <w:p>
+            <w:pPr>
+              <w:rPr>
+                <w:rFonts w:asciiTheme="minorBidi" w:eastAsia="Times New Roman" w:hAnsiTheme="minorBidi" w:cs="Times New Roman"/>
+                <w:b/>
+                <w:bCs/>
+                <w:lang w:val="en-US"/>
+              </w:rPr>
+            </w:pPr>
+            <w:r>
+              <w:rPr>
+                <w:rFonts w:asciiTheme="minorBidi" w:eastAsia="Times New Roman" w:hAnsiTheme="minorBidi" w:cs="Times New Roman"/>
+                <w:lang w:val="en-US"/>
+              </w:rPr>
+              <w:t>9/16</w:t>
+            </w:r>
+          </w:p>
+        </w:tc>
+        <w:tc>
+          <w:tcPr>
+            <w:tcW w:w="2253" w:type="dxa"/>
+          </w:tcPr>
+          <w:p>
+            <w:pPr>
+              <w:rPr>
+                <w:rFonts w:asciiTheme="minorBidi" w:eastAsia="Times New Roman" w:hAnsiTheme="minorBidi" w:cs="Times New Roman"/>
+                <w:lang w:val="en-US"/>
+              </w:rPr>
+            </w:pPr>
+            <w:r>
+              <w:rPr>
+                <w:rFonts w:asciiTheme="minorBidi" w:eastAsia="Times New Roman" w:hAnsiTheme="minorBidi" w:cs="Times New Roman"/>
+                <w:lang w:val="en-US"/>
+              </w:rPr>
+              <w:t>5/16</w:t>
+            </w:r>
+          </w:p>
+        </w:tc>
+        <w:tc>
+          <w:tcPr>
+            <w:tcW w:w="2594" w:type="dxa"/>
+          </w:tcPr>
+          <w:p>
+            <w:pPr>
+              <w:rPr>
+                <w:rFonts w:asciiTheme="minorBidi" w:eastAsia="Times New Roman" w:hAnsiTheme="minorBidi" w:cs="Times New Roman"/>
+                <w:lang w:val="en-US"/>
+              </w:rPr>
+            </w:pPr>
+            <w:r>
+              <w:rPr>
+                <w:rFonts w:asciiTheme="minorBidi" w:eastAsia="Times New Roman" w:hAnsiTheme="minorBidi" w:cs="Times New Roman"/>
+                <w:lang w:val="en-US"/>
+              </w:rPr>
+              <w:t>3/16</w:t>
+            </w:r>
+          </w:p>
+        </w:tc>
+      </w:tr>
+      <w:tr>
+        <w:tc>
+          <w:tcPr>
+            <w:tcW w:w="2252" w:type="dxa"/>
+          </w:tcPr>
+          <w:p>
+            <w:pPr>
+              <w:rPr>
+                <w:rFonts w:asciiTheme="minorBidi" w:eastAsia="Times New Roman" w:hAnsiTheme="minorBidi" w:cs="Times New Roman"/>
+                <w:b/>
+                <w:bCs/>
+                <w:lang w:val="en-US"/>
+              </w:rPr>
+            </w:pPr>
+            <w:r>
+              <w:rPr>
+                <w:rFonts w:asciiTheme="minorBidi" w:eastAsia="Times New Roman" w:hAnsiTheme="minorBidi" w:cs="Times New Roman"/>
+                <w:lang w:val="en-US"/>
+              </w:rPr>
+              <w:t>Technical terms</w:t>
+            </w:r>
+          </w:p>
+        </w:tc>
+        <w:tc>
+          <w:tcPr>
+            <w:tcW w:w="2252" w:type="dxa"/>
+          </w:tcPr>
+          <w:p>
+            <w:pPr>
+              <w:rPr>
+                <w:rFonts w:asciiTheme="minorBidi" w:eastAsia="Times New Roman" w:hAnsiTheme="minorBidi" w:cs="Times New Roman"/>
+                <w:b/>
+                <w:bCs/>
+                <w:lang w:val="en-US"/>
+              </w:rPr>
+            </w:pPr>
+            <w:r>
+              <w:rPr>
+                <w:rFonts w:asciiTheme="minorBidi" w:eastAsia="Times New Roman" w:hAnsiTheme="minorBidi" w:cs="Times New Roman"/>
+                <w:lang w:val="en-US"/>
+              </w:rPr>
+              <w:t>10/11</w:t>
+            </w:r>
+          </w:p>
+        </w:tc>
+        <w:tc>
+          <w:tcPr>
+            <w:tcW w:w="2253" w:type="dxa"/>
+          </w:tcPr>
+          <w:p>
+            <w:pPr>
+              <w:rPr>
+                <w:rFonts w:asciiTheme="minorBidi" w:eastAsia="Times New Roman" w:hAnsiTheme="minorBidi" w:cs="Times New Roman"/>
+                <w:lang w:val="en-US"/>
+              </w:rPr>
+            </w:pPr>
+            <w:r>
+              <w:rPr>
+                <w:rFonts w:asciiTheme="minorBidi" w:eastAsia="Times New Roman" w:hAnsiTheme="minorBidi" w:cs="Times New Roman"/>
+                <w:lang w:val="en-US"/>
+              </w:rPr>
+              <w:t>5/11</w:t>
+            </w:r>
+          </w:p>
+        </w:tc>
+        <w:tc>
+          <w:tcPr>
+            <w:tcW w:w="2594" w:type="dxa"/>
+          </w:tcPr>
+          <w:p>
+            <w:pPr>
+              <w:rPr>
+                <w:rFonts w:asciiTheme="minorBidi" w:eastAsia="Times New Roman" w:hAnsiTheme="minorBidi" w:cs="Times New Roman"/>
+                <w:lang w:val="en-US"/>
+              </w:rPr>
+            </w:pPr>
+            <w:r>
+              <w:rPr>
+                <w:rFonts w:asciiTheme="minorBidi" w:eastAsia="Times New Roman" w:hAnsiTheme="minorBidi" w:cs="Times New Roman"/>
+                <w:lang w:val="en-US"/>
+              </w:rPr>
+              <w:t>4/11</w:t>
+            </w:r>
+          </w:p>
+        </w:tc>
+      </w:tr>
+    </w:tbl>
+    <w:p>
+      <w:pPr>
+        <w:rPr>
+          <w:rFonts w:asciiTheme="minorBidi" w:eastAsia="Times New Roman" w:hAnsiTheme="minorBidi" w:cs="Times New Roman"/>
+          <w:b/>
+          <w:bCs/>
+          <w:lang w:val="en-US"/>
+        </w:rPr>
+      </w:pPr>
+    </w:p>
+    <w:p>
+      <w:pPr>
+        <w:rPr>
+          <w:rFonts w:asciiTheme="minorBidi" w:eastAsia="Times New Roman" w:hAnsiTheme="minorBidi" w:cs="Times New Roman"/>
+          <w:lang w:val="en-US"/>
+        </w:rPr>
+      </w:pPr>
+      <w:r>
+        <w:rPr>
+          <w:rFonts w:asciiTheme="minorBidi" w:eastAsia="Times New Roman" w:hAnsiTheme="minorBidi" w:cs="Times New Roman"/>
+          <w:lang w:val="en-US"/>
+        </w:rPr>
+        <w:t>A more detailed representation of the results, with the figures for each word cluster and its constituents and percentages is available in WordSearchResults.xlsx.</w:t>
+      </w:r>
+    </w:p>
+    <w:p>
+      <w:pPr>
+        <w:rPr>
+          <w:rFonts w:asciiTheme="minorBidi" w:eastAsia="Times New Roman" w:hAnsiTheme="minorBidi" w:cs="Times New Roman"/>
+          <w:lang w:val="en-US"/>
+        </w:rPr>
+      </w:pPr>
+      <w:r>
+        <w:rPr>
+          <w:rFonts w:asciiTheme="minorBidi" w:eastAsia="Times New Roman" w:hAnsiTheme="minorBidi" w:cs="Times New Roman"/>
+          <w:lang w:val="en-US"/>
+        </w:rPr>
+        <w:t xml:space="preserve">This observation aligns with our hypothesis: indeed, it is commoner for people in the Dalit discourse to express key concepts in Hindi than for people in the Feminism corpus, no matter what the surrounding language of the tweet is. </w:t>
+      </w:r>
+    </w:p>
+    <w:p>
+      <w:pPr>
+        <w:rPr>
+          <w:rFonts w:asciiTheme="minorBidi" w:eastAsia="Times New Roman" w:hAnsiTheme="minorBidi" w:cs="Times New Roman"/>
+          <w:b/>
+          <w:bCs/>
+          <w:u w:val="single"/>
+          <w:lang w:val="en-US"/>
+        </w:rPr>
+      </w:pPr>
+    </w:p>
+    <w:p>
+      <w:pPr>
+        <w:rPr>
+          <w:rFonts w:asciiTheme="minorBidi" w:eastAsia="Times New Roman" w:hAnsiTheme="minorBidi" w:cs="Times New Roman"/>
+          <w:b/>
+          <w:bCs/>
+          <w:u w:val="single"/>
+          <w:lang w:val="en-US"/>
+        </w:rPr>
+      </w:pPr>
+      <w:r>
+        <w:rPr>
+          <w:rFonts w:asciiTheme="minorBidi" w:eastAsia="Times New Roman" w:hAnsiTheme="minorBidi" w:cs="Times New Roman"/>
+          <w:b/>
+          <w:bCs/>
+          <w:u w:val="single"/>
+          <w:lang w:val="en-US"/>
+        </w:rPr>
+        <w:t xml:space="preserve">A closer look at the </w:t>
+      </w:r>
+      <w:r>
+        <w:rPr>
+          <w:rFonts w:asciiTheme="minorBidi" w:eastAsia="Times New Roman" w:hAnsiTheme="minorBidi" w:cs="Times New Roman"/>
+          <w:b/>
+          <w:bCs/>
+          <w:u w:val="single"/>
+          <w:lang w:val="en-US"/>
+        </w:rPr>
+        <w:t>figures, and some sub-results</w:t>
+      </w:r>
+    </w:p>
+    <w:p>
+      <w:pPr>
+        <w:rPr>
+          <w:rFonts w:asciiTheme="minorBidi" w:eastAsia="Times New Roman" w:hAnsiTheme="minorBidi" w:cs="Times New Roman"/>
+          <w:lang w:val="en-US"/>
+        </w:rPr>
+      </w:pPr>
+      <w:r>
+        <w:rPr>
+          <w:rFonts w:asciiTheme="minorBidi" w:eastAsia="Times New Roman" w:hAnsiTheme="minorBidi" w:cs="Times New Roman"/>
+          <w:lang w:val="en-US"/>
+        </w:rPr>
+        <w:t xml:space="preserve">The absolute values of the number of occurrences of each constituent in the above clusters </w:t>
+      </w:r>
+      <w:r>
+        <w:rPr>
+          <w:rFonts w:asciiTheme="minorBidi" w:eastAsia="Times New Roman" w:hAnsiTheme="minorBidi" w:cs="Times New Roman"/>
+          <w:lang w:val="en-US"/>
+        </w:rPr>
+        <w:t xml:space="preserve">are also telling, as well as the individuals percentages. </w:t>
+      </w:r>
+    </w:p>
+    <w:p>
+      <w:pPr>
+        <w:rPr>
+          <w:rFonts w:asciiTheme="minorBidi" w:eastAsia="Times New Roman" w:hAnsiTheme="minorBidi" w:cs="Times New Roman"/>
+          <w:u w:val="single"/>
+          <w:lang w:val="en-US"/>
+        </w:rPr>
+      </w:pPr>
+      <w:r>
+        <w:rPr>
+          <w:rFonts w:asciiTheme="minorBidi" w:eastAsia="Times New Roman" w:hAnsiTheme="minorBidi" w:cs="Times New Roman"/>
+          <w:u w:val="single"/>
+          <w:lang w:val="en-US"/>
+        </w:rPr>
+        <w:t xml:space="preserve">Absolute distribution of negative emotions in </w:t>
+      </w:r>
+      <w:proofErr w:type="spellStart"/>
+      <w:r>
+        <w:rPr>
+          <w:rFonts w:asciiTheme="minorBidi" w:eastAsia="Times New Roman" w:hAnsiTheme="minorBidi" w:cs="Times New Roman"/>
+          <w:u w:val="single"/>
+          <w:lang w:val="en-US"/>
+        </w:rPr>
+        <w:t>F_corpus</w:t>
+      </w:r>
+      <w:proofErr w:type="spellEnd"/>
+    </w:p>
+    <w:p>
+      <w:pPr>
+        <w:rPr>
+          <w:rFonts w:asciiTheme="minorBidi" w:eastAsia="Times New Roman" w:hAnsiTheme="minorBidi" w:cs="Mangal"/>
+          <w:lang w:val="en-US" w:bidi="hi-IN"/>
+        </w:rPr>
+      </w:pPr>
+      <w:r>
+        <w:rPr>
+          <w:rFonts w:asciiTheme="minorBidi" w:eastAsia="Times New Roman" w:hAnsiTheme="minorBidi" w:cs="Times New Roman"/>
+          <w:lang w:val="en-US"/>
+        </w:rPr>
+        <w:t xml:space="preserve">The Hindi/Total ratio for </w:t>
+      </w:r>
+      <w:r>
+        <w:rPr>
+          <w:rFonts w:asciiTheme="minorBidi" w:eastAsia="Times New Roman" w:hAnsiTheme="minorBidi" w:cs="Times New Roman"/>
+          <w:b/>
+          <w:bCs/>
+          <w:lang w:val="en-US"/>
+        </w:rPr>
+        <w:t>Emotion</w:t>
+      </w:r>
+      <w:r>
+        <w:rPr>
+          <w:rFonts w:asciiTheme="minorBidi" w:eastAsia="Times New Roman" w:hAnsiTheme="minorBidi" w:cs="Times New Roman"/>
+          <w:lang w:val="en-US"/>
+        </w:rPr>
+        <w:t xml:space="preserve"> keywords were </w:t>
+      </w:r>
+      <w:r>
+        <w:rPr>
+          <w:rFonts w:asciiTheme="minorBidi" w:eastAsia="Times New Roman" w:hAnsiTheme="minorBidi" w:cs="Times New Roman"/>
+          <w:b/>
+          <w:bCs/>
+          <w:lang w:val="en-US"/>
+        </w:rPr>
+        <w:t xml:space="preserve">consistently higher than 50% for </w:t>
+      </w:r>
+      <w:proofErr w:type="spellStart"/>
+      <w:r>
+        <w:rPr>
+          <w:rFonts w:asciiTheme="minorBidi" w:eastAsia="Times New Roman" w:hAnsiTheme="minorBidi" w:cs="Times New Roman"/>
+          <w:b/>
+          <w:bCs/>
+          <w:lang w:val="en-US"/>
+        </w:rPr>
+        <w:t>D_corpus</w:t>
+      </w:r>
+      <w:proofErr w:type="spellEnd"/>
+      <w:r>
+        <w:rPr>
+          <w:rFonts w:asciiTheme="minorBidi" w:eastAsia="Times New Roman" w:hAnsiTheme="minorBidi" w:cs="Times New Roman"/>
+          <w:lang w:val="en-US"/>
+        </w:rPr>
+        <w:t xml:space="preserve">, whereas they varied for </w:t>
+      </w:r>
+      <w:proofErr w:type="spellStart"/>
+      <w:r>
+        <w:rPr>
+          <w:rFonts w:asciiTheme="minorBidi" w:eastAsia="Times New Roman" w:hAnsiTheme="minorBidi" w:cs="Times New Roman"/>
+          <w:lang w:val="en-US"/>
+        </w:rPr>
+        <w:t>F_corpus</w:t>
+      </w:r>
+      <w:proofErr w:type="spellEnd"/>
+      <w:r>
+        <w:rPr>
+          <w:rFonts w:asciiTheme="minorBidi" w:eastAsia="Times New Roman" w:hAnsiTheme="minorBidi" w:cs="Times New Roman"/>
+          <w:lang w:val="en-US"/>
+        </w:rPr>
+        <w:t xml:space="preserve">. Interestingly, </w:t>
+      </w:r>
+      <w:proofErr w:type="spellStart"/>
+      <w:r>
+        <w:rPr>
+          <w:rFonts w:asciiTheme="minorBidi" w:eastAsia="Times New Roman" w:hAnsiTheme="minorBidi" w:cs="Times New Roman"/>
+          <w:lang w:val="en-US"/>
+        </w:rPr>
+        <w:t>F_corpus</w:t>
+      </w:r>
+      <w:proofErr w:type="spellEnd"/>
+      <w:r>
+        <w:rPr>
+          <w:rFonts w:asciiTheme="minorBidi" w:eastAsia="Times New Roman" w:hAnsiTheme="minorBidi" w:cs="Times New Roman"/>
+          <w:lang w:val="en-US"/>
+        </w:rPr>
+        <w:t xml:space="preserve"> hits 98.8% for (3), i.e. humiliation-</w:t>
+      </w:r>
+      <w:r>
+        <w:rPr>
+          <w:rFonts w:asciiTheme="minorBidi" w:eastAsia="Times New Roman" w:hAnsiTheme="minorBidi" w:cs="Mangal" w:hint="cs"/>
+          <w:cs/>
+          <w:lang w:val="en-US" w:bidi="hi-IN"/>
+        </w:rPr>
+        <w:t>शर्म</w:t>
+      </w:r>
+      <w:r>
+        <w:rPr>
+          <w:rFonts w:asciiTheme="minorBidi" w:eastAsia="Times New Roman" w:hAnsiTheme="minorBidi" w:cs="Mangal"/>
+          <w:lang w:val="en-US" w:bidi="hi-IN"/>
+        </w:rPr>
+        <w:t>.</w:t>
+      </w:r>
+      <w:r>
+        <w:rPr>
+          <w:rFonts w:asciiTheme="minorBidi" w:eastAsia="Times New Roman" w:hAnsiTheme="minorBidi" w:cs="Mangal"/>
+          <w:lang w:val="en-US" w:bidi="hi-IN"/>
+        </w:rPr>
+        <w:t xml:space="preserve"> While </w:t>
+      </w:r>
+      <w:r>
+        <w:rPr>
+          <w:rFonts w:asciiTheme="minorBidi" w:eastAsia="Times New Roman" w:hAnsiTheme="minorBidi" w:cs="Mangal"/>
+          <w:lang w:val="en-US" w:bidi="hi-IN"/>
+        </w:rPr>
+        <w:t xml:space="preserve">happiness, sadness, love and pride appear </w:t>
+      </w:r>
+      <w:r>
+        <w:rPr>
+          <w:rFonts w:asciiTheme="minorBidi" w:eastAsia="Times New Roman" w:hAnsiTheme="minorBidi" w:cs="Mangal"/>
+          <w:lang w:val="en-US" w:bidi="hi-IN"/>
+        </w:rPr>
+        <w:t xml:space="preserve">about </w:t>
+      </w:r>
+      <w:r>
+        <w:rPr>
+          <w:rFonts w:asciiTheme="minorBidi" w:eastAsia="Times New Roman" w:hAnsiTheme="minorBidi" w:cs="Mangal"/>
+          <w:lang w:val="en-US" w:bidi="hi-IN"/>
+        </w:rPr>
+        <w:t xml:space="preserve">80% of the times in English, </w:t>
+      </w:r>
+      <w:r>
+        <w:rPr>
+          <w:rFonts w:asciiTheme="minorBidi" w:eastAsia="Times New Roman" w:hAnsiTheme="minorBidi" w:cs="Mangal"/>
+          <w:b/>
+          <w:bCs/>
+          <w:lang w:val="en-US" w:bidi="hi-IN"/>
+        </w:rPr>
+        <w:t>humiliation and anger are almost always expressed in Hindi</w:t>
+      </w:r>
+      <w:r>
+        <w:rPr>
+          <w:rFonts w:asciiTheme="minorBidi" w:eastAsia="Times New Roman" w:hAnsiTheme="minorBidi" w:cs="Mangal"/>
+          <w:b/>
+          <w:bCs/>
+          <w:lang w:val="en-US" w:bidi="hi-IN"/>
+        </w:rPr>
+        <w:t xml:space="preserve"> in </w:t>
+      </w:r>
+      <w:proofErr w:type="spellStart"/>
+      <w:r>
+        <w:rPr>
+          <w:rFonts w:asciiTheme="minorBidi" w:eastAsia="Times New Roman" w:hAnsiTheme="minorBidi" w:cs="Mangal"/>
+          <w:b/>
+          <w:bCs/>
+          <w:lang w:val="en-US" w:bidi="hi-IN"/>
+        </w:rPr>
+        <w:t>F_corpus</w:t>
+      </w:r>
+      <w:proofErr w:type="spellEnd"/>
+      <w:r>
+        <w:rPr>
+          <w:rFonts w:asciiTheme="minorBidi" w:eastAsia="Times New Roman" w:hAnsiTheme="minorBidi" w:cs="Mangal"/>
+          <w:lang w:val="en-US" w:bidi="hi-IN"/>
+        </w:rPr>
+        <w:t>.</w:t>
+      </w:r>
+    </w:p>
+    <w:p>
+      <w:pPr>
+        <w:rPr>
+          <w:rFonts w:asciiTheme="minorBidi" w:eastAsia="Times New Roman" w:hAnsiTheme="minorBidi" w:cs="Mangal"/>
+          <w:lang w:val="en-US" w:bidi="hi-IN"/>
+        </w:rPr>
+      </w:pPr>
+      <w:r>
+        <w:rPr>
+          <w:rFonts w:asciiTheme="minorBidi" w:eastAsia="Times New Roman" w:hAnsiTheme="minorBidi" w:cs="Mangal"/>
+          <w:lang w:val="en-US" w:bidi="hi-IN"/>
+        </w:rPr>
+        <w:t xml:space="preserve">The case of ‘pride’ is a little different: while both the Hindi figures are high (97.2% and 65.5% for </w:t>
+      </w:r>
+      <w:proofErr w:type="spellStart"/>
+      <w:r>
+        <w:rPr>
+          <w:rFonts w:asciiTheme="minorBidi" w:eastAsia="Times New Roman" w:hAnsiTheme="minorBidi" w:cs="Mangal"/>
+          <w:lang w:val="en-US" w:bidi="hi-IN"/>
+        </w:rPr>
+        <w:t>D_corpus</w:t>
+      </w:r>
+      <w:proofErr w:type="spellEnd"/>
+      <w:r>
+        <w:rPr>
+          <w:rFonts w:asciiTheme="minorBidi" w:eastAsia="Times New Roman" w:hAnsiTheme="minorBidi" w:cs="Mangal"/>
+          <w:lang w:val="en-US" w:bidi="hi-IN"/>
+        </w:rPr>
+        <w:t xml:space="preserve"> and </w:t>
+      </w:r>
+      <w:proofErr w:type="spellStart"/>
+      <w:r>
+        <w:rPr>
+          <w:rFonts w:asciiTheme="minorBidi" w:eastAsia="Times New Roman" w:hAnsiTheme="minorBidi" w:cs="Mangal"/>
+          <w:lang w:val="en-US" w:bidi="hi-IN"/>
+        </w:rPr>
+        <w:t>F_corpus</w:t>
+      </w:r>
+      <w:proofErr w:type="spellEnd"/>
+      <w:r>
+        <w:rPr>
+          <w:rFonts w:asciiTheme="minorBidi" w:eastAsia="Times New Roman" w:hAnsiTheme="minorBidi" w:cs="Mangal"/>
+          <w:lang w:val="en-US" w:bidi="hi-IN"/>
+        </w:rPr>
+        <w:t xml:space="preserve"> respectively), this is for different reasons. In </w:t>
+      </w:r>
+      <w:proofErr w:type="spellStart"/>
+      <w:r>
+        <w:rPr>
+          <w:rFonts w:asciiTheme="minorBidi" w:eastAsia="Times New Roman" w:hAnsiTheme="minorBidi" w:cs="Mangal"/>
+          <w:lang w:val="en-US" w:bidi="hi-IN"/>
+        </w:rPr>
+        <w:t>D_corpus</w:t>
+      </w:r>
+      <w:proofErr w:type="spellEnd"/>
+      <w:r>
+        <w:rPr>
+          <w:rFonts w:asciiTheme="minorBidi" w:eastAsia="Times New Roman" w:hAnsiTheme="minorBidi" w:cs="Mangal"/>
+          <w:lang w:val="en-US" w:bidi="hi-IN"/>
+        </w:rPr>
+        <w:t>, the Hindi sense ‘</w:t>
+      </w:r>
+      <w:r>
+        <w:rPr>
+          <w:rFonts w:asciiTheme="minorBidi" w:eastAsia="Times New Roman" w:hAnsiTheme="minorBidi" w:cs="Mangal" w:hint="cs"/>
+          <w:cs/>
+          <w:lang w:val="en-US" w:bidi="hi-IN"/>
+        </w:rPr>
+        <w:t xml:space="preserve">गर्व’ </w:t>
+      </w:r>
+      <w:r>
+        <w:rPr>
+          <w:rFonts w:asciiTheme="minorBidi" w:eastAsia="Times New Roman" w:hAnsiTheme="minorBidi" w:cs="Mangal"/>
+          <w:lang w:val="en-US" w:bidi="hi-IN"/>
+        </w:rPr>
+        <w:t xml:space="preserve">populates the figure, with 1407 hits, whereas in </w:t>
+      </w:r>
+      <w:proofErr w:type="spellStart"/>
+      <w:r>
+        <w:rPr>
+          <w:rFonts w:asciiTheme="minorBidi" w:eastAsia="Times New Roman" w:hAnsiTheme="minorBidi" w:cs="Mangal"/>
+          <w:lang w:val="en-US" w:bidi="hi-IN"/>
+        </w:rPr>
+        <w:t>F_corpus</w:t>
+      </w:r>
+      <w:proofErr w:type="spellEnd"/>
+      <w:r>
+        <w:rPr>
+          <w:rFonts w:asciiTheme="minorBidi" w:eastAsia="Times New Roman" w:hAnsiTheme="minorBidi" w:cs="Mangal"/>
+          <w:lang w:val="en-US" w:bidi="hi-IN"/>
+        </w:rPr>
+        <w:t>, ‘</w:t>
+      </w:r>
+      <w:r>
+        <w:rPr>
+          <w:rFonts w:asciiTheme="minorBidi" w:eastAsia="Times New Roman" w:hAnsiTheme="minorBidi" w:cs="Mangal" w:hint="cs"/>
+          <w:cs/>
+          <w:lang w:val="en-US" w:bidi="hi-IN"/>
+        </w:rPr>
+        <w:t xml:space="preserve">मर्यादा’ </w:t>
+      </w:r>
+      <w:r>
+        <w:rPr>
+          <w:rFonts w:asciiTheme="minorBidi" w:eastAsia="Times New Roman" w:hAnsiTheme="minorBidi" w:cs="Mangal"/>
+          <w:lang w:val="en-US" w:bidi="hi-IN"/>
+        </w:rPr>
+        <w:t>populates it. ‘</w:t>
+      </w:r>
+      <w:r>
+        <w:rPr>
+          <w:rFonts w:asciiTheme="minorBidi" w:eastAsia="Times New Roman" w:hAnsiTheme="minorBidi" w:cs="Mangal" w:hint="cs"/>
+          <w:cs/>
+          <w:lang w:val="en-US" w:bidi="hi-IN"/>
+        </w:rPr>
+        <w:t>मर्यादा’</w:t>
+      </w:r>
+      <w:r>
+        <w:rPr>
+          <w:rFonts w:asciiTheme="minorBidi" w:eastAsia="Times New Roman" w:hAnsiTheme="minorBidi" w:cs="Mangal"/>
+          <w:lang w:val="en-US" w:bidi="hi-IN"/>
+        </w:rPr>
+        <w:t xml:space="preserve"> signifies, actually, </w:t>
+      </w:r>
+      <w:r>
+        <w:rPr>
+          <w:rFonts w:asciiTheme="minorBidi" w:eastAsia="Times New Roman" w:hAnsiTheme="minorBidi" w:cs="Mangal"/>
+          <w:i/>
+          <w:iCs/>
+          <w:lang w:val="en-US" w:bidi="hi-IN"/>
+        </w:rPr>
+        <w:t>male</w:t>
+      </w:r>
+      <w:r>
+        <w:rPr>
+          <w:rFonts w:asciiTheme="minorBidi" w:eastAsia="Times New Roman" w:hAnsiTheme="minorBidi" w:cs="Mangal"/>
+          <w:lang w:val="en-US" w:bidi="hi-IN"/>
+        </w:rPr>
+        <w:t xml:space="preserve">-pride, from an Indian patriarchal tradition; it not only does not possess an exact English equivalent, possibly promoting Hindi usage, but also contains </w:t>
+      </w:r>
+      <w:r>
+        <w:rPr>
+          <w:rFonts w:asciiTheme="minorBidi" w:eastAsia="Times New Roman" w:hAnsiTheme="minorBidi" w:cs="Mangal"/>
+          <w:lang w:val="en-US" w:bidi="hi-IN"/>
+        </w:rPr>
+        <w:t xml:space="preserve">highly </w:t>
+      </w:r>
+      <w:r>
+        <w:rPr>
+          <w:rFonts w:asciiTheme="minorBidi" w:eastAsia="Times New Roman" w:hAnsiTheme="minorBidi" w:cs="Mangal"/>
+          <w:lang w:val="en-US" w:bidi="hi-IN"/>
+        </w:rPr>
+        <w:t xml:space="preserve">negative connotations in this conversation, fitting in, therefore, with the above Hindi trope of humiliation and anger in </w:t>
+      </w:r>
+      <w:proofErr w:type="spellStart"/>
+      <w:r>
+        <w:rPr>
+          <w:rFonts w:asciiTheme="minorBidi" w:eastAsia="Times New Roman" w:hAnsiTheme="minorBidi" w:cs="Mangal"/>
+          <w:lang w:val="en-US" w:bidi="hi-IN"/>
+        </w:rPr>
+        <w:t>F_corpus</w:t>
+      </w:r>
+      <w:proofErr w:type="spellEnd"/>
+      <w:r>
+        <w:rPr>
+          <w:rFonts w:asciiTheme="minorBidi" w:eastAsia="Times New Roman" w:hAnsiTheme="minorBidi" w:cs="Mangal"/>
+          <w:lang w:val="en-US" w:bidi="hi-IN"/>
+        </w:rPr>
+        <w:t xml:space="preserve">. </w:t>
+      </w:r>
+    </w:p>
+    <w:p>
+      <w:pPr>
+        <w:rPr>
+          <w:rFonts w:asciiTheme="minorBidi" w:eastAsia="Times New Roman" w:hAnsiTheme="minorBidi" w:cs="Mangal"/>
+          <w:u w:val="single"/>
+          <w:lang w:val="en-US" w:bidi="hi-IN"/>
+        </w:rPr>
+      </w:pPr>
+    </w:p>
+    <w:p>
+      <w:pPr>
+        <w:rPr>
+          <w:rFonts w:asciiTheme="minorBidi" w:eastAsia="Times New Roman" w:hAnsiTheme="minorBidi" w:cs="Mangal"/>
+          <w:u w:val="single"/>
+          <w:lang w:val="en-US" w:bidi="hi-IN"/>
+        </w:rPr>
+      </w:pPr>
+      <w:r>
+        <w:rPr>
+          <w:rFonts w:asciiTheme="minorBidi" w:eastAsia="Times New Roman" w:hAnsiTheme="minorBidi" w:cs="Mangal"/>
+          <w:u w:val="single"/>
+          <w:lang w:val="en-US" w:bidi="hi-IN"/>
+        </w:rPr>
+        <w:t xml:space="preserve">Ideological </w:t>
+      </w:r>
+      <w:r>
+        <w:rPr>
+          <w:rFonts w:asciiTheme="minorBidi" w:eastAsia="Times New Roman" w:hAnsiTheme="minorBidi" w:cs="Mangal"/>
+          <w:u w:val="single"/>
+          <w:lang w:val="en-US" w:bidi="hi-IN"/>
+        </w:rPr>
+        <w:t>Abstractions</w:t>
+      </w:r>
+    </w:p>
+    <w:p>
+      <w:pPr>
+        <w:rPr>
+          <w:rFonts w:asciiTheme="minorBidi" w:eastAsia="Times New Roman" w:hAnsiTheme="minorBidi" w:cs="Mangal"/>
+          <w:b/>
+          <w:bCs/>
+          <w:lang w:val="en-US" w:bidi="hi-IN"/>
+        </w:rPr>
+      </w:pPr>
+      <w:r>
+        <w:rPr>
+          <w:rFonts w:asciiTheme="minorBidi" w:eastAsia="Times New Roman" w:hAnsiTheme="minorBidi" w:cs="Mangal"/>
+          <w:lang w:val="en-US" w:bidi="hi-IN"/>
+        </w:rPr>
+        <w:t>Here, we are observing ideological words from an essentially Western discourse of human</w:t>
+      </w:r>
+      <w:r>
+        <w:rPr>
+          <w:rFonts w:asciiTheme="minorBidi" w:eastAsia="Times New Roman" w:hAnsiTheme="minorBidi" w:cs="Mangal"/>
+          <w:lang w:val="en-US" w:bidi="hi-IN"/>
+        </w:rPr>
+        <w:t>ity</w:t>
+      </w:r>
+      <w:r>
+        <w:rPr>
+          <w:rFonts w:asciiTheme="minorBidi" w:eastAsia="Times New Roman" w:hAnsiTheme="minorBidi" w:cs="Mangal"/>
+          <w:lang w:val="en-US" w:bidi="hi-IN"/>
+        </w:rPr>
+        <w:t xml:space="preserve">, </w:t>
+      </w:r>
+      <w:r>
+        <w:rPr>
+          <w:rFonts w:asciiTheme="minorBidi" w:eastAsia="Times New Roman" w:hAnsiTheme="minorBidi" w:cs="Mangal"/>
+          <w:lang w:val="en-US" w:bidi="hi-IN"/>
+        </w:rPr>
+        <w:t xml:space="preserve">discrimination, </w:t>
+      </w:r>
+      <w:r>
+        <w:rPr>
+          <w:rFonts w:asciiTheme="minorBidi" w:eastAsia="Times New Roman" w:hAnsiTheme="minorBidi" w:cs="Mangal"/>
+          <w:lang w:val="en-US" w:bidi="hi-IN"/>
+        </w:rPr>
+        <w:t xml:space="preserve">equality, and empowerment. (This is not to say that these concepts do not exist in India or Hindi, only that the global conversation around them solidified with the likes of the UNHRC.) We see that </w:t>
+      </w:r>
+      <w:r>
+        <w:rPr>
+          <w:rFonts w:asciiTheme="minorBidi" w:eastAsia="Times New Roman" w:hAnsiTheme="minorBidi" w:cs="Mangal"/>
+          <w:lang w:val="en-US" w:bidi="hi-IN"/>
+        </w:rPr>
+        <w:t xml:space="preserve">in </w:t>
+      </w:r>
+      <w:proofErr w:type="spellStart"/>
+      <w:r>
+        <w:rPr>
+          <w:rFonts w:asciiTheme="minorBidi" w:eastAsia="Times New Roman" w:hAnsiTheme="minorBidi" w:cs="Mangal"/>
+          <w:lang w:val="en-US" w:bidi="hi-IN"/>
+        </w:rPr>
+        <w:t>F_corpus</w:t>
+      </w:r>
+      <w:proofErr w:type="spellEnd"/>
+      <w:r>
+        <w:rPr>
+          <w:rFonts w:asciiTheme="minorBidi" w:eastAsia="Times New Roman" w:hAnsiTheme="minorBidi" w:cs="Mangal"/>
+          <w:lang w:val="en-US" w:bidi="hi-IN"/>
+        </w:rPr>
+        <w:t xml:space="preserve">, where we had expected the conversation to align more with the global discourse, the Hindi percentages are </w:t>
+      </w:r>
+      <w:r>
+        <w:rPr>
+          <w:rFonts w:asciiTheme="minorBidi" w:eastAsia="Times New Roman" w:hAnsiTheme="minorBidi" w:cs="Mangal"/>
+          <w:b/>
+          <w:bCs/>
+          <w:lang w:val="en-US" w:bidi="hi-IN"/>
+        </w:rPr>
+        <w:t>consistently low, under 10% for 7/16 words</w:t>
+      </w:r>
+      <w:r>
+        <w:rPr>
+          <w:rFonts w:asciiTheme="minorBidi" w:eastAsia="Times New Roman" w:hAnsiTheme="minorBidi" w:cs="Mangal"/>
+          <w:b/>
+          <w:bCs/>
+          <w:lang w:val="en-US" w:bidi="hi-IN"/>
+        </w:rPr>
+        <w:t xml:space="preserve">, and hit 0% for ‘inequality’. </w:t>
+      </w:r>
+      <w:r>
+        <w:rPr>
+          <w:rFonts w:asciiTheme="minorBidi" w:eastAsia="Times New Roman" w:hAnsiTheme="minorBidi" w:cs="Mangal"/>
+          <w:lang w:val="en-US" w:bidi="hi-IN"/>
+        </w:rPr>
+        <w:t xml:space="preserve">The figure spikes for </w:t>
+      </w:r>
+      <w:r>
+        <w:rPr>
+          <w:rFonts w:asciiTheme="minorBidi" w:eastAsia="Times New Roman" w:hAnsiTheme="minorBidi" w:cs="Mangal" w:hint="cs"/>
+          <w:cs/>
+          <w:lang w:val="en-US" w:bidi="hi-IN"/>
+        </w:rPr>
+        <w:t>‘शक्ति’</w:t>
+      </w:r>
+      <w:r>
+        <w:rPr>
+          <w:rFonts w:asciiTheme="minorBidi" w:eastAsia="Times New Roman" w:hAnsiTheme="minorBidi" w:cs="Mangal"/>
+          <w:lang w:val="en-US" w:bidi="hi-IN"/>
+        </w:rPr>
+        <w:t xml:space="preserve">, probably because of the slogan of </w:t>
+      </w:r>
+      <w:r>
+        <w:rPr>
+          <w:rFonts w:asciiTheme="minorBidi" w:eastAsia="Times New Roman" w:hAnsiTheme="minorBidi" w:cs="Mangal" w:hint="cs"/>
+          <w:cs/>
+          <w:lang w:val="en-US" w:bidi="hi-IN"/>
+        </w:rPr>
+        <w:t>नारी शक्ति (</w:t>
+      </w:r>
+      <w:r>
+        <w:rPr>
+          <w:rFonts w:asciiTheme="minorBidi" w:eastAsia="Times New Roman" w:hAnsiTheme="minorBidi" w:cs="Mangal"/>
+          <w:lang w:val="en-US" w:bidi="hi-IN"/>
+        </w:rPr>
+        <w:t xml:space="preserve">literally, women strength) in Hindi. </w:t>
+      </w:r>
+      <w:r>
+        <w:rPr>
+          <w:rFonts w:asciiTheme="minorBidi" w:eastAsia="Times New Roman" w:hAnsiTheme="minorBidi" w:cs="Mangal"/>
+          <w:lang w:val="en-US" w:bidi="hi-IN"/>
+        </w:rPr>
+        <w:t>The word ‘privilege’ is a prime example of an intensively Western discourse-point: the discussion of privilege politics is ubiquitous in any ‘educated’ discussion these days. The figures, again, corroborate (0.41%, 3.33% Hindi respectively).</w:t>
+      </w:r>
+    </w:p>
+    <w:p>
+      <w:pPr>
+        <w:rPr>
+          <w:rFonts w:asciiTheme="minorBidi" w:eastAsia="Times New Roman" w:hAnsiTheme="minorBidi" w:cs="Mangal"/>
+          <w:lang w:val="en-US" w:bidi="hi-IN"/>
+        </w:rPr>
+      </w:pPr>
+      <w:r>
+        <w:rPr>
+          <w:rFonts w:asciiTheme="minorBidi" w:eastAsia="Times New Roman" w:hAnsiTheme="minorBidi" w:cs="Mangal"/>
+          <w:lang w:val="en-US" w:bidi="hi-IN"/>
+        </w:rPr>
+        <w:t xml:space="preserve">Some other caveats are that </w:t>
+      </w:r>
+      <w:r>
+        <w:rPr>
+          <w:rFonts w:asciiTheme="minorBidi" w:eastAsia="Times New Roman" w:hAnsiTheme="minorBidi" w:cs="Mangal"/>
+          <w:lang w:val="en-US" w:bidi="hi-IN"/>
+        </w:rPr>
+        <w:t xml:space="preserve">certain </w:t>
+      </w:r>
+      <w:r>
+        <w:rPr>
+          <w:rFonts w:asciiTheme="minorBidi" w:eastAsia="Times New Roman" w:hAnsiTheme="minorBidi" w:cs="Mangal"/>
+          <w:lang w:val="en-US" w:bidi="hi-IN"/>
+        </w:rPr>
+        <w:t>words</w:t>
+      </w:r>
+      <w:r>
+        <w:rPr>
+          <w:rFonts w:asciiTheme="minorBidi" w:eastAsia="Times New Roman" w:hAnsiTheme="minorBidi" w:cs="Mangal"/>
+          <w:lang w:val="en-US" w:bidi="hi-IN"/>
+        </w:rPr>
+        <w:t xml:space="preserve">, like </w:t>
+      </w:r>
+      <w:r>
+        <w:rPr>
+          <w:rFonts w:asciiTheme="minorBidi" w:eastAsia="Times New Roman" w:hAnsiTheme="minorBidi" w:cs="Mangal"/>
+          <w:lang w:val="en-US" w:bidi="hi-IN"/>
+        </w:rPr>
+        <w:t>‘society’ and ‘discrimination’</w:t>
+      </w:r>
+      <w:r>
+        <w:rPr>
+          <w:rFonts w:asciiTheme="minorBidi" w:eastAsia="Times New Roman" w:hAnsiTheme="minorBidi" w:cs="Mangal"/>
+          <w:lang w:val="en-US" w:bidi="hi-IN"/>
+        </w:rPr>
+        <w:t>,</w:t>
+      </w:r>
+      <w:r>
+        <w:rPr>
+          <w:rFonts w:asciiTheme="minorBidi" w:eastAsia="Times New Roman" w:hAnsiTheme="minorBidi" w:cs="Mangal"/>
+          <w:lang w:val="en-US" w:bidi="hi-IN"/>
+        </w:rPr>
+        <w:t xml:space="preserve"> show markedly different values for </w:t>
+      </w:r>
+      <w:proofErr w:type="spellStart"/>
+      <w:r>
+        <w:rPr>
+          <w:rFonts w:asciiTheme="minorBidi" w:eastAsia="Times New Roman" w:hAnsiTheme="minorBidi" w:cs="Mangal"/>
+          <w:lang w:val="en-US" w:bidi="hi-IN"/>
+        </w:rPr>
+        <w:t>D_corpus</w:t>
+      </w:r>
+      <w:proofErr w:type="spellEnd"/>
+      <w:r>
+        <w:rPr>
+          <w:rFonts w:asciiTheme="minorBidi" w:eastAsia="Times New Roman" w:hAnsiTheme="minorBidi" w:cs="Mangal"/>
+          <w:lang w:val="en-US" w:bidi="hi-IN"/>
+        </w:rPr>
+        <w:t xml:space="preserve"> and </w:t>
+      </w:r>
+      <w:proofErr w:type="spellStart"/>
+      <w:r>
+        <w:rPr>
+          <w:rFonts w:asciiTheme="minorBidi" w:eastAsia="Times New Roman" w:hAnsiTheme="minorBidi" w:cs="Mangal"/>
+          <w:lang w:val="en-US" w:bidi="hi-IN"/>
+        </w:rPr>
+        <w:t>F_corpus</w:t>
+      </w:r>
+      <w:proofErr w:type="spellEnd"/>
+      <w:r>
+        <w:rPr>
+          <w:rFonts w:asciiTheme="minorBidi" w:eastAsia="Times New Roman" w:hAnsiTheme="minorBidi" w:cs="Mangal"/>
+          <w:lang w:val="en-US" w:bidi="hi-IN"/>
+        </w:rPr>
+        <w:t xml:space="preserve"> (83.8%, 24.6% and 56.6%, 5.77%); this is to say that this ideological conversation </w:t>
+      </w:r>
+      <w:r>
+        <w:rPr>
+          <w:rFonts w:asciiTheme="minorBidi" w:eastAsia="Times New Roman" w:hAnsiTheme="minorBidi" w:cs="Mangal"/>
+          <w:lang w:val="en-US" w:bidi="hi-IN"/>
+        </w:rPr>
+        <w:t xml:space="preserve">of community and rights </w:t>
+      </w:r>
+      <w:r>
+        <w:rPr>
+          <w:rFonts w:asciiTheme="minorBidi" w:eastAsia="Times New Roman" w:hAnsiTheme="minorBidi" w:cs="Mangal"/>
+          <w:lang w:val="en-US" w:bidi="hi-IN"/>
+        </w:rPr>
+        <w:t>is present in Hindi, but that</w:t>
+      </w:r>
+      <w:r>
+        <w:rPr>
+          <w:rFonts w:asciiTheme="minorBidi" w:eastAsia="Times New Roman" w:hAnsiTheme="minorBidi" w:cs="Mangal"/>
+          <w:lang w:val="en-US" w:bidi="hi-IN"/>
+        </w:rPr>
+        <w:t xml:space="preserve"> while the Dalit con</w:t>
+      </w:r>
+      <w:r>
+        <w:rPr>
+          <w:rFonts w:asciiTheme="minorBidi" w:eastAsia="Times New Roman" w:hAnsiTheme="minorBidi" w:cs="Mangal"/>
+          <w:lang w:val="en-US" w:bidi="hi-IN"/>
+        </w:rPr>
+        <w:t>versation chooses to occupy the</w:t>
+      </w:r>
+      <w:r>
+        <w:rPr>
+          <w:rFonts w:asciiTheme="minorBidi" w:eastAsia="Times New Roman" w:hAnsiTheme="minorBidi" w:cs="Mangal"/>
+          <w:lang w:val="en-US" w:bidi="hi-IN"/>
+        </w:rPr>
+        <w:t xml:space="preserve"> space of ‘</w:t>
+      </w:r>
+      <w:r>
+        <w:rPr>
+          <w:rFonts w:asciiTheme="minorBidi" w:eastAsia="Times New Roman" w:hAnsiTheme="minorBidi" w:cs="Mangal" w:hint="cs"/>
+          <w:cs/>
+          <w:lang w:val="en-US" w:bidi="hi-IN"/>
+        </w:rPr>
+        <w:t xml:space="preserve">भेदभाव’ </w:t>
+      </w:r>
+      <w:r>
+        <w:rPr>
+          <w:rFonts w:asciiTheme="minorBidi" w:eastAsia="Times New Roman" w:hAnsiTheme="minorBidi" w:cs="Mangal"/>
+          <w:lang w:val="en-US" w:bidi="hi-IN"/>
+        </w:rPr>
+        <w:t>and ‘</w:t>
+      </w:r>
+      <w:r>
+        <w:rPr>
+          <w:rFonts w:asciiTheme="minorBidi" w:eastAsia="Times New Roman" w:hAnsiTheme="minorBidi" w:cs="Mangal" w:hint="cs"/>
+          <w:cs/>
+          <w:lang w:val="en-US" w:bidi="hi-IN"/>
+        </w:rPr>
+        <w:t xml:space="preserve">समाज’, </w:t>
+      </w:r>
+      <w:r>
+        <w:rPr>
+          <w:rFonts w:asciiTheme="minorBidi" w:eastAsia="Times New Roman" w:hAnsiTheme="minorBidi" w:cs="Mangal"/>
+          <w:lang w:val="en-US" w:bidi="hi-IN"/>
+        </w:rPr>
+        <w:t>the feminism conversation is still inspired mainly by the global human rights registers.</w:t>
+      </w:r>
+      <w:r>
+        <w:rPr>
+          <w:rFonts w:asciiTheme="minorBidi" w:eastAsia="Times New Roman" w:hAnsiTheme="minorBidi" w:cs="Mangal"/>
+          <w:lang w:val="en-US" w:bidi="hi-IN"/>
+        </w:rPr>
+        <w:t xml:space="preserve"> </w:t>
+      </w:r>
+    </w:p>
+    <w:p>
+      <w:pPr>
+        <w:rPr>
+          <w:rFonts w:asciiTheme="minorBidi" w:eastAsia="Times New Roman" w:hAnsiTheme="minorBidi" w:cs="Mangal"/>
+          <w:lang w:val="en-US" w:bidi="hi-IN"/>
+        </w:rPr>
+      </w:pPr>
+      <w:r>
+        <w:rPr>
+          <w:rFonts w:asciiTheme="minorBidi" w:eastAsia="Times New Roman" w:hAnsiTheme="minorBidi" w:cs="Mangal"/>
+          <w:lang w:val="en-US" w:bidi="hi-IN"/>
+        </w:rPr>
+        <w:t>There are some exceptions</w:t>
+      </w:r>
+      <w:r>
+        <w:rPr>
+          <w:rFonts w:asciiTheme="minorBidi" w:eastAsia="Times New Roman" w:hAnsiTheme="minorBidi" w:cs="Mangal"/>
+          <w:lang w:val="en-US" w:bidi="hi-IN"/>
+        </w:rPr>
+        <w:t xml:space="preserve"> to the trend</w:t>
+      </w:r>
+      <w:r>
+        <w:rPr>
+          <w:rFonts w:asciiTheme="minorBidi" w:eastAsia="Times New Roman" w:hAnsiTheme="minorBidi" w:cs="Mangal"/>
+          <w:lang w:val="en-US" w:bidi="hi-IN"/>
+        </w:rPr>
+        <w:t>, of course: s</w:t>
+      </w:r>
+      <w:r>
+        <w:rPr>
+          <w:rFonts w:asciiTheme="minorBidi" w:eastAsia="Times New Roman" w:hAnsiTheme="minorBidi" w:cs="Mangal"/>
+          <w:lang w:val="en-US" w:bidi="hi-IN"/>
+        </w:rPr>
+        <w:t>urprisingly, cluster (16): progress-</w:t>
+      </w:r>
+      <w:r>
+        <w:rPr>
+          <w:rFonts w:asciiTheme="minorBidi" w:eastAsia="Times New Roman" w:hAnsiTheme="minorBidi" w:cs="Mangal" w:hint="cs"/>
+          <w:cs/>
+          <w:lang w:val="en-US" w:bidi="hi-IN"/>
+        </w:rPr>
+        <w:t>विकास</w:t>
+      </w:r>
+      <w:r>
+        <w:rPr>
+          <w:rFonts w:asciiTheme="minorBidi" w:eastAsia="Times New Roman" w:hAnsiTheme="minorBidi" w:cs="Mangal"/>
+          <w:lang w:val="en-US" w:bidi="hi-IN"/>
+        </w:rPr>
+        <w:t xml:space="preserve"> showed near-complete Hindi percentages: 95.3%, 82.9%</w:t>
+      </w:r>
+      <w:r>
+        <w:rPr>
+          <w:rFonts w:asciiTheme="minorBidi" w:eastAsia="Times New Roman" w:hAnsiTheme="minorBidi" w:cs="Mangal"/>
+          <w:lang w:val="en-US" w:bidi="hi-IN"/>
+        </w:rPr>
+        <w:t>, respectively –</w:t>
+      </w:r>
+      <w:r>
+        <w:rPr>
+          <w:rFonts w:asciiTheme="minorBidi" w:eastAsia="Times New Roman" w:hAnsiTheme="minorBidi" w:cs="Mangal"/>
+          <w:lang w:val="en-US" w:bidi="hi-IN"/>
+        </w:rPr>
+        <w:t xml:space="preserve"> </w:t>
+      </w:r>
+      <w:r>
+        <w:rPr>
+          <w:rFonts w:asciiTheme="minorBidi" w:eastAsia="Times New Roman" w:hAnsiTheme="minorBidi" w:cs="Mangal"/>
+          <w:lang w:val="en-US" w:bidi="hi-IN"/>
+        </w:rPr>
+        <w:t>it is difficult to pinpoint a reason.</w:t>
+      </w:r>
+    </w:p>
+    <w:p>
+      <w:pPr>
+        <w:rPr>
+          <w:rFonts w:asciiTheme="minorBidi" w:eastAsia="Times New Roman" w:hAnsiTheme="minorBidi" w:cs="Mangal"/>
+          <w:u w:val="single"/>
+          <w:lang w:val="en-US" w:bidi="hi-IN"/>
+        </w:rPr>
+      </w:pPr>
+    </w:p>
+    <w:p>
+      <w:pPr>
+        <w:rPr>
+          <w:rFonts w:asciiTheme="minorBidi" w:eastAsia="Times New Roman" w:hAnsiTheme="minorBidi" w:cs="Mangal" w:hint="cs"/>
+          <w:u w:val="single"/>
+          <w:cs/>
+          <w:lang w:val="en-US" w:bidi="hi-IN"/>
+        </w:rPr>
+      </w:pPr>
+      <w:r>
+        <w:rPr>
+          <w:rFonts w:asciiTheme="minorBidi" w:eastAsia="Times New Roman" w:hAnsiTheme="minorBidi" w:cs="Mangal"/>
+          <w:u w:val="single"/>
+          <w:lang w:val="en-US" w:bidi="hi-IN"/>
+        </w:rPr>
+        <w:t>And finally, Technical Terms</w:t>
+      </w:r>
+    </w:p>
+    <w:p>
+      <w:pPr>
+        <w:rPr>
+          <w:rFonts w:asciiTheme="minorBidi" w:eastAsia="Times New Roman" w:hAnsiTheme="minorBidi" w:cs="Mangal"/>
+          <w:lang w:val="en-US" w:bidi="hi-IN"/>
+        </w:rPr>
+      </w:pPr>
+      <w:r>
+        <w:rPr>
+          <w:rFonts w:asciiTheme="minorBidi" w:eastAsia="Times New Roman" w:hAnsiTheme="minorBidi" w:cs="Times New Roman"/>
+          <w:lang w:val="en-US"/>
+        </w:rPr>
+        <w:t>The Hindi percentages here are high-</w:t>
+      </w:r>
+      <w:proofErr w:type="spellStart"/>
+      <w:r>
+        <w:rPr>
+          <w:rFonts w:asciiTheme="minorBidi" w:eastAsia="Times New Roman" w:hAnsiTheme="minorBidi" w:cs="Times New Roman"/>
+          <w:lang w:val="en-US"/>
+        </w:rPr>
+        <w:t>ish</w:t>
+      </w:r>
+      <w:proofErr w:type="spellEnd"/>
+      <w:r>
+        <w:rPr>
+          <w:rFonts w:asciiTheme="minorBidi" w:eastAsia="Times New Roman" w:hAnsiTheme="minorBidi" w:cs="Times New Roman"/>
+          <w:lang w:val="en-US"/>
+        </w:rPr>
+        <w:t xml:space="preserve">, both for </w:t>
+      </w:r>
+      <w:proofErr w:type="spellStart"/>
+      <w:r>
+        <w:rPr>
+          <w:rFonts w:asciiTheme="minorBidi" w:eastAsia="Times New Roman" w:hAnsiTheme="minorBidi" w:cs="Times New Roman"/>
+          <w:lang w:val="en-US"/>
+        </w:rPr>
+        <w:t>D_corpus</w:t>
+      </w:r>
+      <w:proofErr w:type="spellEnd"/>
+      <w:r>
+        <w:rPr>
+          <w:rFonts w:asciiTheme="minorBidi" w:eastAsia="Times New Roman" w:hAnsiTheme="minorBidi" w:cs="Times New Roman"/>
+          <w:lang w:val="en-US"/>
+        </w:rPr>
+        <w:t xml:space="preserve"> and </w:t>
+      </w:r>
+      <w:proofErr w:type="spellStart"/>
+      <w:r>
+        <w:rPr>
+          <w:rFonts w:asciiTheme="minorBidi" w:eastAsia="Times New Roman" w:hAnsiTheme="minorBidi" w:cs="Times New Roman"/>
+          <w:lang w:val="en-US"/>
+        </w:rPr>
+        <w:t>F_corpus</w:t>
+      </w:r>
+      <w:proofErr w:type="spellEnd"/>
+      <w:r>
+        <w:rPr>
+          <w:rFonts w:asciiTheme="minorBidi" w:eastAsia="Times New Roman" w:hAnsiTheme="minorBidi" w:cs="Times New Roman"/>
+          <w:lang w:val="en-US"/>
+        </w:rPr>
+        <w:t xml:space="preserve">, which is </w:t>
+      </w:r>
+      <w:proofErr w:type="spellStart"/>
+      <w:r>
+        <w:rPr>
+          <w:rFonts w:asciiTheme="minorBidi" w:eastAsia="Times New Roman" w:hAnsiTheme="minorBidi" w:cs="Times New Roman"/>
+          <w:lang w:val="en-US"/>
+        </w:rPr>
+        <w:t>surpising</w:t>
+      </w:r>
+      <w:proofErr w:type="spellEnd"/>
+      <w:r>
+        <w:rPr>
+          <w:rFonts w:asciiTheme="minorBidi" w:eastAsia="Times New Roman" w:hAnsiTheme="minorBidi" w:cs="Times New Roman"/>
+          <w:lang w:val="en-US"/>
+        </w:rPr>
+        <w:t xml:space="preserve"> given that the language of legality and jargon is shifting to English. We note that ‘government-</w:t>
+      </w:r>
+      <w:r>
+        <w:rPr>
+          <w:rFonts w:asciiTheme="minorBidi" w:eastAsia="Times New Roman" w:hAnsiTheme="minorBidi" w:cs="Mangal" w:hint="cs"/>
+          <w:cs/>
+          <w:lang w:val="en-US" w:bidi="hi-IN"/>
+        </w:rPr>
+        <w:t>सरकार</w:t>
+      </w:r>
+      <w:r>
+        <w:rPr>
+          <w:rFonts w:asciiTheme="minorBidi" w:eastAsia="Times New Roman" w:hAnsiTheme="minorBidi" w:cs="Mangal"/>
+          <w:lang w:val="en-US" w:bidi="hi-IN"/>
+        </w:rPr>
+        <w:t>’, ‘representative-</w:t>
+      </w:r>
+      <w:r>
+        <w:rPr>
+          <w:rFonts w:asciiTheme="minorBidi" w:eastAsia="Times New Roman" w:hAnsiTheme="minorBidi" w:cs="Mangal" w:hint="cs"/>
+          <w:cs/>
+          <w:lang w:val="en-US" w:bidi="hi-IN"/>
+        </w:rPr>
+        <w:t>प्रतिनिधि’</w:t>
+      </w:r>
+      <w:r>
+        <w:rPr>
+          <w:rFonts w:asciiTheme="minorBidi" w:eastAsia="Times New Roman" w:hAnsiTheme="minorBidi" w:cs="Mangal"/>
+          <w:lang w:val="en-US" w:bidi="hi-IN"/>
+        </w:rPr>
+        <w:t xml:space="preserve"> and ‘election-</w:t>
+      </w:r>
+      <w:r>
+        <w:rPr>
+          <w:rFonts w:asciiTheme="minorBidi" w:eastAsia="Times New Roman" w:hAnsiTheme="minorBidi" w:cs="Mangal" w:hint="cs"/>
+          <w:cs/>
+          <w:lang w:val="en-US" w:bidi="hi-IN"/>
+        </w:rPr>
+        <w:t>चुनाव’</w:t>
+      </w:r>
+      <w:r>
+        <w:rPr>
+          <w:rFonts w:asciiTheme="minorBidi" w:eastAsia="Times New Roman" w:hAnsiTheme="minorBidi" w:cs="Mangal"/>
+          <w:lang w:val="en-US" w:bidi="hi-IN"/>
+        </w:rPr>
+        <w:t xml:space="preserve"> are dominated significantly by Hindi in both corpora, while the figure drops to below 20% for ‘democracy-</w:t>
+      </w:r>
+      <w:r>
+        <w:rPr>
+          <w:rFonts w:asciiTheme="minorBidi" w:eastAsia="Times New Roman" w:hAnsiTheme="minorBidi" w:cs="Mangal" w:hint="cs"/>
+          <w:cs/>
+          <w:lang w:val="en-US" w:bidi="hi-IN"/>
+        </w:rPr>
+        <w:t xml:space="preserve">लोकशाही’ </w:t>
+      </w:r>
+      <w:r>
+        <w:rPr>
+          <w:rFonts w:asciiTheme="minorBidi" w:eastAsia="Times New Roman" w:hAnsiTheme="minorBidi" w:cs="Mangal"/>
+          <w:lang w:val="en-US" w:bidi="hi-IN"/>
+        </w:rPr>
+        <w:t xml:space="preserve">and </w:t>
+      </w:r>
+      <w:r>
+        <w:rPr>
+          <w:rFonts w:asciiTheme="minorBidi" w:eastAsia="Times New Roman" w:hAnsiTheme="minorBidi" w:cs="Mangal" w:hint="cs"/>
+          <w:cs/>
+          <w:lang w:val="en-US" w:bidi="hi-IN"/>
+        </w:rPr>
+        <w:t>‘</w:t>
+      </w:r>
+      <w:r>
+        <w:rPr>
+          <w:rFonts w:asciiTheme="minorBidi" w:eastAsia="Times New Roman" w:hAnsiTheme="minorBidi" w:cs="Mangal"/>
+          <w:lang w:val="en-US" w:bidi="hi-IN"/>
+        </w:rPr>
+        <w:t>activism-</w:t>
+      </w:r>
+      <w:r>
+        <w:rPr>
+          <w:rFonts w:asciiTheme="minorBidi" w:eastAsia="Times New Roman" w:hAnsiTheme="minorBidi" w:cs="Mangal" w:hint="cs"/>
+          <w:cs/>
+          <w:lang w:val="en-US" w:bidi="hi-IN"/>
+        </w:rPr>
+        <w:t>सक्रियता’</w:t>
+      </w:r>
+      <w:r>
+        <w:rPr>
+          <w:rFonts w:asciiTheme="minorBidi" w:eastAsia="Times New Roman" w:hAnsiTheme="minorBidi" w:cs="Mangal"/>
+          <w:lang w:val="en-US" w:bidi="hi-IN"/>
+        </w:rPr>
+        <w:t xml:space="preserve">, which are more conceptual and less likely to appear in, say, a discussion about the coming elections. </w:t>
+      </w:r>
+    </w:p>
+    <w:p>
+      <w:pPr>
+        <w:rPr>
+          <w:rFonts w:asciiTheme="minorBidi" w:eastAsia="Times New Roman" w:hAnsiTheme="minorBidi" w:cs="Mangal"/>
+          <w:lang w:val="en-US" w:bidi="hi-IN"/>
+        </w:rPr>
+      </w:pPr>
+      <w:r>
+        <w:rPr>
+          <w:rFonts w:asciiTheme="minorBidi" w:eastAsia="Times New Roman" w:hAnsiTheme="minorBidi" w:cs="Mangal"/>
+          <w:lang w:val="en-US" w:bidi="hi-IN"/>
+        </w:rPr>
+        <w:t>We achieve a rough 50-50 for both corpora for ‘religion-</w:t>
+      </w:r>
+      <w:r>
+        <w:rPr>
+          <w:rFonts w:asciiTheme="minorBidi" w:eastAsia="Times New Roman" w:hAnsiTheme="minorBidi" w:cs="Mangal" w:hint="cs"/>
+          <w:cs/>
+          <w:lang w:val="en-US" w:bidi="hi-IN"/>
+        </w:rPr>
+        <w:t>धर्म</w:t>
+      </w:r>
+      <w:r>
+        <w:rPr>
+          <w:rFonts w:asciiTheme="minorBidi" w:eastAsia="Times New Roman" w:hAnsiTheme="minorBidi" w:cs="Mangal"/>
+          <w:lang w:val="en-US" w:bidi="hi-IN"/>
+        </w:rPr>
+        <w:t xml:space="preserve">’, which is suggestive that religion is still based in the native tongue, even while the surrounding ideological discourse may be inclining towards English. </w:t>
+      </w:r>
+    </w:p>
+    <w:p>
+      <w:pPr>
+        <w:rPr>
+          <w:rFonts w:asciiTheme="minorBidi" w:eastAsia="Times New Roman" w:hAnsiTheme="minorBidi" w:cs="Mangal"/>
+          <w:lang w:val="en-US" w:bidi="hi-IN"/>
+        </w:rPr>
+      </w:pPr>
+      <w:r>
+        <w:rPr>
+          <w:rFonts w:asciiTheme="minorBidi" w:eastAsia="Times New Roman" w:hAnsiTheme="minorBidi" w:cs="Mangal"/>
+          <w:lang w:val="en-US" w:bidi="hi-IN"/>
+        </w:rPr>
+        <w:t xml:space="preserve">(Of course, while the above observations have been generalized roughly for both corpora, the Hindi figures are still consistently higher for </w:t>
+      </w:r>
+      <w:proofErr w:type="spellStart"/>
+      <w:r>
+        <w:rPr>
+          <w:rFonts w:asciiTheme="minorBidi" w:eastAsia="Times New Roman" w:hAnsiTheme="minorBidi" w:cs="Mangal"/>
+          <w:lang w:val="en-US" w:bidi="hi-IN"/>
+        </w:rPr>
+        <w:t>D_corpus</w:t>
+      </w:r>
+      <w:proofErr w:type="spellEnd"/>
+      <w:r>
+        <w:rPr>
+          <w:rFonts w:asciiTheme="minorBidi" w:eastAsia="Times New Roman" w:hAnsiTheme="minorBidi" w:cs="Mangal"/>
+          <w:lang w:val="en-US" w:bidi="hi-IN"/>
+        </w:rPr>
+        <w:t>.)</w:t>
+      </w:r>
+    </w:p>
+    <w:p>
+      <w:pPr>
+        <w:rPr>
+          <w:rFonts w:asciiTheme="minorBidi" w:eastAsia="Times New Roman" w:hAnsiTheme="minorBidi" w:cs="Mangal"/>
+          <w:lang w:val="en-US" w:bidi="hi-IN"/>
+        </w:rPr>
+      </w:pPr>
+    </w:p>
+    <w:p>
+      <w:pPr>
+        <w:rPr>
+          <w:rFonts w:asciiTheme="minorBidi" w:eastAsia="Times New Roman" w:hAnsiTheme="minorBidi" w:cs="Mangal"/>
+          <w:u w:val="single"/>
+          <w:lang w:val="en-US" w:bidi="hi-IN"/>
+        </w:rPr>
+      </w:pPr>
+      <w:r>
+        <w:rPr>
+          <w:rFonts w:asciiTheme="minorBidi" w:eastAsia="Times New Roman" w:hAnsiTheme="minorBidi" w:cs="Mangal"/>
+          <w:u w:val="single"/>
+          <w:lang w:val="en-US" w:bidi="hi-IN"/>
+        </w:rPr>
+        <w:t>Intersectionality</w:t>
+      </w:r>
+    </w:p>
+    <w:p>
+      <w:pPr>
+        <w:rPr>
+          <w:rFonts w:asciiTheme="minorBidi" w:eastAsia="Times New Roman" w:hAnsiTheme="minorBidi" w:cs="Mangal"/>
+          <w:lang w:val="en-US" w:bidi="hi-IN"/>
+        </w:rPr>
+      </w:pPr>
+      <w:r>
+        <w:rPr>
+          <w:rFonts w:asciiTheme="minorBidi" w:eastAsia="Times New Roman" w:hAnsiTheme="minorBidi" w:cs="Times New Roman"/>
+          <w:lang w:val="en-US" w:bidi="hi-IN"/>
+        </w:rPr>
+        <w:t>The terms ‘feminism-</w:t>
+      </w:r>
+      <w:r>
+        <w:rPr>
+          <w:rFonts w:asciiTheme="minorBidi" w:eastAsia="Times New Roman" w:hAnsiTheme="minorBidi" w:cs="Mangal" w:hint="cs"/>
+          <w:cs/>
+          <w:lang w:val="en-US" w:bidi="hi-IN"/>
+        </w:rPr>
+        <w:t xml:space="preserve">नारीवाद’ </w:t>
+      </w:r>
+      <w:r>
+        <w:rPr>
+          <w:rFonts w:asciiTheme="minorBidi" w:eastAsia="Times New Roman" w:hAnsiTheme="minorBidi" w:cs="Mangal"/>
+          <w:lang w:val="en-US" w:bidi="hi-IN"/>
+        </w:rPr>
+        <w:t>and ‘</w:t>
+      </w:r>
+      <w:proofErr w:type="spellStart"/>
+      <w:r>
+        <w:rPr>
+          <w:rFonts w:asciiTheme="minorBidi" w:eastAsia="Times New Roman" w:hAnsiTheme="minorBidi" w:cs="Mangal"/>
+          <w:lang w:val="en-US" w:bidi="hi-IN"/>
+        </w:rPr>
+        <w:t>casteism</w:t>
+      </w:r>
+      <w:proofErr w:type="spellEnd"/>
+      <w:r>
+        <w:rPr>
+          <w:rFonts w:asciiTheme="minorBidi" w:eastAsia="Times New Roman" w:hAnsiTheme="minorBidi" w:cs="Mangal"/>
+          <w:lang w:val="en-US" w:bidi="hi-IN"/>
+        </w:rPr>
+        <w:t>-</w:t>
+      </w:r>
+      <w:r>
+        <w:rPr>
+          <w:rFonts w:asciiTheme="minorBidi" w:eastAsia="Times New Roman" w:hAnsiTheme="minorBidi" w:cs="Mangal" w:hint="cs"/>
+          <w:cs/>
+          <w:lang w:val="en-US" w:bidi="hi-IN"/>
+        </w:rPr>
+        <w:t>जातीवाद’</w:t>
+      </w:r>
+      <w:r>
+        <w:rPr>
+          <w:rFonts w:asciiTheme="minorBidi" w:eastAsia="Times New Roman" w:hAnsiTheme="minorBidi" w:cs="Mangal"/>
+          <w:lang w:val="en-US" w:bidi="hi-IN"/>
+        </w:rPr>
+        <w:t xml:space="preserve"> were included in the list: a look at these figures gives us a snapshot indication of the state of intersectionality in each discourse. Unfortunately, it is clear that intersectionality is near-absent: the feminism cluster appears 11 times in </w:t>
+      </w:r>
+      <w:proofErr w:type="spellStart"/>
+      <w:r>
+        <w:rPr>
+          <w:rFonts w:asciiTheme="minorBidi" w:eastAsia="Times New Roman" w:hAnsiTheme="minorBidi" w:cs="Mangal"/>
+          <w:lang w:val="en-US" w:bidi="hi-IN"/>
+        </w:rPr>
+        <w:t>D_corpus</w:t>
+      </w:r>
+      <w:proofErr w:type="spellEnd"/>
+      <w:r>
+        <w:rPr>
+          <w:rFonts w:asciiTheme="minorBidi" w:eastAsia="Times New Roman" w:hAnsiTheme="minorBidi" w:cs="Mangal"/>
+          <w:lang w:val="en-US" w:bidi="hi-IN"/>
+        </w:rPr>
+        <w:t xml:space="preserve"> as compared to 3083 appearances of the </w:t>
+      </w:r>
+      <w:proofErr w:type="spellStart"/>
+      <w:r>
+        <w:rPr>
+          <w:rFonts w:asciiTheme="minorBidi" w:eastAsia="Times New Roman" w:hAnsiTheme="minorBidi" w:cs="Mangal"/>
+          <w:lang w:val="en-US" w:bidi="hi-IN"/>
+        </w:rPr>
+        <w:t>casteism</w:t>
+      </w:r>
+      <w:proofErr w:type="spellEnd"/>
+      <w:r>
+        <w:rPr>
+          <w:rFonts w:asciiTheme="minorBidi" w:eastAsia="Times New Roman" w:hAnsiTheme="minorBidi" w:cs="Mangal"/>
+          <w:lang w:val="en-US" w:bidi="hi-IN"/>
+        </w:rPr>
+        <w:t xml:space="preserve"> cluster, and the </w:t>
+      </w:r>
+      <w:proofErr w:type="spellStart"/>
+      <w:r>
+        <w:rPr>
+          <w:rFonts w:asciiTheme="minorBidi" w:eastAsia="Times New Roman" w:hAnsiTheme="minorBidi" w:cs="Mangal"/>
+          <w:lang w:val="en-US" w:bidi="hi-IN"/>
+        </w:rPr>
+        <w:t>casterism</w:t>
+      </w:r>
+      <w:proofErr w:type="spellEnd"/>
+      <w:r>
+        <w:rPr>
+          <w:rFonts w:asciiTheme="minorBidi" w:eastAsia="Times New Roman" w:hAnsiTheme="minorBidi" w:cs="Mangal"/>
+          <w:lang w:val="en-US" w:bidi="hi-IN"/>
+        </w:rPr>
+        <w:t xml:space="preserve"> cluster appears 24 times in </w:t>
+      </w:r>
+      <w:proofErr w:type="spellStart"/>
+      <w:r>
+        <w:rPr>
+          <w:rFonts w:asciiTheme="minorBidi" w:eastAsia="Times New Roman" w:hAnsiTheme="minorBidi" w:cs="Mangal"/>
+          <w:lang w:val="en-US" w:bidi="hi-IN"/>
+        </w:rPr>
+        <w:t>F_corpus</w:t>
+      </w:r>
+      <w:proofErr w:type="spellEnd"/>
+      <w:r>
+        <w:rPr>
+          <w:rFonts w:asciiTheme="minorBidi" w:eastAsia="Times New Roman" w:hAnsiTheme="minorBidi" w:cs="Mangal"/>
+          <w:lang w:val="en-US" w:bidi="hi-IN"/>
+        </w:rPr>
+        <w:t xml:space="preserve"> as compared to 470 appearances of the feminism cluster.</w:t>
+      </w:r>
+    </w:p>
+    <w:p>
+      <w:pPr>
+        <w:rPr>
+          <w:rFonts w:asciiTheme="minorBidi" w:eastAsia="Times New Roman" w:hAnsiTheme="minorBidi" w:cs="Times New Roman"/>
+          <w:b/>
+          <w:bCs/>
+          <w:lang w:val="en-US"/>
+        </w:rPr>
+      </w:pPr>
+    </w:p>
+    <w:p>
+      <w:pPr>
+        <w:rPr>
+          <w:rFonts w:asciiTheme="minorBidi" w:eastAsia="Times New Roman" w:hAnsiTheme="minorBidi" w:cs="Times New Roman"/>
+          <w:b/>
+          <w:bCs/>
+          <w:lang w:val="en-US"/>
+        </w:rPr>
+      </w:pPr>
     </w:p>
     <w:p>
       <w:pPr>
@@ -3879,6 +5890,8 @@
           <w:lang w:val="en-US" w:bidi="hi-IN"/>
         </w:rPr>
       </w:pPr>
+      <w:bookmarkStart w:id="1" w:name="_GoBack"/>
+      <w:bookmarkEnd w:id="1"/>
       <w:r>
         <w:rPr>
           <w:rFonts w:asciiTheme="minorBidi" w:eastAsia="Times New Roman" w:hAnsiTheme="minorBidi"/>
@@ -4324,7 +6337,6 @@
         </w:rPr>
       </w:pPr>
     </w:p>
-    <w:bookmarkEnd w:id="0"/>
     <w:sectPr>
       <w:pgSz w:w="11900" w:h="16840"/>
       <w:pgMar w:top="1440" w:right="1440" w:bottom="1440" w:left="1440" w:header="708" w:footer="708" w:gutter="0"/>
@@ -4337,7 +6349,7 @@
 
 <file path=word/comments.xml><?xml version="1.0" encoding="utf-8"?>
 <w:comments xmlns:wpc="http://schemas.microsoft.com/office/word/2010/wordprocessingCanvas" xmlns:mo="http://schemas.microsoft.com/office/mac/office/2008/main" xmlns:mc="http://schemas.openxmlformats.org/markup-compatibility/2006" xmlns:mv="urn:schemas-microsoft-com:mac:vml" xmlns:o="urn:schemas-microsoft-com:office:office" xmlns:r="http://schemas.openxmlformats.org/officeDocument/2006/relationships" xmlns:m="http://schemas.openxmlformats.org/officeDocument/2006/math" xmlns:v="urn:schemas-microsoft-com:vml" xmlns:wp14="http://schemas.microsoft.com/office/word/2010/wordprocessingDrawing" xmlns:wp="http://schemas.openxmlformats.org/drawingml/2006/wordprocessingDrawing" xmlns:w10="urn:schemas-microsoft-com:office:word" xmlns:w="http://schemas.openxmlformats.org/wordprocessingml/2006/main" xmlns:w14="http://schemas.microsoft.com/office/word/2010/wordml" xmlns:w15="http://schemas.microsoft.com/office/word/2012/wordml" xmlns:wpg="http://schemas.microsoft.com/office/word/2010/wordprocessingGroup" xmlns:wpi="http://schemas.microsoft.com/office/word/2010/wordprocessingInk" xmlns:wne="http://schemas.microsoft.com/office/word/2006/wordml" xmlns:wps="http://schemas.microsoft.com/office/word/2010/wordprocessingShape" mc:Ignorable="w14 w15 wp14">
-  <w:comment w:id="1" w:author="Bafna, Mitali" w:date="2019-03-29T17:14:00Z" w:initials="BM">
+  <w:comment w:id="0" w:author="Bafna, Mitali" w:date="2019-03-29T17:14:00Z" w:initials="BM">
     <w:p>
       <w:pPr>
         <w:pStyle w:val="CommentText"/>
@@ -4365,6 +6377,81 @@
 </w15:commentsEx>
 </file>
 
+<file path=word/endnotes.xml><?xml version="1.0" encoding="utf-8"?>
+<w:endnotes xmlns:wpc="http://schemas.microsoft.com/office/word/2010/wordprocessingCanvas" xmlns:mo="http://schemas.microsoft.com/office/mac/office/2008/main" xmlns:mc="http://schemas.openxmlformats.org/markup-compatibility/2006" xmlns:mv="urn:schemas-microsoft-com:mac:vml" xmlns:o="urn:schemas-microsoft-com:office:office" xmlns:r="http://schemas.openxmlformats.org/officeDocument/2006/relationships" xmlns:m="http://schemas.openxmlformats.org/officeDocument/2006/math" xmlns:v="urn:schemas-microsoft-com:vml" xmlns:wp14="http://schemas.microsoft.com/office/word/2010/wordprocessingDrawing" xmlns:wp="http://schemas.openxmlformats.org/drawingml/2006/wordprocessingDrawing" xmlns:w10="urn:schemas-microsoft-com:office:word" xmlns:w="http://schemas.openxmlformats.org/wordprocessingml/2006/main" xmlns:w14="http://schemas.microsoft.com/office/word/2010/wordml" xmlns:w15="http://schemas.microsoft.com/office/word/2012/wordml" xmlns:wpg="http://schemas.microsoft.com/office/word/2010/wordprocessingGroup" xmlns:wpi="http://schemas.microsoft.com/office/word/2010/wordprocessingInk" xmlns:wne="http://schemas.microsoft.com/office/word/2006/wordml" xmlns:wps="http://schemas.microsoft.com/office/word/2010/wordprocessingShape" mc:Ignorable="w14 w15 wp14">
+  <w:endnote w:type="separator" w:id="-1">
+    <w:p>
+      <w:pPr>
+        <w:spacing w:after="0" w:line="240" w:lineRule="auto"/>
+      </w:pPr>
+      <w:r>
+        <w:separator/>
+      </w:r>
+    </w:p>
+  </w:endnote>
+  <w:endnote w:type="continuationSeparator" w:id="0">
+    <w:p>
+      <w:pPr>
+        <w:spacing w:after="0" w:line="240" w:lineRule="auto"/>
+      </w:pPr>
+      <w:r>
+        <w:continuationSeparator/>
+      </w:r>
+    </w:p>
+  </w:endnote>
+</w:endnotes>
+</file>
+
+<file path=word/footnotes.xml><?xml version="1.0" encoding="utf-8"?>
+<w:footnotes xmlns:wpc="http://schemas.microsoft.com/office/word/2010/wordprocessingCanvas" xmlns:mo="http://schemas.microsoft.com/office/mac/office/2008/main" xmlns:mc="http://schemas.openxmlformats.org/markup-compatibility/2006" xmlns:mv="urn:schemas-microsoft-com:mac:vml" xmlns:o="urn:schemas-microsoft-com:office:office" xmlns:r="http://schemas.openxmlformats.org/officeDocument/2006/relationships" xmlns:m="http://schemas.openxmlformats.org/officeDocument/2006/math" xmlns:v="urn:schemas-microsoft-com:vml" xmlns:wp14="http://schemas.microsoft.com/office/word/2010/wordprocessingDrawing" xmlns:wp="http://schemas.openxmlformats.org/drawingml/2006/wordprocessingDrawing" xmlns:w10="urn:schemas-microsoft-com:office:word" xmlns:w="http://schemas.openxmlformats.org/wordprocessingml/2006/main" xmlns:w14="http://schemas.microsoft.com/office/word/2010/wordml" xmlns:w15="http://schemas.microsoft.com/office/word/2012/wordml" xmlns:wpg="http://schemas.microsoft.com/office/word/2010/wordprocessingGroup" xmlns:wpi="http://schemas.microsoft.com/office/word/2010/wordprocessingInk" xmlns:wne="http://schemas.microsoft.com/office/word/2006/wordml" xmlns:wps="http://schemas.microsoft.com/office/word/2010/wordprocessingShape" mc:Ignorable="w14 w15 wp14">
+  <w:footnote w:type="separator" w:id="-1">
+    <w:p>
+      <w:pPr>
+        <w:spacing w:after="0" w:line="240" w:lineRule="auto"/>
+      </w:pPr>
+      <w:r>
+        <w:separator/>
+      </w:r>
+    </w:p>
+  </w:footnote>
+  <w:footnote w:type="continuationSeparator" w:id="0">
+    <w:p>
+      <w:pPr>
+        <w:spacing w:after="0" w:line="240" w:lineRule="auto"/>
+      </w:pPr>
+      <w:r>
+        <w:continuationSeparator/>
+      </w:r>
+    </w:p>
+  </w:footnote>
+  <w:footnote w:id="1">
+    <w:p>
+      <w:pPr>
+        <w:pStyle w:val="FootnoteText"/>
+        <w:rPr>
+          <w:lang w:val="en-US"/>
+        </w:rPr>
+      </w:pPr>
+      <w:r>
+        <w:rPr>
+          <w:rStyle w:val="FootnoteReference"/>
+        </w:rPr>
+        <w:footnoteRef/>
+      </w:r>
+      <w:r>
+        <w:t xml:space="preserve"> </w:t>
+      </w:r>
+      <w:r>
+        <w:rPr>
+          <w:lang w:val="en-US"/>
+        </w:rPr>
+        <w:t>Some transliterations/variations, especially Roman transliterations of Hindi words, have not been included here; they are present in the comprehensive search list, available in WordSearch.xlsx</w:t>
+      </w:r>
+    </w:p>
+  </w:footnote>
+</w:footnotes>
+</file>
+
 <file path=word/numbering.xml><?xml version="1.0" encoding="utf-8"?>
 <w:numbering xmlns:wpc="http://schemas.microsoft.com/office/word/2010/wordprocessingCanvas" xmlns:mo="http://schemas.microsoft.com/office/mac/office/2008/main" xmlns:mc="http://schemas.openxmlformats.org/markup-compatibility/2006" xmlns:mv="urn:schemas-microsoft-com:mac:vml" xmlns:o="urn:schemas-microsoft-com:office:office" xmlns:r="http://schemas.openxmlformats.org/officeDocument/2006/relationships" xmlns:m="http://schemas.openxmlformats.org/officeDocument/2006/math" xmlns:v="urn:schemas-microsoft-com:vml" xmlns:wp14="http://schemas.microsoft.com/office/word/2010/wordprocessingDrawing" xmlns:wp="http://schemas.openxmlformats.org/drawingml/2006/wordprocessingDrawing" xmlns:w10="urn:schemas-microsoft-com:office:word" xmlns:w="http://schemas.openxmlformats.org/wordprocessingml/2006/main" xmlns:w14="http://schemas.microsoft.com/office/word/2010/wordml" xmlns:w15="http://schemas.microsoft.com/office/word/2012/wordml" xmlns:wpg="http://schemas.microsoft.com/office/word/2010/wordprocessingGroup" xmlns:wpi="http://schemas.microsoft.com/office/word/2010/wordprocessingInk" xmlns:wne="http://schemas.microsoft.com/office/word/2006/wordml" xmlns:wps="http://schemas.microsoft.com/office/word/2010/wordprocessingShape" mc:Ignorable="w14 w15 wp14">
   <w:abstractNum w:abstractNumId="0">
@@ -4812,6 +6899,95 @@
     </w:lvl>
   </w:abstractNum>
   <w:abstractNum w:abstractNumId="5">
+    <w:nsid w:val="4EFE2F20"/>
+    <w:multiLevelType w:val="hybridMultilevel"/>
+    <w:tmpl w:val="728A8666"/>
+    <w:lvl w:ilvl="0" w:tplc="ED9634FE">
+      <w:start w:val="1"/>
+      <w:numFmt w:val="lowerRoman"/>
+      <w:lvlText w:val="(%1)"/>
+      <w:lvlJc w:val="left"/>
+      <w:pPr>
+        <w:ind w:left="1080" w:hanging="720"/>
+      </w:pPr>
+      <w:rPr>
+        <w:rFonts w:hint="default"/>
+      </w:rPr>
+    </w:lvl>
+    <w:lvl w:ilvl="1" w:tplc="08090019" w:tentative="1">
+      <w:start w:val="1"/>
+      <w:numFmt w:val="lowerLetter"/>
+      <w:lvlText w:val="%2."/>
+      <w:lvlJc w:val="left"/>
+      <w:pPr>
+        <w:ind w:left="1440" w:hanging="360"/>
+      </w:pPr>
+    </w:lvl>
+    <w:lvl w:ilvl="2" w:tplc="0809001B" w:tentative="1">
+      <w:start w:val="1"/>
+      <w:numFmt w:val="lowerRoman"/>
+      <w:lvlText w:val="%3."/>
+      <w:lvlJc w:val="right"/>
+      <w:pPr>
+        <w:ind w:left="2160" w:hanging="180"/>
+      </w:pPr>
+    </w:lvl>
+    <w:lvl w:ilvl="3" w:tplc="0809000F" w:tentative="1">
+      <w:start w:val="1"/>
+      <w:numFmt w:val="decimal"/>
+      <w:lvlText w:val="%4."/>
+      <w:lvlJc w:val="left"/>
+      <w:pPr>
+        <w:ind w:left="2880" w:hanging="360"/>
+      </w:pPr>
+    </w:lvl>
+    <w:lvl w:ilvl="4" w:tplc="08090019" w:tentative="1">
+      <w:start w:val="1"/>
+      <w:numFmt w:val="lowerLetter"/>
+      <w:lvlText w:val="%5."/>
+      <w:lvlJc w:val="left"/>
+      <w:pPr>
+        <w:ind w:left="3600" w:hanging="360"/>
+      </w:pPr>
+    </w:lvl>
+    <w:lvl w:ilvl="5" w:tplc="0809001B" w:tentative="1">
+      <w:start w:val="1"/>
+      <w:numFmt w:val="lowerRoman"/>
+      <w:lvlText w:val="%6."/>
+      <w:lvlJc w:val="right"/>
+      <w:pPr>
+        <w:ind w:left="4320" w:hanging="180"/>
+      </w:pPr>
+    </w:lvl>
+    <w:lvl w:ilvl="6" w:tplc="0809000F" w:tentative="1">
+      <w:start w:val="1"/>
+      <w:numFmt w:val="decimal"/>
+      <w:lvlText w:val="%7."/>
+      <w:lvlJc w:val="left"/>
+      <w:pPr>
+        <w:ind w:left="5040" w:hanging="360"/>
+      </w:pPr>
+    </w:lvl>
+    <w:lvl w:ilvl="7" w:tplc="08090019" w:tentative="1">
+      <w:start w:val="1"/>
+      <w:numFmt w:val="lowerLetter"/>
+      <w:lvlText w:val="%8."/>
+      <w:lvlJc w:val="left"/>
+      <w:pPr>
+        <w:ind w:left="5760" w:hanging="360"/>
+      </w:pPr>
+    </w:lvl>
+    <w:lvl w:ilvl="8" w:tplc="0809001B" w:tentative="1">
+      <w:start w:val="1"/>
+      <w:numFmt w:val="lowerRoman"/>
+      <w:lvlText w:val="%9."/>
+      <w:lvlJc w:val="right"/>
+      <w:pPr>
+        <w:ind w:left="6480" w:hanging="180"/>
+      </w:pPr>
+    </w:lvl>
+  </w:abstractNum>
+  <w:abstractNum w:abstractNumId="6">
     <w:nsid w:val="5121220D"/>
     <w:multiLevelType w:val="hybridMultilevel"/>
     <w:tmpl w:val="C3D432B0"/>
@@ -4900,7 +7076,7 @@
       </w:pPr>
     </w:lvl>
   </w:abstractNum>
-  <w:abstractNum w:abstractNumId="6">
+  <w:abstractNum w:abstractNumId="7">
     <w:nsid w:val="58A3306D"/>
     <w:multiLevelType w:val="hybridMultilevel"/>
     <w:tmpl w:val="A8A2DC9A"/>
@@ -4988,7 +7164,7 @@
       </w:pPr>
     </w:lvl>
   </w:abstractNum>
-  <w:abstractNum w:abstractNumId="7">
+  <w:abstractNum w:abstractNumId="8">
     <w:nsid w:val="593476FF"/>
     <w:multiLevelType w:val="hybridMultilevel"/>
     <w:tmpl w:val="E8DE418A"/>
@@ -5077,7 +7253,7 @@
       </w:pPr>
     </w:lvl>
   </w:abstractNum>
-  <w:abstractNum w:abstractNumId="8">
+  <w:abstractNum w:abstractNumId="9">
     <w:nsid w:val="68293818"/>
     <w:multiLevelType w:val="hybridMultilevel"/>
     <w:tmpl w:val="DE3AE35E"/>
@@ -5166,7 +7342,7 @@
       </w:pPr>
     </w:lvl>
   </w:abstractNum>
-  <w:abstractNum w:abstractNumId="9">
+  <w:abstractNum w:abstractNumId="10">
     <w:nsid w:val="78007B71"/>
     <w:multiLevelType w:val="hybridMultilevel"/>
     <w:tmpl w:val="D632CD0C"/>
@@ -5255,7 +7431,7 @@
       </w:pPr>
     </w:lvl>
   </w:abstractNum>
-  <w:abstractNum w:abstractNumId="10">
+  <w:abstractNum w:abstractNumId="11">
     <w:nsid w:val="788022D0"/>
     <w:multiLevelType w:val="hybridMultilevel"/>
     <w:tmpl w:val="F54618FC"/>
@@ -5344,7 +7520,7 @@
       </w:pPr>
     </w:lvl>
   </w:abstractNum>
-  <w:abstractNum w:abstractNumId="11">
+  <w:abstractNum w:abstractNumId="12">
     <w:nsid w:val="7FD85058"/>
     <w:multiLevelType w:val="hybridMultilevel"/>
     <w:tmpl w:val="708AC4CE"/>
@@ -5434,28 +7610,28 @@
     </w:lvl>
   </w:abstractNum>
   <w:num w:numId="1">
-    <w:abstractNumId w:val="9"/>
+    <w:abstractNumId w:val="10"/>
   </w:num>
   <w:num w:numId="2">
     <w:abstractNumId w:val="3"/>
   </w:num>
   <w:num w:numId="3">
-    <w:abstractNumId w:val="7"/>
+    <w:abstractNumId w:val="8"/>
   </w:num>
   <w:num w:numId="4">
-    <w:abstractNumId w:val="10"/>
+    <w:abstractNumId w:val="11"/>
   </w:num>
   <w:num w:numId="5">
     <w:abstractNumId w:val="1"/>
   </w:num>
   <w:num w:numId="6">
-    <w:abstractNumId w:val="11"/>
+    <w:abstractNumId w:val="12"/>
   </w:num>
   <w:num w:numId="7">
     <w:abstractNumId w:val="0"/>
   </w:num>
   <w:num w:numId="8">
-    <w:abstractNumId w:val="8"/>
+    <w:abstractNumId w:val="9"/>
   </w:num>
   <w:num w:numId="9">
     <w:abstractNumId w:val="2"/>
@@ -5464,10 +7640,13 @@
     <w:abstractNumId w:val="4"/>
   </w:num>
   <w:num w:numId="11">
-    <w:abstractNumId w:val="5"/>
+    <w:abstractNumId w:val="6"/>
   </w:num>
   <w:num w:numId="12">
-    <w:abstractNumId w:val="6"/>
+    <w:abstractNumId w:val="7"/>
+  </w:num>
+  <w:num w:numId="13">
+    <w:abstractNumId w:val="5"/>
   </w:num>
 </w:numbering>
 </file>
@@ -6080,6 +8259,64 @@
       <w:lang w:eastAsia="en-GB"/>
     </w:rPr>
   </w:style>
+  <w:style w:type="table" w:styleId="TableGrid">
+    <w:name w:val="Table Grid"/>
+    <w:basedOn w:val="TableNormal"/>
+    <w:uiPriority w:val="39"/>
+    <w:rsid w:val="00516897"/>
+    <w:pPr>
+      <w:spacing w:after="0" w:line="240" w:lineRule="auto"/>
+    </w:pPr>
+    <w:tblPr>
+      <w:tblInd w:w="0" w:type="dxa"/>
+      <w:tblBorders>
+        <w:top w:val="single" w:sz="4" w:space="0" w:color="auto"/>
+        <w:left w:val="single" w:sz="4" w:space="0" w:color="auto"/>
+        <w:bottom w:val="single" w:sz="4" w:space="0" w:color="auto"/>
+        <w:right w:val="single" w:sz="4" w:space="0" w:color="auto"/>
+        <w:insideH w:val="single" w:sz="4" w:space="0" w:color="auto"/>
+        <w:insideV w:val="single" w:sz="4" w:space="0" w:color="auto"/>
+      </w:tblBorders>
+      <w:tblCellMar>
+        <w:top w:w="0" w:type="dxa"/>
+        <w:left w:w="108" w:type="dxa"/>
+        <w:bottom w:w="0" w:type="dxa"/>
+        <w:right w:w="108" w:type="dxa"/>
+      </w:tblCellMar>
+    </w:tblPr>
+  </w:style>
+  <w:style w:type="paragraph" w:styleId="FootnoteText">
+    <w:name w:val="footnote text"/>
+    <w:basedOn w:val="Normal"/>
+    <w:link w:val="FootnoteTextChar"/>
+    <w:uiPriority w:val="99"/>
+    <w:unhideWhenUsed/>
+    <w:rsid w:val="00701CC0"/>
+    <w:pPr>
+      <w:spacing w:after="0" w:line="240" w:lineRule="auto"/>
+    </w:pPr>
+  </w:style>
+  <w:style w:type="character" w:customStyle="1" w:styleId="FootnoteTextChar">
+    <w:name w:val="Footnote Text Char"/>
+    <w:basedOn w:val="DefaultParagraphFont"/>
+    <w:link w:val="FootnoteText"/>
+    <w:uiPriority w:val="99"/>
+    <w:rsid w:val="00701CC0"/>
+    <w:rPr>
+      <w:rFonts w:ascii="Times New Roman" w:hAnsi="Times New Roman"/>
+      <w:lang w:eastAsia="en-GB"/>
+    </w:rPr>
+  </w:style>
+  <w:style w:type="character" w:styleId="FootnoteReference">
+    <w:name w:val="footnote reference"/>
+    <w:basedOn w:val="DefaultParagraphFont"/>
+    <w:uiPriority w:val="99"/>
+    <w:unhideWhenUsed/>
+    <w:rsid w:val="00701CC0"/>
+    <w:rPr>
+      <w:vertAlign w:val="superscript"/>
+    </w:rPr>
+  </w:style>
 </w:styles>
 </file>
 
@@ -6342,4 +8579,16 @@
     </a:ext>
   </a:extLst>
 </a:theme>
+</file>
+
+<file path=customXml/item1.xml><?xml version="1.0" encoding="utf-8"?>
+<b:Sources xmlns:b="http://schemas.openxmlformats.org/officeDocument/2006/bibliography" xmlns="http://schemas.openxmlformats.org/officeDocument/2006/bibliography" SelectedStyle="/CHICAGO.XSL" StyleName="Chicago"/>
+</file>
+
+<file path=customXml/itemProps1.xml><?xml version="1.0" encoding="utf-8"?>
+<ds:datastoreItem xmlns:ds="http://schemas.openxmlformats.org/officeDocument/2006/customXml" ds:itemID="{6138773B-A2E1-7D48-8FDE-D971D2FE569F}">
+  <ds:schemaRefs>
+    <ds:schemaRef ds:uri="http://schemas.openxmlformats.org/officeDocument/2006/bibliography"/>
+  </ds:schemaRefs>
+</ds:datastoreItem>
 </file>
</xml_diff>

<commit_message>
Removing repeat lines, separating at sentence boundaries
</commit_message>
<xml_diff>
--- a/Analysis.docx
+++ b/Analysis.docx
@@ -4066,10 +4066,10 @@
         <w:tblLook w:val="04A0" w:firstRow="1" w:lastRow="0" w:firstColumn="1" w:lastColumn="0" w:noHBand="0" w:noVBand="1"/>
       </w:tblPr>
       <w:tblGrid>
-        <w:gridCol w:w="2252"/>
-        <w:gridCol w:w="2252"/>
-        <w:gridCol w:w="2253"/>
-        <w:gridCol w:w="2594"/>
+        <w:gridCol w:w="2242"/>
+        <w:gridCol w:w="2296"/>
+        <w:gridCol w:w="2239"/>
+        <w:gridCol w:w="2574"/>
       </w:tblGrid>
       <w:tr>
         <w:tc>
@@ -4102,6 +4102,7 @@
           </w:tcPr>
           <w:p>
             <w:pPr>
+              <w:ind w:left="720" w:hanging="720"/>
               <w:rPr>
                 <w:rFonts w:asciiTheme="minorBidi" w:eastAsia="Times New Roman" w:hAnsiTheme="minorBidi" w:cs="Times New Roman"/>
                 <w:b/>
@@ -4145,7 +4146,18 @@
                 <w:bCs/>
                 <w:lang w:val="en-US"/>
               </w:rPr>
-              <w:t xml:space="preserve"> Hindi ratio is greater/Total number of clusters</w:t>
+              <w:t xml:space="preserve"> Hindi ratio is greater/Total </w:t>
+            </w:r>
+            <w:bookmarkStart w:id="1" w:name="_GoBack"/>
+            <w:bookmarkEnd w:id="1"/>
+            <w:r>
+              <w:rPr>
+                <w:rFonts w:asciiTheme="minorBidi" w:eastAsia="Times New Roman" w:hAnsiTheme="minorBidi" w:cs="Times New Roman"/>
+                <w:b/>
+                <w:bCs/>
+                <w:lang w:val="en-US"/>
+              </w:rPr>
+              <w:t>number of clusters</w:t>
             </w:r>
           </w:p>
         </w:tc>
@@ -6036,16 +6048,7 @@
           <w:rFonts w:asciiTheme="minorBidi" w:eastAsia="Times New Roman" w:hAnsiTheme="minorBidi"/>
           <w:lang w:val="en-US" w:bidi="hi-IN"/>
         </w:rPr>
-        <w:t>This is a user or tweet-based analysis. We want to say comparatively how many people code-mix on Twitter when participating in each discourse. The motivations and implications of this have bee</w:t>
-      </w:r>
-      <w:bookmarkStart w:id="1" w:name="_GoBack"/>
-      <w:bookmarkEnd w:id="1"/>
-      <w:r>
-        <w:rPr>
-          <w:rFonts w:asciiTheme="minorBidi" w:eastAsia="Times New Roman" w:hAnsiTheme="minorBidi"/>
-          <w:lang w:val="en-US" w:bidi="hi-IN"/>
-        </w:rPr>
-        <w:t>n discussed elsewhere.</w:t>
+        <w:t>This is a user or tweet-based analysis. We want to say comparatively how many people code-mix on Twitter when participating in each discourse. The motivations and implications of this have been discussed elsewhere.</w:t>
       </w:r>
     </w:p>
     <w:p>
@@ -8585,7 +8588,7 @@
 </file>
 
 <file path=customXml/itemProps1.xml><?xml version="1.0" encoding="utf-8"?>
-<ds:datastoreItem xmlns:ds="http://schemas.openxmlformats.org/officeDocument/2006/customXml" ds:itemID="{7962FAF0-3F7B-CD43-8D1D-96722FE7763B}">
+<ds:datastoreItem xmlns:ds="http://schemas.openxmlformats.org/officeDocument/2006/customXml" ds:itemID="{4ECC12AD-ED46-214A-AD60-29371CB607B2}">
   <ds:schemaRefs>
     <ds:schemaRef ds:uri="http://schemas.openxmlformats.org/officeDocument/2006/bibliography"/>
   </ds:schemaRefs>

</xml_diff>

<commit_message>
Added results, wrote up result-analysis for each sub-analysis
</commit_message>
<xml_diff>
--- a/Analysis.docx
+++ b/Analysis.docx
@@ -287,7 +287,21 @@
           <w:rFonts w:asciiTheme="minorBidi" w:hAnsiTheme="minorBidi"/>
           <w:lang w:val="en-US" w:bidi="hi-IN"/>
         </w:rPr>
-        <w:t>For the next four, we will LID the corpora. We will also make certain assumptions(?):</w:t>
+        <w:t xml:space="preserve">For the next four, we will LID the corpora. We will </w:t>
+      </w:r>
+      <w:r>
+        <w:rPr>
+          <w:rFonts w:asciiTheme="minorBidi" w:hAnsiTheme="minorBidi"/>
+          <w:lang w:val="en-US" w:bidi="hi-IN"/>
+        </w:rPr>
+        <w:t>also make certain assumptions</w:t>
+      </w:r>
+      <w:r>
+        <w:rPr>
+          <w:rFonts w:asciiTheme="minorBidi" w:hAnsiTheme="minorBidi"/>
+          <w:lang w:val="en-US" w:bidi="hi-IN"/>
+        </w:rPr>
+        <w:t>:</w:t>
       </w:r>
     </w:p>
     <w:p>
@@ -1056,15 +1070,25 @@
       <w:pPr>
         <w:rPr>
           <w:rFonts w:asciiTheme="minorBidi" w:hAnsiTheme="minorBidi"/>
-          <w:lang w:val="en-US" w:bidi="hi-IN"/>
-        </w:rPr>
-      </w:pPr>
-      <w:r>
-        <w:rPr>
-          <w:rFonts w:asciiTheme="minorBidi" w:hAnsiTheme="minorBidi"/>
-          <w:lang w:val="en-US" w:bidi="hi-IN"/>
-        </w:rPr>
-        <w:t>In detail:</w:t>
+          <w:u w:val="single"/>
+          <w:lang w:val="en-US" w:bidi="hi-IN"/>
+        </w:rPr>
+      </w:pPr>
+      <w:r>
+        <w:rPr>
+          <w:rFonts w:asciiTheme="minorBidi" w:hAnsiTheme="minorBidi"/>
+          <w:u w:val="single"/>
+          <w:lang w:val="en-US" w:bidi="hi-IN"/>
+        </w:rPr>
+        <w:t>Some more</w:t>
+      </w:r>
+      <w:r>
+        <w:rPr>
+          <w:rFonts w:asciiTheme="minorBidi" w:hAnsiTheme="minorBidi"/>
+          <w:u w:val="single"/>
+          <w:lang w:val="en-US" w:bidi="hi-IN"/>
+        </w:rPr>
+        <w:t xml:space="preserve"> detail:</w:t>
       </w:r>
     </w:p>
     <w:p>
@@ -1128,14 +1152,13 @@
         </w:rPr>
         <w:t>.</w:t>
       </w:r>
-    </w:p>
-    <w:p>
-      <w:pPr>
-        <w:rPr>
-          <w:rFonts w:asciiTheme="minorBidi" w:hAnsiTheme="minorBidi"/>
-          <w:lang w:val="en-US" w:bidi="hi-IN"/>
-        </w:rPr>
-      </w:pPr>
+      <w:r>
+        <w:rPr>
+          <w:rFonts w:asciiTheme="minorBidi" w:hAnsiTheme="minorBidi"/>
+          <w:lang w:val="en-US" w:bidi="hi-IN"/>
+        </w:rPr>
+        <w:t xml:space="preserve"> </w:t>
+      </w:r>
       <w:r>
         <w:rPr>
           <w:rFonts w:asciiTheme="minorBidi" w:hAnsiTheme="minorBidi"/>
@@ -1159,14 +1182,51 @@
         </w:rPr>
         <w:t>), we had 293 keywords, and generated 23,844 combinations.</w:t>
       </w:r>
-    </w:p>
-    <w:p>
-      <w:pPr>
-        <w:rPr>
-          <w:rFonts w:asciiTheme="minorBidi" w:hAnsiTheme="minorBidi"/>
-          <w:lang w:val="en-US" w:bidi="hi-IN"/>
-        </w:rPr>
-      </w:pPr>
+      <w:r>
+        <w:rPr>
+          <w:rFonts w:asciiTheme="minorBidi" w:hAnsiTheme="minorBidi"/>
+          <w:lang w:val="en-US" w:bidi="hi-IN"/>
+        </w:rPr>
+        <w:t xml:space="preserve"> </w:t>
+      </w:r>
+      <w:r>
+        <w:rPr>
+          <w:rFonts w:asciiTheme="minorBidi" w:hAnsiTheme="minorBidi"/>
+          <w:lang w:val="en-US" w:bidi="hi-IN"/>
+        </w:rPr>
+        <w:t xml:space="preserve">These keywords were divided </w:t>
+      </w:r>
+      <w:r>
+        <w:rPr>
+          <w:rFonts w:asciiTheme="minorBidi" w:hAnsiTheme="minorBidi"/>
+          <w:lang w:val="en-US" w:bidi="hi-IN"/>
+        </w:rPr>
+        <w:t xml:space="preserve">in equal proportions </w:t>
+      </w:r>
+      <w:r>
+        <w:rPr>
+          <w:rFonts w:asciiTheme="minorBidi" w:hAnsiTheme="minorBidi"/>
+          <w:lang w:val="en-US" w:bidi="hi-IN"/>
+        </w:rPr>
+        <w:t>between Hindi and English</w:t>
+      </w:r>
+      <w:r>
+        <w:rPr>
+          <w:rFonts w:asciiTheme="minorBidi" w:hAnsiTheme="minorBidi"/>
+          <w:lang w:val="en-US" w:bidi="hi-IN"/>
+        </w:rPr>
+        <w:t xml:space="preserve"> for either corpus – the entire lists are available in WordSearchResults.xlsx. We have tried, in short, to minimize any possible bias on our part in the collection of data by making both sets of keywords equally ‘strong’. </w:t>
+      </w:r>
+    </w:p>
+    <w:p>
+      <w:pPr>
+        <w:rPr>
+          <w:rFonts w:asciiTheme="minorBidi" w:hAnsiTheme="minorBidi"/>
+          <w:lang w:val="en-US" w:bidi="hi-IN"/>
+        </w:rPr>
+      </w:pPr>
+      <w:bookmarkStart w:id="1" w:name="_GoBack"/>
+      <w:bookmarkEnd w:id="1"/>
       <w:r>
         <w:rPr>
           <w:rFonts w:asciiTheme="minorBidi" w:hAnsiTheme="minorBidi"/>
@@ -1229,7 +1289,14 @@
           <w:rFonts w:asciiTheme="minorBidi" w:hAnsiTheme="minorBidi"/>
           <w:lang w:val="en-US" w:bidi="hi-IN"/>
         </w:rPr>
-        <w:t xml:space="preserve">The fact that </w:t>
+        <w:t>The fact t</w:t>
+      </w:r>
+      <w:r>
+        <w:rPr>
+          <w:rFonts w:asciiTheme="minorBidi" w:hAnsiTheme="minorBidi"/>
+          <w:lang w:val="en-US" w:bidi="hi-IN"/>
+        </w:rPr>
+        <w:t xml:space="preserve">hat </w:t>
       </w:r>
       <w:proofErr w:type="spellStart"/>
       <w:r>
@@ -1261,7 +1328,14 @@
           <w:rFonts w:asciiTheme="minorBidi" w:hAnsiTheme="minorBidi"/>
           <w:lang w:val="en-US" w:bidi="hi-IN"/>
         </w:rPr>
-        <w:t xml:space="preserve"> in massive proportions, therefore, soundly indicates that the former conversation is in fact more discussed or more agitated than the latter. The recent visibility of caste is theorized by </w:t>
+        <w:t xml:space="preserve"> by a considerable proportion</w:t>
+      </w:r>
+      <w:r>
+        <w:rPr>
+          <w:rFonts w:asciiTheme="minorBidi" w:hAnsiTheme="minorBidi"/>
+          <w:lang w:val="en-US" w:bidi="hi-IN"/>
+        </w:rPr>
+        <w:t xml:space="preserve">, therefore, soundly indicates that the former conversation is in fact more discussed or more agitated than the latter. The recent visibility of caste is theorized by </w:t>
       </w:r>
       <w:proofErr w:type="spellStart"/>
       <w:r>
@@ -4146,18 +4220,7 @@
                 <w:bCs/>
                 <w:lang w:val="en-US"/>
               </w:rPr>
-              <w:t xml:space="preserve"> Hindi ratio is greater/Total </w:t>
-            </w:r>
-            <w:bookmarkStart w:id="1" w:name="_GoBack"/>
-            <w:bookmarkEnd w:id="1"/>
-            <w:r>
-              <w:rPr>
-                <w:rFonts w:asciiTheme="minorBidi" w:eastAsia="Times New Roman" w:hAnsiTheme="minorBidi" w:cs="Times New Roman"/>
-                <w:b/>
-                <w:bCs/>
-                <w:lang w:val="en-US"/>
-              </w:rPr>
-              <w:t>number of clusters</w:t>
+              <w:t xml:space="preserve"> Hindi ratio is greater/Total number of clusters</w:t>
             </w:r>
           </w:p>
         </w:tc>
@@ -4866,11 +4929,325 @@
       <w:r>
         <w:rPr>
           <w:rFonts w:asciiTheme="minorBidi" w:eastAsia="Times New Roman" w:hAnsiTheme="minorBidi" w:cs="Mangal"/>
+          <w:lang w:val="en-US" w:bidi="hi-IN"/>
+        </w:rPr>
+        <w:t>humiliation and anger are almost always expressed in Hindi</w:t>
+      </w:r>
+      <w:r>
+        <w:rPr>
+          <w:rFonts w:asciiTheme="minorBidi" w:eastAsia="Times New Roman" w:hAnsiTheme="minorBidi" w:cs="Mangal"/>
+          <w:lang w:val="en-US" w:bidi="hi-IN"/>
+        </w:rPr>
+        <w:t xml:space="preserve"> in </w:t>
+      </w:r>
+      <w:proofErr w:type="spellStart"/>
+      <w:r>
+        <w:rPr>
+          <w:rFonts w:asciiTheme="minorBidi" w:eastAsia="Times New Roman" w:hAnsiTheme="minorBidi" w:cs="Mangal"/>
+          <w:lang w:val="en-US" w:bidi="hi-IN"/>
+        </w:rPr>
+        <w:t>F_corpus</w:t>
+      </w:r>
+      <w:proofErr w:type="spellEnd"/>
+      <w:r>
+        <w:rPr>
+          <w:rFonts w:asciiTheme="minorBidi" w:eastAsia="Times New Roman" w:hAnsiTheme="minorBidi" w:cs="Mangal"/>
+          <w:lang w:val="en-US" w:bidi="hi-IN"/>
+        </w:rPr>
+        <w:t>.</w:t>
+      </w:r>
+    </w:p>
+    <w:p>
+      <w:pPr>
+        <w:rPr>
+          <w:rFonts w:asciiTheme="minorBidi" w:eastAsia="Times New Roman" w:hAnsiTheme="minorBidi" w:cs="Mangal"/>
+          <w:lang w:val="en-US" w:bidi="hi-IN"/>
+        </w:rPr>
+      </w:pPr>
+      <w:r>
+        <w:rPr>
+          <w:rFonts w:asciiTheme="minorBidi" w:eastAsia="Times New Roman" w:hAnsiTheme="minorBidi" w:cs="Mangal"/>
+          <w:lang w:val="en-US" w:bidi="hi-IN"/>
+        </w:rPr>
+        <w:t xml:space="preserve">The case of ‘pride’ is a little different: while both the Hindi figures are high (97.2% and 65.5% for </w:t>
+      </w:r>
+      <w:proofErr w:type="spellStart"/>
+      <w:r>
+        <w:rPr>
+          <w:rFonts w:asciiTheme="minorBidi" w:eastAsia="Times New Roman" w:hAnsiTheme="minorBidi" w:cs="Mangal"/>
+          <w:lang w:val="en-US" w:bidi="hi-IN"/>
+        </w:rPr>
+        <w:t>D_corpus</w:t>
+      </w:r>
+      <w:proofErr w:type="spellEnd"/>
+      <w:r>
+        <w:rPr>
+          <w:rFonts w:asciiTheme="minorBidi" w:eastAsia="Times New Roman" w:hAnsiTheme="minorBidi" w:cs="Mangal"/>
+          <w:lang w:val="en-US" w:bidi="hi-IN"/>
+        </w:rPr>
+        <w:t xml:space="preserve"> and </w:t>
+      </w:r>
+      <w:proofErr w:type="spellStart"/>
+      <w:r>
+        <w:rPr>
+          <w:rFonts w:asciiTheme="minorBidi" w:eastAsia="Times New Roman" w:hAnsiTheme="minorBidi" w:cs="Mangal"/>
+          <w:lang w:val="en-US" w:bidi="hi-IN"/>
+        </w:rPr>
+        <w:t>F_corpus</w:t>
+      </w:r>
+      <w:proofErr w:type="spellEnd"/>
+      <w:r>
+        <w:rPr>
+          <w:rFonts w:asciiTheme="minorBidi" w:eastAsia="Times New Roman" w:hAnsiTheme="minorBidi" w:cs="Mangal"/>
+          <w:lang w:val="en-US" w:bidi="hi-IN"/>
+        </w:rPr>
+        <w:t xml:space="preserve"> respectively), this is for different reasons. In </w:t>
+      </w:r>
+      <w:proofErr w:type="spellStart"/>
+      <w:r>
+        <w:rPr>
+          <w:rFonts w:asciiTheme="minorBidi" w:eastAsia="Times New Roman" w:hAnsiTheme="minorBidi" w:cs="Mangal"/>
+          <w:lang w:val="en-US" w:bidi="hi-IN"/>
+        </w:rPr>
+        <w:t>D_corpus</w:t>
+      </w:r>
+      <w:proofErr w:type="spellEnd"/>
+      <w:r>
+        <w:rPr>
+          <w:rFonts w:asciiTheme="minorBidi" w:eastAsia="Times New Roman" w:hAnsiTheme="minorBidi" w:cs="Mangal"/>
+          <w:lang w:val="en-US" w:bidi="hi-IN"/>
+        </w:rPr>
+        <w:t>, the Hindi sense ‘</w:t>
+      </w:r>
+      <w:r>
+        <w:rPr>
+          <w:rFonts w:asciiTheme="minorBidi" w:eastAsia="Times New Roman" w:hAnsiTheme="minorBidi" w:cs="Mangal" w:hint="cs"/>
+          <w:cs/>
+          <w:lang w:val="en-US" w:bidi="hi-IN"/>
+        </w:rPr>
+        <w:t xml:space="preserve">गर्व’ </w:t>
+      </w:r>
+      <w:r>
+        <w:rPr>
+          <w:rFonts w:asciiTheme="minorBidi" w:eastAsia="Times New Roman" w:hAnsiTheme="minorBidi" w:cs="Mangal"/>
+          <w:lang w:val="en-US" w:bidi="hi-IN"/>
+        </w:rPr>
+        <w:t xml:space="preserve">populates the figure, with 1407 hits, whereas in </w:t>
+      </w:r>
+      <w:proofErr w:type="spellStart"/>
+      <w:r>
+        <w:rPr>
+          <w:rFonts w:asciiTheme="minorBidi" w:eastAsia="Times New Roman" w:hAnsiTheme="minorBidi" w:cs="Mangal"/>
+          <w:lang w:val="en-US" w:bidi="hi-IN"/>
+        </w:rPr>
+        <w:t>F_corpus</w:t>
+      </w:r>
+      <w:proofErr w:type="spellEnd"/>
+      <w:r>
+        <w:rPr>
+          <w:rFonts w:asciiTheme="minorBidi" w:eastAsia="Times New Roman" w:hAnsiTheme="minorBidi" w:cs="Mangal"/>
+          <w:lang w:val="en-US" w:bidi="hi-IN"/>
+        </w:rPr>
+        <w:t>, ‘</w:t>
+      </w:r>
+      <w:r>
+        <w:rPr>
+          <w:rFonts w:asciiTheme="minorBidi" w:eastAsia="Times New Roman" w:hAnsiTheme="minorBidi" w:cs="Mangal" w:hint="cs"/>
+          <w:cs/>
+          <w:lang w:val="en-US" w:bidi="hi-IN"/>
+        </w:rPr>
+        <w:t xml:space="preserve">मर्यादा’ </w:t>
+      </w:r>
+      <w:r>
+        <w:rPr>
+          <w:rFonts w:asciiTheme="minorBidi" w:eastAsia="Times New Roman" w:hAnsiTheme="minorBidi" w:cs="Mangal"/>
+          <w:lang w:val="en-US" w:bidi="hi-IN"/>
+        </w:rPr>
+        <w:t>populates it. ‘</w:t>
+      </w:r>
+      <w:r>
+        <w:rPr>
+          <w:rFonts w:asciiTheme="minorBidi" w:eastAsia="Times New Roman" w:hAnsiTheme="minorBidi" w:cs="Mangal" w:hint="cs"/>
+          <w:cs/>
+          <w:lang w:val="en-US" w:bidi="hi-IN"/>
+        </w:rPr>
+        <w:t>मर्यादा’</w:t>
+      </w:r>
+      <w:r>
+        <w:rPr>
+          <w:rFonts w:asciiTheme="minorBidi" w:eastAsia="Times New Roman" w:hAnsiTheme="minorBidi" w:cs="Mangal"/>
+          <w:lang w:val="en-US" w:bidi="hi-IN"/>
+        </w:rPr>
+        <w:t xml:space="preserve"> signifies, actually, </w:t>
+      </w:r>
+      <w:r>
+        <w:rPr>
+          <w:rFonts w:asciiTheme="minorBidi" w:eastAsia="Times New Roman" w:hAnsiTheme="minorBidi" w:cs="Mangal"/>
+          <w:i/>
+          <w:iCs/>
+          <w:lang w:val="en-US" w:bidi="hi-IN"/>
+        </w:rPr>
+        <w:t>male</w:t>
+      </w:r>
+      <w:r>
+        <w:rPr>
+          <w:rFonts w:asciiTheme="minorBidi" w:eastAsia="Times New Roman" w:hAnsiTheme="minorBidi" w:cs="Mangal"/>
+          <w:lang w:val="en-US" w:bidi="hi-IN"/>
+        </w:rPr>
+        <w:t xml:space="preserve">-pride, from an Indian patriarchal tradition; it not only does not possess an exact English equivalent, possibly promoting Hindi usage, but also contains </w:t>
+      </w:r>
+      <w:r>
+        <w:rPr>
+          <w:rFonts w:asciiTheme="minorBidi" w:eastAsia="Times New Roman" w:hAnsiTheme="minorBidi" w:cs="Mangal"/>
+          <w:lang w:val="en-US" w:bidi="hi-IN"/>
+        </w:rPr>
+        <w:t xml:space="preserve">highly </w:t>
+      </w:r>
+      <w:r>
+        <w:rPr>
+          <w:rFonts w:asciiTheme="minorBidi" w:eastAsia="Times New Roman" w:hAnsiTheme="minorBidi" w:cs="Mangal"/>
+          <w:lang w:val="en-US" w:bidi="hi-IN"/>
+        </w:rPr>
+        <w:t xml:space="preserve">negative connotations in this conversation, fitting in, therefore, with the above Hindi trope of humiliation and anger in </w:t>
+      </w:r>
+      <w:proofErr w:type="spellStart"/>
+      <w:r>
+        <w:rPr>
+          <w:rFonts w:asciiTheme="minorBidi" w:eastAsia="Times New Roman" w:hAnsiTheme="minorBidi" w:cs="Mangal"/>
+          <w:lang w:val="en-US" w:bidi="hi-IN"/>
+        </w:rPr>
+        <w:t>F_corpus</w:t>
+      </w:r>
+      <w:proofErr w:type="spellEnd"/>
+      <w:r>
+        <w:rPr>
+          <w:rFonts w:asciiTheme="minorBidi" w:eastAsia="Times New Roman" w:hAnsiTheme="minorBidi" w:cs="Mangal"/>
+          <w:lang w:val="en-US" w:bidi="hi-IN"/>
+        </w:rPr>
+        <w:t xml:space="preserve">. </w:t>
+      </w:r>
+    </w:p>
+    <w:p>
+      <w:pPr>
+        <w:rPr>
+          <w:rFonts w:asciiTheme="minorBidi" w:eastAsia="Times New Roman" w:hAnsiTheme="minorBidi" w:cs="Mangal"/>
+          <w:u w:val="single"/>
+          <w:lang w:val="en-US" w:bidi="hi-IN"/>
+        </w:rPr>
+      </w:pPr>
+    </w:p>
+    <w:p>
+      <w:pPr>
+        <w:rPr>
+          <w:rFonts w:asciiTheme="minorBidi" w:eastAsia="Times New Roman" w:hAnsiTheme="minorBidi" w:cs="Mangal"/>
+          <w:u w:val="single"/>
+          <w:lang w:val="en-US" w:bidi="hi-IN"/>
+        </w:rPr>
+      </w:pPr>
+      <w:r>
+        <w:rPr>
+          <w:rFonts w:asciiTheme="minorBidi" w:eastAsia="Times New Roman" w:hAnsiTheme="minorBidi" w:cs="Mangal"/>
+          <w:u w:val="single"/>
+          <w:lang w:val="en-US" w:bidi="hi-IN"/>
+        </w:rPr>
+        <w:t xml:space="preserve">Ideological </w:t>
+      </w:r>
+      <w:r>
+        <w:rPr>
+          <w:rFonts w:asciiTheme="minorBidi" w:eastAsia="Times New Roman" w:hAnsiTheme="minorBidi" w:cs="Mangal"/>
+          <w:u w:val="single"/>
+          <w:lang w:val="en-US" w:bidi="hi-IN"/>
+        </w:rPr>
+        <w:t>Abstractions</w:t>
+      </w:r>
+    </w:p>
+    <w:p>
+      <w:pPr>
+        <w:rPr>
+          <w:rFonts w:asciiTheme="minorBidi" w:eastAsia="Times New Roman" w:hAnsiTheme="minorBidi" w:cs="Mangal"/>
           <w:b/>
           <w:bCs/>
           <w:lang w:val="en-US" w:bidi="hi-IN"/>
         </w:rPr>
-        <w:t>humiliation and anger are almost always expressed in Hindi</w:t>
+      </w:pPr>
+      <w:r>
+        <w:rPr>
+          <w:rFonts w:asciiTheme="minorBidi" w:eastAsia="Times New Roman" w:hAnsiTheme="minorBidi" w:cs="Mangal"/>
+          <w:lang w:val="en-US" w:bidi="hi-IN"/>
+        </w:rPr>
+        <w:t>Here, we are observing ideological words from an essentially Western discourse of human</w:t>
+      </w:r>
+      <w:r>
+        <w:rPr>
+          <w:rFonts w:asciiTheme="minorBidi" w:eastAsia="Times New Roman" w:hAnsiTheme="minorBidi" w:cs="Mangal"/>
+          <w:lang w:val="en-US" w:bidi="hi-IN"/>
+        </w:rPr>
+        <w:t>ity</w:t>
+      </w:r>
+      <w:r>
+        <w:rPr>
+          <w:rFonts w:asciiTheme="minorBidi" w:eastAsia="Times New Roman" w:hAnsiTheme="minorBidi" w:cs="Mangal"/>
+          <w:lang w:val="en-US" w:bidi="hi-IN"/>
+        </w:rPr>
+        <w:t xml:space="preserve">, </w:t>
+      </w:r>
+      <w:r>
+        <w:rPr>
+          <w:rFonts w:asciiTheme="minorBidi" w:eastAsia="Times New Roman" w:hAnsiTheme="minorBidi" w:cs="Mangal"/>
+          <w:lang w:val="en-US" w:bidi="hi-IN"/>
+        </w:rPr>
+        <w:t xml:space="preserve">discrimination, </w:t>
+      </w:r>
+      <w:r>
+        <w:rPr>
+          <w:rFonts w:asciiTheme="minorBidi" w:eastAsia="Times New Roman" w:hAnsiTheme="minorBidi" w:cs="Mangal"/>
+          <w:lang w:val="en-US" w:bidi="hi-IN"/>
+        </w:rPr>
+        <w:t>equality, and empowerment. (This is not to say that these concepts do not exist in India or Hindi, only that the global conversation around them solidified with the likes of the UNHRC</w:t>
+      </w:r>
+      <w:r>
+        <w:rPr>
+          <w:rFonts w:asciiTheme="minorBidi" w:eastAsia="Times New Roman" w:hAnsiTheme="minorBidi" w:cs="Mangal"/>
+          <w:lang w:val="en-US" w:bidi="hi-IN"/>
+        </w:rPr>
+        <w:t xml:space="preserve"> and therefore a Westernized discourse stylistic</w:t>
+      </w:r>
+      <w:r>
+        <w:rPr>
+          <w:rFonts w:asciiTheme="minorBidi" w:eastAsia="Times New Roman" w:hAnsiTheme="minorBidi" w:cs="Mangal"/>
+          <w:lang w:val="en-US" w:bidi="hi-IN"/>
+        </w:rPr>
+        <w:t xml:space="preserve">.) We see that </w:t>
+      </w:r>
+      <w:r>
+        <w:rPr>
+          <w:rFonts w:asciiTheme="minorBidi" w:eastAsia="Times New Roman" w:hAnsiTheme="minorBidi" w:cs="Mangal"/>
+          <w:lang w:val="en-US" w:bidi="hi-IN"/>
+        </w:rPr>
+        <w:t xml:space="preserve">in </w:t>
+      </w:r>
+      <w:proofErr w:type="spellStart"/>
+      <w:r>
+        <w:rPr>
+          <w:rFonts w:asciiTheme="minorBidi" w:eastAsia="Times New Roman" w:hAnsiTheme="minorBidi" w:cs="Mangal"/>
+          <w:lang w:val="en-US" w:bidi="hi-IN"/>
+        </w:rPr>
+        <w:t>F_corpus</w:t>
+      </w:r>
+      <w:proofErr w:type="spellEnd"/>
+      <w:r>
+        <w:rPr>
+          <w:rFonts w:asciiTheme="minorBidi" w:eastAsia="Times New Roman" w:hAnsiTheme="minorBidi" w:cs="Mangal"/>
+          <w:lang w:val="en-US" w:bidi="hi-IN"/>
+        </w:rPr>
+        <w:t xml:space="preserve">, where we had expected the conversation to align more with the global discourse, the Hindi percentages are </w:t>
+      </w:r>
+      <w:r>
+        <w:rPr>
+          <w:rFonts w:asciiTheme="minorBidi" w:eastAsia="Times New Roman" w:hAnsiTheme="minorBidi" w:cs="Mangal"/>
+          <w:lang w:val="en-US" w:bidi="hi-IN"/>
+        </w:rPr>
+        <w:t xml:space="preserve">accordingly </w:t>
       </w:r>
       <w:r>
         <w:rPr>
@@ -4879,9 +5256,8 @@
           <w:bCs/>
           <w:lang w:val="en-US" w:bidi="hi-IN"/>
         </w:rPr>
-        <w:t xml:space="preserve"> in </w:t>
-      </w:r>
-      <w:proofErr w:type="spellStart"/>
+        <w:t>consistently low, under 10% for 7/16 words</w:t>
+      </w:r>
       <w:r>
         <w:rPr>
           <w:rFonts w:asciiTheme="minorBidi" w:eastAsia="Times New Roman" w:hAnsiTheme="minorBidi" w:cs="Mangal"/>
@@ -4889,6 +5265,145 @@
           <w:bCs/>
           <w:lang w:val="en-US" w:bidi="hi-IN"/>
         </w:rPr>
+        <w:t xml:space="preserve">, and hit 0% for ‘inequality’. </w:t>
+      </w:r>
+      <w:r>
+        <w:rPr>
+          <w:rFonts w:asciiTheme="minorBidi" w:eastAsia="Times New Roman" w:hAnsiTheme="minorBidi" w:cs="Mangal"/>
+          <w:lang w:val="en-US" w:bidi="hi-IN"/>
+        </w:rPr>
+        <w:t xml:space="preserve">The figure spikes for </w:t>
+      </w:r>
+      <w:r>
+        <w:rPr>
+          <w:rFonts w:asciiTheme="minorBidi" w:eastAsia="Times New Roman" w:hAnsiTheme="minorBidi" w:cs="Mangal" w:hint="cs"/>
+          <w:cs/>
+          <w:lang w:val="en-US" w:bidi="hi-IN"/>
+        </w:rPr>
+        <w:t>‘शक्ति’</w:t>
+      </w:r>
+      <w:r>
+        <w:rPr>
+          <w:rFonts w:asciiTheme="minorBidi" w:eastAsia="Times New Roman" w:hAnsiTheme="minorBidi" w:cs="Mangal"/>
+          <w:lang w:val="en-US" w:bidi="hi-IN"/>
+        </w:rPr>
+        <w:t xml:space="preserve">, probably because of the slogan of </w:t>
+      </w:r>
+      <w:r>
+        <w:rPr>
+          <w:rFonts w:asciiTheme="minorBidi" w:eastAsia="Times New Roman" w:hAnsiTheme="minorBidi" w:cs="Mangal" w:hint="cs"/>
+          <w:cs/>
+          <w:lang w:val="en-US" w:bidi="hi-IN"/>
+        </w:rPr>
+        <w:t>नारी शक्ति (</w:t>
+      </w:r>
+      <w:r>
+        <w:rPr>
+          <w:rFonts w:asciiTheme="minorBidi" w:eastAsia="Times New Roman" w:hAnsiTheme="minorBidi" w:cs="Mangal"/>
+          <w:lang w:val="en-US" w:bidi="hi-IN"/>
+        </w:rPr>
+        <w:t xml:space="preserve">literally, women strength) in Hindi. </w:t>
+      </w:r>
+      <w:r>
+        <w:rPr>
+          <w:rFonts w:asciiTheme="minorBidi" w:eastAsia="Times New Roman" w:hAnsiTheme="minorBidi" w:cs="Mangal"/>
+          <w:lang w:val="en-US" w:bidi="hi-IN"/>
+        </w:rPr>
+        <w:t>The word ‘privilege’ is a prime example of an intensively Western discourse-point: the discussion of privilege politics is ubiquitous in any ‘educated’ discussion these days. The figures, again, corroborate (</w:t>
+      </w:r>
+      <w:r>
+        <w:rPr>
+          <w:rFonts w:asciiTheme="minorBidi" w:eastAsia="Times New Roman" w:hAnsiTheme="minorBidi" w:cs="Mangal"/>
+          <w:lang w:val="en-US" w:bidi="hi-IN"/>
+        </w:rPr>
+        <w:t xml:space="preserve">only </w:t>
+      </w:r>
+      <w:r>
+        <w:rPr>
+          <w:rFonts w:asciiTheme="minorBidi" w:eastAsia="Times New Roman" w:hAnsiTheme="minorBidi" w:cs="Mangal"/>
+          <w:lang w:val="en-US" w:bidi="hi-IN"/>
+        </w:rPr>
+        <w:t>0.41%, 3.33% Hindi respectively).</w:t>
+      </w:r>
+    </w:p>
+    <w:p>
+      <w:pPr>
+        <w:rPr>
+          <w:rFonts w:asciiTheme="minorBidi" w:eastAsia="Times New Roman" w:hAnsiTheme="minorBidi" w:cs="Mangal"/>
+          <w:lang w:val="en-US" w:bidi="hi-IN"/>
+        </w:rPr>
+      </w:pPr>
+      <w:r>
+        <w:rPr>
+          <w:rFonts w:asciiTheme="minorBidi" w:eastAsia="Times New Roman" w:hAnsiTheme="minorBidi" w:cs="Mangal"/>
+          <w:lang w:val="en-US" w:bidi="hi-IN"/>
+        </w:rPr>
+        <w:t xml:space="preserve">Some other caveats are that </w:t>
+      </w:r>
+      <w:r>
+        <w:rPr>
+          <w:rFonts w:asciiTheme="minorBidi" w:eastAsia="Times New Roman" w:hAnsiTheme="minorBidi" w:cs="Mangal"/>
+          <w:lang w:val="en-US" w:bidi="hi-IN"/>
+        </w:rPr>
+        <w:t xml:space="preserve">certain </w:t>
+      </w:r>
+      <w:r>
+        <w:rPr>
+          <w:rFonts w:asciiTheme="minorBidi" w:eastAsia="Times New Roman" w:hAnsiTheme="minorBidi" w:cs="Mangal"/>
+          <w:lang w:val="en-US" w:bidi="hi-IN"/>
+        </w:rPr>
+        <w:t>words</w:t>
+      </w:r>
+      <w:r>
+        <w:rPr>
+          <w:rFonts w:asciiTheme="minorBidi" w:eastAsia="Times New Roman" w:hAnsiTheme="minorBidi" w:cs="Mangal"/>
+          <w:lang w:val="en-US" w:bidi="hi-IN"/>
+        </w:rPr>
+        <w:t xml:space="preserve">, like </w:t>
+      </w:r>
+      <w:r>
+        <w:rPr>
+          <w:rFonts w:asciiTheme="minorBidi" w:eastAsia="Times New Roman" w:hAnsiTheme="minorBidi" w:cs="Mangal"/>
+          <w:lang w:val="en-US" w:bidi="hi-IN"/>
+        </w:rPr>
+        <w:t>‘society’ and ‘discrimination’</w:t>
+      </w:r>
+      <w:r>
+        <w:rPr>
+          <w:rFonts w:asciiTheme="minorBidi" w:eastAsia="Times New Roman" w:hAnsiTheme="minorBidi" w:cs="Mangal"/>
+          <w:lang w:val="en-US" w:bidi="hi-IN"/>
+        </w:rPr>
+        <w:t>,</w:t>
+      </w:r>
+      <w:r>
+        <w:rPr>
+          <w:rFonts w:asciiTheme="minorBidi" w:eastAsia="Times New Roman" w:hAnsiTheme="minorBidi" w:cs="Mangal"/>
+          <w:lang w:val="en-US" w:bidi="hi-IN"/>
+        </w:rPr>
+        <w:t xml:space="preserve"> show markedly different values for </w:t>
+      </w:r>
+      <w:proofErr w:type="spellStart"/>
+      <w:r>
+        <w:rPr>
+          <w:rFonts w:asciiTheme="minorBidi" w:eastAsia="Times New Roman" w:hAnsiTheme="minorBidi" w:cs="Mangal"/>
+          <w:lang w:val="en-US" w:bidi="hi-IN"/>
+        </w:rPr>
+        <w:t>D_corpus</w:t>
+      </w:r>
+      <w:proofErr w:type="spellEnd"/>
+      <w:r>
+        <w:rPr>
+          <w:rFonts w:asciiTheme="minorBidi" w:eastAsia="Times New Roman" w:hAnsiTheme="minorBidi" w:cs="Mangal"/>
+          <w:lang w:val="en-US" w:bidi="hi-IN"/>
+        </w:rPr>
+        <w:t xml:space="preserve"> and </w:t>
+      </w:r>
+      <w:proofErr w:type="spellStart"/>
+      <w:r>
+        <w:rPr>
+          <w:rFonts w:asciiTheme="minorBidi" w:eastAsia="Times New Roman" w:hAnsiTheme="minorBidi" w:cs="Mangal"/>
+          <w:lang w:val="en-US" w:bidi="hi-IN"/>
+        </w:rPr>
         <w:t>F_corpus</w:t>
       </w:r>
       <w:proofErr w:type="spellEnd"/>
@@ -4897,54 +5412,434 @@
           <w:rFonts w:asciiTheme="minorBidi" w:eastAsia="Times New Roman" w:hAnsiTheme="minorBidi" w:cs="Mangal"/>
           <w:lang w:val="en-US" w:bidi="hi-IN"/>
         </w:rPr>
-        <w:t>.</w:t>
-      </w:r>
-    </w:p>
-    <w:p>
-      <w:pPr>
-        <w:rPr>
-          <w:rFonts w:asciiTheme="minorBidi" w:eastAsia="Times New Roman" w:hAnsiTheme="minorBidi" w:cs="Mangal"/>
-          <w:lang w:val="en-US" w:bidi="hi-IN"/>
-        </w:rPr>
-      </w:pPr>
-      <w:r>
-        <w:rPr>
-          <w:rFonts w:asciiTheme="minorBidi" w:eastAsia="Times New Roman" w:hAnsiTheme="minorBidi" w:cs="Mangal"/>
-          <w:lang w:val="en-US" w:bidi="hi-IN"/>
-        </w:rPr>
-        <w:t xml:space="preserve">The case of ‘pride’ is a little different: while both the Hindi figures are high (97.2% and 65.5% for </w:t>
-      </w:r>
-      <w:proofErr w:type="spellStart"/>
-      <w:r>
-        <w:rPr>
-          <w:rFonts w:asciiTheme="minorBidi" w:eastAsia="Times New Roman" w:hAnsiTheme="minorBidi" w:cs="Mangal"/>
-          <w:lang w:val="en-US" w:bidi="hi-IN"/>
+        <w:t xml:space="preserve"> (83.8%, 24.6% and 56.6%, 5.77%); this is to say that this ideological conversation </w:t>
+      </w:r>
+      <w:r>
+        <w:rPr>
+          <w:rFonts w:asciiTheme="minorBidi" w:eastAsia="Times New Roman" w:hAnsiTheme="minorBidi" w:cs="Mangal"/>
+          <w:lang w:val="en-US" w:bidi="hi-IN"/>
+        </w:rPr>
+        <w:t xml:space="preserve">of community and rights </w:t>
+      </w:r>
+      <w:r>
+        <w:rPr>
+          <w:rFonts w:asciiTheme="minorBidi" w:eastAsia="Times New Roman" w:hAnsiTheme="minorBidi" w:cs="Mangal"/>
+          <w:lang w:val="en-US" w:bidi="hi-IN"/>
+        </w:rPr>
+        <w:t>is present in Hindi, but that</w:t>
+      </w:r>
+      <w:r>
+        <w:rPr>
+          <w:rFonts w:asciiTheme="minorBidi" w:eastAsia="Times New Roman" w:hAnsiTheme="minorBidi" w:cs="Mangal"/>
+          <w:lang w:val="en-US" w:bidi="hi-IN"/>
+        </w:rPr>
+        <w:t xml:space="preserve"> while the Dalit con</w:t>
+      </w:r>
+      <w:r>
+        <w:rPr>
+          <w:rFonts w:asciiTheme="minorBidi" w:eastAsia="Times New Roman" w:hAnsiTheme="minorBidi" w:cs="Mangal"/>
+          <w:lang w:val="en-US" w:bidi="hi-IN"/>
+        </w:rPr>
+        <w:t>versation chooses to occupy the</w:t>
+      </w:r>
+      <w:r>
+        <w:rPr>
+          <w:rFonts w:asciiTheme="minorBidi" w:eastAsia="Times New Roman" w:hAnsiTheme="minorBidi" w:cs="Mangal"/>
+          <w:lang w:val="en-US" w:bidi="hi-IN"/>
+        </w:rPr>
+        <w:t xml:space="preserve"> space of ‘</w:t>
+      </w:r>
+      <w:r>
+        <w:rPr>
+          <w:rFonts w:asciiTheme="minorBidi" w:eastAsia="Times New Roman" w:hAnsiTheme="minorBidi" w:cs="Mangal" w:hint="cs"/>
+          <w:cs/>
+          <w:lang w:val="en-US" w:bidi="hi-IN"/>
+        </w:rPr>
+        <w:t xml:space="preserve">भेदभाव’ </w:t>
+      </w:r>
+      <w:r>
+        <w:rPr>
+          <w:rFonts w:asciiTheme="minorBidi" w:eastAsia="Times New Roman" w:hAnsiTheme="minorBidi" w:cs="Mangal"/>
+          <w:lang w:val="en-US" w:bidi="hi-IN"/>
+        </w:rPr>
+        <w:t>and ‘</w:t>
+      </w:r>
+      <w:r>
+        <w:rPr>
+          <w:rFonts w:asciiTheme="minorBidi" w:eastAsia="Times New Roman" w:hAnsiTheme="minorBidi" w:cs="Mangal" w:hint="cs"/>
+          <w:cs/>
+          <w:lang w:val="en-US" w:bidi="hi-IN"/>
+        </w:rPr>
+        <w:t xml:space="preserve">समाज’, </w:t>
+      </w:r>
+      <w:r>
+        <w:rPr>
+          <w:rFonts w:asciiTheme="minorBidi" w:eastAsia="Times New Roman" w:hAnsiTheme="minorBidi" w:cs="Mangal"/>
+          <w:lang w:val="en-US" w:bidi="hi-IN"/>
+        </w:rPr>
+        <w:t>the feminism conversation is still inspired mainly by the global human rights registers.</w:t>
+      </w:r>
+      <w:r>
+        <w:rPr>
+          <w:rFonts w:asciiTheme="minorBidi" w:eastAsia="Times New Roman" w:hAnsiTheme="minorBidi" w:cs="Mangal"/>
+          <w:lang w:val="en-US" w:bidi="hi-IN"/>
+        </w:rPr>
+        <w:t xml:space="preserve"> </w:t>
+      </w:r>
+    </w:p>
+    <w:p>
+      <w:pPr>
+        <w:rPr>
+          <w:rFonts w:asciiTheme="minorBidi" w:eastAsia="Times New Roman" w:hAnsiTheme="minorBidi" w:cs="Mangal"/>
+          <w:lang w:val="en-US" w:bidi="hi-IN"/>
+        </w:rPr>
+      </w:pPr>
+      <w:r>
+        <w:rPr>
+          <w:rFonts w:asciiTheme="minorBidi" w:eastAsia="Times New Roman" w:hAnsiTheme="minorBidi" w:cs="Mangal"/>
+          <w:lang w:val="en-US" w:bidi="hi-IN"/>
+        </w:rPr>
+        <w:t>There are some exceptions</w:t>
+      </w:r>
+      <w:r>
+        <w:rPr>
+          <w:rFonts w:asciiTheme="minorBidi" w:eastAsia="Times New Roman" w:hAnsiTheme="minorBidi" w:cs="Mangal"/>
+          <w:lang w:val="en-US" w:bidi="hi-IN"/>
+        </w:rPr>
+        <w:t xml:space="preserve"> to the trend</w:t>
+      </w:r>
+      <w:r>
+        <w:rPr>
+          <w:rFonts w:asciiTheme="minorBidi" w:eastAsia="Times New Roman" w:hAnsiTheme="minorBidi" w:cs="Mangal"/>
+          <w:lang w:val="en-US" w:bidi="hi-IN"/>
+        </w:rPr>
+        <w:t>, of course: s</w:t>
+      </w:r>
+      <w:r>
+        <w:rPr>
+          <w:rFonts w:asciiTheme="minorBidi" w:eastAsia="Times New Roman" w:hAnsiTheme="minorBidi" w:cs="Mangal"/>
+          <w:lang w:val="en-US" w:bidi="hi-IN"/>
+        </w:rPr>
+        <w:t>urprisingly, cluster (16): progress-</w:t>
+      </w:r>
+      <w:r>
+        <w:rPr>
+          <w:rFonts w:asciiTheme="minorBidi" w:eastAsia="Times New Roman" w:hAnsiTheme="minorBidi" w:cs="Mangal" w:hint="cs"/>
+          <w:cs/>
+          <w:lang w:val="en-US" w:bidi="hi-IN"/>
+        </w:rPr>
+        <w:t>विकास</w:t>
+      </w:r>
+      <w:r>
+        <w:rPr>
+          <w:rFonts w:asciiTheme="minorBidi" w:eastAsia="Times New Roman" w:hAnsiTheme="minorBidi" w:cs="Mangal"/>
+          <w:lang w:val="en-US" w:bidi="hi-IN"/>
+        </w:rPr>
+        <w:t xml:space="preserve"> showed near-complete Hindi percentages: 95.3%, 82.9%</w:t>
+      </w:r>
+      <w:r>
+        <w:rPr>
+          <w:rFonts w:asciiTheme="minorBidi" w:eastAsia="Times New Roman" w:hAnsiTheme="minorBidi" w:cs="Mangal"/>
+          <w:lang w:val="en-US" w:bidi="hi-IN"/>
+        </w:rPr>
+        <w:t>, respectively –</w:t>
+      </w:r>
+      <w:r>
+        <w:rPr>
+          <w:rFonts w:asciiTheme="minorBidi" w:eastAsia="Times New Roman" w:hAnsiTheme="minorBidi" w:cs="Mangal"/>
+          <w:lang w:val="en-US" w:bidi="hi-IN"/>
+        </w:rPr>
+        <w:t xml:space="preserve"> </w:t>
+      </w:r>
+      <w:r>
+        <w:rPr>
+          <w:rFonts w:asciiTheme="minorBidi" w:eastAsia="Times New Roman" w:hAnsiTheme="minorBidi" w:cs="Mangal"/>
+          <w:lang w:val="en-US" w:bidi="hi-IN"/>
+        </w:rPr>
+        <w:t>it is difficult to pinpoint a reason.</w:t>
+      </w:r>
+    </w:p>
+    <w:p>
+      <w:pPr>
+        <w:rPr>
+          <w:rFonts w:asciiTheme="minorBidi" w:eastAsia="Times New Roman" w:hAnsiTheme="minorBidi" w:cs="Mangal"/>
+          <w:u w:val="single"/>
+          <w:lang w:val="en-US" w:bidi="hi-IN"/>
+        </w:rPr>
+      </w:pPr>
+    </w:p>
+    <w:p>
+      <w:pPr>
+        <w:rPr>
+          <w:rFonts w:asciiTheme="minorBidi" w:eastAsia="Times New Roman" w:hAnsiTheme="minorBidi" w:cs="Mangal"/>
+          <w:u w:val="single"/>
+          <w:cs/>
+          <w:lang w:val="en-US" w:bidi="hi-IN"/>
+        </w:rPr>
+      </w:pPr>
+      <w:r>
+        <w:rPr>
+          <w:rFonts w:asciiTheme="minorBidi" w:eastAsia="Times New Roman" w:hAnsiTheme="minorBidi" w:cs="Mangal"/>
+          <w:u w:val="single"/>
+          <w:lang w:val="en-US" w:bidi="hi-IN"/>
+        </w:rPr>
+        <w:t>And finally, Technical Terms</w:t>
+      </w:r>
+    </w:p>
+    <w:p>
+      <w:pPr>
+        <w:rPr>
+          <w:rFonts w:asciiTheme="minorBidi" w:eastAsia="Times New Roman" w:hAnsiTheme="minorBidi" w:cs="Mangal"/>
+          <w:lang w:val="en-US" w:bidi="hi-IN"/>
+        </w:rPr>
+      </w:pPr>
+      <w:r>
+        <w:rPr>
+          <w:rFonts w:asciiTheme="minorBidi" w:eastAsia="Times New Roman" w:hAnsiTheme="minorBidi" w:cs="Times New Roman"/>
+          <w:lang w:val="en-US"/>
+        </w:rPr>
+        <w:t>The Hindi percentages here are high-</w:t>
+      </w:r>
+      <w:proofErr w:type="spellStart"/>
+      <w:r>
+        <w:rPr>
+          <w:rFonts w:asciiTheme="minorBidi" w:eastAsia="Times New Roman" w:hAnsiTheme="minorBidi" w:cs="Times New Roman"/>
+          <w:lang w:val="en-US"/>
+        </w:rPr>
+        <w:t>ish</w:t>
+      </w:r>
+      <w:proofErr w:type="spellEnd"/>
+      <w:r>
+        <w:rPr>
+          <w:rFonts w:asciiTheme="minorBidi" w:eastAsia="Times New Roman" w:hAnsiTheme="minorBidi" w:cs="Times New Roman"/>
+          <w:lang w:val="en-US"/>
+        </w:rPr>
+        <w:t xml:space="preserve">, both for </w:t>
+      </w:r>
+      <w:proofErr w:type="spellStart"/>
+      <w:r>
+        <w:rPr>
+          <w:rFonts w:asciiTheme="minorBidi" w:eastAsia="Times New Roman" w:hAnsiTheme="minorBidi" w:cs="Times New Roman"/>
+          <w:lang w:val="en-US"/>
         </w:rPr>
         <w:t>D_corpus</w:t>
       </w:r>
       <w:proofErr w:type="spellEnd"/>
       <w:r>
         <w:rPr>
-          <w:rFonts w:asciiTheme="minorBidi" w:eastAsia="Times New Roman" w:hAnsiTheme="minorBidi" w:cs="Mangal"/>
-          <w:lang w:val="en-US" w:bidi="hi-IN"/>
+          <w:rFonts w:asciiTheme="minorBidi" w:eastAsia="Times New Roman" w:hAnsiTheme="minorBidi" w:cs="Times New Roman"/>
+          <w:lang w:val="en-US"/>
         </w:rPr>
         <w:t xml:space="preserve"> and </w:t>
       </w:r>
       <w:proofErr w:type="spellStart"/>
       <w:r>
         <w:rPr>
-          <w:rFonts w:asciiTheme="minorBidi" w:eastAsia="Times New Roman" w:hAnsiTheme="minorBidi" w:cs="Mangal"/>
-          <w:lang w:val="en-US" w:bidi="hi-IN"/>
+          <w:rFonts w:asciiTheme="minorBidi" w:eastAsia="Times New Roman" w:hAnsiTheme="minorBidi" w:cs="Times New Roman"/>
+          <w:lang w:val="en-US"/>
         </w:rPr>
         <w:t>F_corpus</w:t>
       </w:r>
       <w:proofErr w:type="spellEnd"/>
       <w:r>
         <w:rPr>
-          <w:rFonts w:asciiTheme="minorBidi" w:eastAsia="Times New Roman" w:hAnsiTheme="minorBidi" w:cs="Mangal"/>
-          <w:lang w:val="en-US" w:bidi="hi-IN"/>
-        </w:rPr>
-        <w:t xml:space="preserve"> respectively), this is for different reasons. In </w:t>
+          <w:rFonts w:asciiTheme="minorBidi" w:eastAsia="Times New Roman" w:hAnsiTheme="minorBidi" w:cs="Times New Roman"/>
+          <w:lang w:val="en-US"/>
+        </w:rPr>
+        <w:t xml:space="preserve">, which is </w:t>
+      </w:r>
+      <w:proofErr w:type="spellStart"/>
+      <w:r>
+        <w:rPr>
+          <w:rFonts w:asciiTheme="minorBidi" w:eastAsia="Times New Roman" w:hAnsiTheme="minorBidi" w:cs="Times New Roman"/>
+          <w:lang w:val="en-US"/>
+        </w:rPr>
+        <w:t>surpising</w:t>
+      </w:r>
+      <w:proofErr w:type="spellEnd"/>
+      <w:r>
+        <w:rPr>
+          <w:rFonts w:asciiTheme="minorBidi" w:eastAsia="Times New Roman" w:hAnsiTheme="minorBidi" w:cs="Times New Roman"/>
+          <w:lang w:val="en-US"/>
+        </w:rPr>
+        <w:t xml:space="preserve"> given that the language of legality and jargon is shifting to English. </w:t>
+      </w:r>
+      <w:r>
+        <w:rPr>
+          <w:rFonts w:asciiTheme="minorBidi" w:eastAsia="Times New Roman" w:hAnsiTheme="minorBidi" w:cs="Times New Roman"/>
+          <w:lang w:val="en-US"/>
+        </w:rPr>
+        <w:t>However, there is an observable trend: w</w:t>
+      </w:r>
+      <w:r>
+        <w:rPr>
+          <w:rFonts w:asciiTheme="minorBidi" w:eastAsia="Times New Roman" w:hAnsiTheme="minorBidi" w:cs="Times New Roman"/>
+          <w:lang w:val="en-US"/>
+        </w:rPr>
+        <w:t>e note that</w:t>
+      </w:r>
+      <w:r>
+        <w:rPr>
+          <w:rFonts w:asciiTheme="minorBidi" w:eastAsia="Times New Roman" w:hAnsiTheme="minorBidi" w:cs="Times New Roman"/>
+          <w:lang w:val="en-US"/>
+        </w:rPr>
+        <w:t xml:space="preserve"> more functional words such as</w:t>
+      </w:r>
+      <w:r>
+        <w:rPr>
+          <w:rFonts w:asciiTheme="minorBidi" w:eastAsia="Times New Roman" w:hAnsiTheme="minorBidi" w:cs="Times New Roman"/>
+          <w:lang w:val="en-US"/>
+        </w:rPr>
+        <w:t xml:space="preserve"> ‘government-</w:t>
+      </w:r>
+      <w:r>
+        <w:rPr>
+          <w:rFonts w:asciiTheme="minorBidi" w:eastAsia="Times New Roman" w:hAnsiTheme="minorBidi" w:cs="Mangal" w:hint="cs"/>
+          <w:cs/>
+          <w:lang w:val="en-US" w:bidi="hi-IN"/>
+        </w:rPr>
+        <w:t>सरकार</w:t>
+      </w:r>
+      <w:r>
+        <w:rPr>
+          <w:rFonts w:asciiTheme="minorBidi" w:eastAsia="Times New Roman" w:hAnsiTheme="minorBidi" w:cs="Mangal"/>
+          <w:lang w:val="en-US" w:bidi="hi-IN"/>
+        </w:rPr>
+        <w:t>’, ‘representative-</w:t>
+      </w:r>
+      <w:r>
+        <w:rPr>
+          <w:rFonts w:asciiTheme="minorBidi" w:eastAsia="Times New Roman" w:hAnsiTheme="minorBidi" w:cs="Mangal" w:hint="cs"/>
+          <w:cs/>
+          <w:lang w:val="en-US" w:bidi="hi-IN"/>
+        </w:rPr>
+        <w:t>प्रतिनिधि’</w:t>
+      </w:r>
+      <w:r>
+        <w:rPr>
+          <w:rFonts w:asciiTheme="minorBidi" w:eastAsia="Times New Roman" w:hAnsiTheme="minorBidi" w:cs="Mangal"/>
+          <w:lang w:val="en-US" w:bidi="hi-IN"/>
+        </w:rPr>
+        <w:t xml:space="preserve"> and ‘election-</w:t>
+      </w:r>
+      <w:r>
+        <w:rPr>
+          <w:rFonts w:asciiTheme="minorBidi" w:eastAsia="Times New Roman" w:hAnsiTheme="minorBidi" w:cs="Mangal" w:hint="cs"/>
+          <w:cs/>
+          <w:lang w:val="en-US" w:bidi="hi-IN"/>
+        </w:rPr>
+        <w:t>चुनाव’</w:t>
+      </w:r>
+      <w:r>
+        <w:rPr>
+          <w:rFonts w:asciiTheme="minorBidi" w:eastAsia="Times New Roman" w:hAnsiTheme="minorBidi" w:cs="Mangal"/>
+          <w:lang w:val="en-US" w:bidi="hi-IN"/>
+        </w:rPr>
+        <w:t xml:space="preserve"> are dominated significantly by Hindi in both corpora, while the figure drops to below 20% for ‘democracy-</w:t>
+      </w:r>
+      <w:r>
+        <w:rPr>
+          <w:rFonts w:asciiTheme="minorBidi" w:eastAsia="Times New Roman" w:hAnsiTheme="minorBidi" w:cs="Mangal" w:hint="cs"/>
+          <w:cs/>
+          <w:lang w:val="en-US" w:bidi="hi-IN"/>
+        </w:rPr>
+        <w:t xml:space="preserve">लोकशाही’ </w:t>
+      </w:r>
+      <w:r>
+        <w:rPr>
+          <w:rFonts w:asciiTheme="minorBidi" w:eastAsia="Times New Roman" w:hAnsiTheme="minorBidi" w:cs="Mangal"/>
+          <w:lang w:val="en-US" w:bidi="hi-IN"/>
+        </w:rPr>
+        <w:t xml:space="preserve">and </w:t>
+      </w:r>
+      <w:r>
+        <w:rPr>
+          <w:rFonts w:asciiTheme="minorBidi" w:eastAsia="Times New Roman" w:hAnsiTheme="minorBidi" w:cs="Mangal" w:hint="cs"/>
+          <w:cs/>
+          <w:lang w:val="en-US" w:bidi="hi-IN"/>
+        </w:rPr>
+        <w:t>‘</w:t>
+      </w:r>
+      <w:r>
+        <w:rPr>
+          <w:rFonts w:asciiTheme="minorBidi" w:eastAsia="Times New Roman" w:hAnsiTheme="minorBidi" w:cs="Mangal"/>
+          <w:lang w:val="en-US" w:bidi="hi-IN"/>
+        </w:rPr>
+        <w:t>activism-</w:t>
+      </w:r>
+      <w:r>
+        <w:rPr>
+          <w:rFonts w:asciiTheme="minorBidi" w:eastAsia="Times New Roman" w:hAnsiTheme="minorBidi" w:cs="Mangal" w:hint="cs"/>
+          <w:cs/>
+          <w:lang w:val="en-US" w:bidi="hi-IN"/>
+        </w:rPr>
+        <w:t>सक्रियता’</w:t>
+      </w:r>
+      <w:r>
+        <w:rPr>
+          <w:rFonts w:asciiTheme="minorBidi" w:eastAsia="Times New Roman" w:hAnsiTheme="minorBidi" w:cs="Mangal"/>
+          <w:lang w:val="en-US" w:bidi="hi-IN"/>
+        </w:rPr>
+        <w:t xml:space="preserve">, which are more conceptual and less likely to appear in, say, a discussion about the coming elections. </w:t>
+      </w:r>
+    </w:p>
+    <w:p>
+      <w:pPr>
+        <w:rPr>
+          <w:rFonts w:asciiTheme="minorBidi" w:eastAsia="Times New Roman" w:hAnsiTheme="minorBidi" w:cs="Mangal"/>
+          <w:lang w:val="en-US" w:bidi="hi-IN"/>
+        </w:rPr>
+      </w:pPr>
+      <w:r>
+        <w:rPr>
+          <w:rFonts w:asciiTheme="minorBidi" w:eastAsia="Times New Roman" w:hAnsiTheme="minorBidi" w:cs="Mangal"/>
+          <w:lang w:val="en-US" w:bidi="hi-IN"/>
+        </w:rPr>
+        <w:t>We achieve a rough 50-50 for both corpora for ‘religion-</w:t>
+      </w:r>
+      <w:r>
+        <w:rPr>
+          <w:rFonts w:asciiTheme="minorBidi" w:eastAsia="Times New Roman" w:hAnsiTheme="minorBidi" w:cs="Mangal" w:hint="cs"/>
+          <w:cs/>
+          <w:lang w:val="en-US" w:bidi="hi-IN"/>
+        </w:rPr>
+        <w:t>धर्म</w:t>
+      </w:r>
+      <w:r>
+        <w:rPr>
+          <w:rFonts w:asciiTheme="minorBidi" w:eastAsia="Times New Roman" w:hAnsiTheme="minorBidi" w:cs="Mangal"/>
+          <w:lang w:val="en-US" w:bidi="hi-IN"/>
+        </w:rPr>
+        <w:t xml:space="preserve">’, which is suggestive that religion is still based in the native tongue, even while the surrounding ideological discourse may be </w:t>
+      </w:r>
+      <w:r>
+        <w:rPr>
+          <w:rFonts w:asciiTheme="minorBidi" w:eastAsia="Times New Roman" w:hAnsiTheme="minorBidi" w:cs="Mangal"/>
+          <w:lang w:val="en-US" w:bidi="hi-IN"/>
+        </w:rPr>
+        <w:t xml:space="preserve">tilting towards </w:t>
+      </w:r>
+      <w:r>
+        <w:rPr>
+          <w:rFonts w:asciiTheme="minorBidi" w:eastAsia="Times New Roman" w:hAnsiTheme="minorBidi" w:cs="Mangal"/>
+          <w:lang w:val="en-US" w:bidi="hi-IN"/>
+        </w:rPr>
+        <w:t xml:space="preserve">English. </w:t>
+      </w:r>
+    </w:p>
+    <w:p>
+      <w:pPr>
+        <w:rPr>
+          <w:rFonts w:asciiTheme="minorBidi" w:eastAsia="Times New Roman" w:hAnsiTheme="minorBidi" w:cs="Mangal"/>
+          <w:lang w:val="en-US" w:bidi="hi-IN"/>
+        </w:rPr>
+      </w:pPr>
+      <w:r>
+        <w:rPr>
+          <w:rFonts w:asciiTheme="minorBidi" w:eastAsia="Times New Roman" w:hAnsiTheme="minorBidi" w:cs="Mangal"/>
+          <w:lang w:val="en-US" w:bidi="hi-IN"/>
+        </w:rPr>
+        <w:t xml:space="preserve">(Of course, while the above observations have been generalized roughly for both corpora, the Hindi figures are still consistently higher for </w:t>
       </w:r>
       <w:proofErr w:type="spellStart"/>
       <w:r>
@@ -4960,762 +5855,8 @@
           <w:rFonts w:asciiTheme="minorBidi" w:eastAsia="Times New Roman" w:hAnsiTheme="minorBidi" w:cs="Mangal"/>
           <w:lang w:val="en-US" w:bidi="hi-IN"/>
         </w:rPr>
-        <w:t>, the Hindi sense ‘</w:t>
-      </w:r>
-      <w:r>
-        <w:rPr>
-          <w:rFonts w:asciiTheme="minorBidi" w:eastAsia="Times New Roman" w:hAnsiTheme="minorBidi" w:cs="Mangal" w:hint="cs"/>
-          <w:cs/>
-          <w:lang w:val="en-US" w:bidi="hi-IN"/>
-        </w:rPr>
-        <w:t xml:space="preserve">गर्व’ </w:t>
-      </w:r>
-      <w:r>
-        <w:rPr>
-          <w:rFonts w:asciiTheme="minorBidi" w:eastAsia="Times New Roman" w:hAnsiTheme="minorBidi" w:cs="Mangal"/>
-          <w:lang w:val="en-US" w:bidi="hi-IN"/>
-        </w:rPr>
-        <w:t xml:space="preserve">populates the figure, with 1407 hits, whereas in </w:t>
-      </w:r>
-      <w:proofErr w:type="spellStart"/>
-      <w:r>
-        <w:rPr>
-          <w:rFonts w:asciiTheme="minorBidi" w:eastAsia="Times New Roman" w:hAnsiTheme="minorBidi" w:cs="Mangal"/>
-          <w:lang w:val="en-US" w:bidi="hi-IN"/>
-        </w:rPr>
-        <w:t>F_corpus</w:t>
-      </w:r>
-      <w:proofErr w:type="spellEnd"/>
-      <w:r>
-        <w:rPr>
-          <w:rFonts w:asciiTheme="minorBidi" w:eastAsia="Times New Roman" w:hAnsiTheme="minorBidi" w:cs="Mangal"/>
-          <w:lang w:val="en-US" w:bidi="hi-IN"/>
-        </w:rPr>
-        <w:t>, ‘</w:t>
-      </w:r>
-      <w:r>
-        <w:rPr>
-          <w:rFonts w:asciiTheme="minorBidi" w:eastAsia="Times New Roman" w:hAnsiTheme="minorBidi" w:cs="Mangal" w:hint="cs"/>
-          <w:cs/>
-          <w:lang w:val="en-US" w:bidi="hi-IN"/>
-        </w:rPr>
-        <w:t xml:space="preserve">मर्यादा’ </w:t>
-      </w:r>
-      <w:r>
-        <w:rPr>
-          <w:rFonts w:asciiTheme="minorBidi" w:eastAsia="Times New Roman" w:hAnsiTheme="minorBidi" w:cs="Mangal"/>
-          <w:lang w:val="en-US" w:bidi="hi-IN"/>
-        </w:rPr>
-        <w:t>populates it. ‘</w:t>
-      </w:r>
-      <w:r>
-        <w:rPr>
-          <w:rFonts w:asciiTheme="minorBidi" w:eastAsia="Times New Roman" w:hAnsiTheme="minorBidi" w:cs="Mangal" w:hint="cs"/>
-          <w:cs/>
-          <w:lang w:val="en-US" w:bidi="hi-IN"/>
-        </w:rPr>
-        <w:t>मर्यादा’</w:t>
-      </w:r>
-      <w:r>
-        <w:rPr>
-          <w:rFonts w:asciiTheme="minorBidi" w:eastAsia="Times New Roman" w:hAnsiTheme="minorBidi" w:cs="Mangal"/>
-          <w:lang w:val="en-US" w:bidi="hi-IN"/>
-        </w:rPr>
-        <w:t xml:space="preserve"> signifies, actually, </w:t>
-      </w:r>
-      <w:r>
-        <w:rPr>
-          <w:rFonts w:asciiTheme="minorBidi" w:eastAsia="Times New Roman" w:hAnsiTheme="minorBidi" w:cs="Mangal"/>
-          <w:i/>
-          <w:iCs/>
-          <w:lang w:val="en-US" w:bidi="hi-IN"/>
-        </w:rPr>
-        <w:t>male</w:t>
-      </w:r>
-      <w:r>
-        <w:rPr>
-          <w:rFonts w:asciiTheme="minorBidi" w:eastAsia="Times New Roman" w:hAnsiTheme="minorBidi" w:cs="Mangal"/>
-          <w:lang w:val="en-US" w:bidi="hi-IN"/>
-        </w:rPr>
-        <w:t xml:space="preserve">-pride, from an Indian patriarchal tradition; it not only does not possess an exact English equivalent, possibly promoting Hindi usage, but also contains </w:t>
-      </w:r>
-      <w:r>
-        <w:rPr>
-          <w:rFonts w:asciiTheme="minorBidi" w:eastAsia="Times New Roman" w:hAnsiTheme="minorBidi" w:cs="Mangal"/>
-          <w:lang w:val="en-US" w:bidi="hi-IN"/>
-        </w:rPr>
-        <w:t xml:space="preserve">highly </w:t>
-      </w:r>
-      <w:r>
-        <w:rPr>
-          <w:rFonts w:asciiTheme="minorBidi" w:eastAsia="Times New Roman" w:hAnsiTheme="minorBidi" w:cs="Mangal"/>
-          <w:lang w:val="en-US" w:bidi="hi-IN"/>
-        </w:rPr>
-        <w:t xml:space="preserve">negative connotations in this conversation, fitting in, therefore, with the above Hindi trope of humiliation and anger in </w:t>
-      </w:r>
-      <w:proofErr w:type="spellStart"/>
-      <w:r>
-        <w:rPr>
-          <w:rFonts w:asciiTheme="minorBidi" w:eastAsia="Times New Roman" w:hAnsiTheme="minorBidi" w:cs="Mangal"/>
-          <w:lang w:val="en-US" w:bidi="hi-IN"/>
-        </w:rPr>
-        <w:t>F_corpus</w:t>
-      </w:r>
-      <w:proofErr w:type="spellEnd"/>
-      <w:r>
-        <w:rPr>
-          <w:rFonts w:asciiTheme="minorBidi" w:eastAsia="Times New Roman" w:hAnsiTheme="minorBidi" w:cs="Mangal"/>
-          <w:lang w:val="en-US" w:bidi="hi-IN"/>
-        </w:rPr>
-        <w:t xml:space="preserve">. </w:t>
-      </w:r>
-    </w:p>
-    <w:p>
-      <w:pPr>
-        <w:rPr>
-          <w:rFonts w:asciiTheme="minorBidi" w:eastAsia="Times New Roman" w:hAnsiTheme="minorBidi" w:cs="Mangal"/>
-          <w:u w:val="single"/>
-          <w:lang w:val="en-US" w:bidi="hi-IN"/>
-        </w:rPr>
-      </w:pPr>
-    </w:p>
-    <w:p>
-      <w:pPr>
-        <w:rPr>
-          <w:rFonts w:asciiTheme="minorBidi" w:eastAsia="Times New Roman" w:hAnsiTheme="minorBidi" w:cs="Mangal"/>
-          <w:u w:val="single"/>
-          <w:lang w:val="en-US" w:bidi="hi-IN"/>
-        </w:rPr>
-      </w:pPr>
-      <w:r>
-        <w:rPr>
-          <w:rFonts w:asciiTheme="minorBidi" w:eastAsia="Times New Roman" w:hAnsiTheme="minorBidi" w:cs="Mangal"/>
-          <w:u w:val="single"/>
-          <w:lang w:val="en-US" w:bidi="hi-IN"/>
-        </w:rPr>
-        <w:t xml:space="preserve">Ideological </w:t>
-      </w:r>
-      <w:r>
-        <w:rPr>
-          <w:rFonts w:asciiTheme="minorBidi" w:eastAsia="Times New Roman" w:hAnsiTheme="minorBidi" w:cs="Mangal"/>
-          <w:u w:val="single"/>
-          <w:lang w:val="en-US" w:bidi="hi-IN"/>
-        </w:rPr>
-        <w:t>Abstractions</w:t>
-      </w:r>
-    </w:p>
-    <w:p>
-      <w:pPr>
-        <w:rPr>
-          <w:rFonts w:asciiTheme="minorBidi" w:eastAsia="Times New Roman" w:hAnsiTheme="minorBidi" w:cs="Mangal"/>
-          <w:b/>
-          <w:bCs/>
-          <w:lang w:val="en-US" w:bidi="hi-IN"/>
-        </w:rPr>
-      </w:pPr>
-      <w:r>
-        <w:rPr>
-          <w:rFonts w:asciiTheme="minorBidi" w:eastAsia="Times New Roman" w:hAnsiTheme="minorBidi" w:cs="Mangal"/>
-          <w:lang w:val="en-US" w:bidi="hi-IN"/>
-        </w:rPr>
-        <w:t>Here, we are observing ideological words from an essentially Western discourse of human</w:t>
-      </w:r>
-      <w:r>
-        <w:rPr>
-          <w:rFonts w:asciiTheme="minorBidi" w:eastAsia="Times New Roman" w:hAnsiTheme="minorBidi" w:cs="Mangal"/>
-          <w:lang w:val="en-US" w:bidi="hi-IN"/>
-        </w:rPr>
-        <w:t>ity</w:t>
-      </w:r>
-      <w:r>
-        <w:rPr>
-          <w:rFonts w:asciiTheme="minorBidi" w:eastAsia="Times New Roman" w:hAnsiTheme="minorBidi" w:cs="Mangal"/>
-          <w:lang w:val="en-US" w:bidi="hi-IN"/>
-        </w:rPr>
-        <w:t xml:space="preserve">, </w:t>
-      </w:r>
-      <w:r>
-        <w:rPr>
-          <w:rFonts w:asciiTheme="minorBidi" w:eastAsia="Times New Roman" w:hAnsiTheme="minorBidi" w:cs="Mangal"/>
-          <w:lang w:val="en-US" w:bidi="hi-IN"/>
-        </w:rPr>
-        <w:t xml:space="preserve">discrimination, </w:t>
-      </w:r>
-      <w:r>
-        <w:rPr>
-          <w:rFonts w:asciiTheme="minorBidi" w:eastAsia="Times New Roman" w:hAnsiTheme="minorBidi" w:cs="Mangal"/>
-          <w:lang w:val="en-US" w:bidi="hi-IN"/>
-        </w:rPr>
-        <w:t xml:space="preserve">equality, and empowerment. (This is not to say that these concepts do not exist in India or Hindi, only that the global conversation around them solidified with the likes of the UNHRC.) We see that </w:t>
-      </w:r>
-      <w:r>
-        <w:rPr>
-          <w:rFonts w:asciiTheme="minorBidi" w:eastAsia="Times New Roman" w:hAnsiTheme="minorBidi" w:cs="Mangal"/>
-          <w:lang w:val="en-US" w:bidi="hi-IN"/>
-        </w:rPr>
-        <w:t xml:space="preserve">in </w:t>
-      </w:r>
-      <w:proofErr w:type="spellStart"/>
-      <w:r>
-        <w:rPr>
-          <w:rFonts w:asciiTheme="minorBidi" w:eastAsia="Times New Roman" w:hAnsiTheme="minorBidi" w:cs="Mangal"/>
-          <w:lang w:val="en-US" w:bidi="hi-IN"/>
-        </w:rPr>
-        <w:t>F_corpus</w:t>
-      </w:r>
-      <w:proofErr w:type="spellEnd"/>
-      <w:r>
-        <w:rPr>
-          <w:rFonts w:asciiTheme="minorBidi" w:eastAsia="Times New Roman" w:hAnsiTheme="minorBidi" w:cs="Mangal"/>
-          <w:lang w:val="en-US" w:bidi="hi-IN"/>
-        </w:rPr>
-        <w:t xml:space="preserve">, where we had expected the conversation to align more with the global discourse, the Hindi percentages are </w:t>
-      </w:r>
-      <w:r>
-        <w:rPr>
-          <w:rFonts w:asciiTheme="minorBidi" w:eastAsia="Times New Roman" w:hAnsiTheme="minorBidi" w:cs="Mangal"/>
-          <w:b/>
-          <w:bCs/>
-          <w:lang w:val="en-US" w:bidi="hi-IN"/>
-        </w:rPr>
-        <w:t>consistently low, under 10% for 7/16 words</w:t>
-      </w:r>
-      <w:r>
-        <w:rPr>
-          <w:rFonts w:asciiTheme="minorBidi" w:eastAsia="Times New Roman" w:hAnsiTheme="minorBidi" w:cs="Mangal"/>
-          <w:b/>
-          <w:bCs/>
-          <w:lang w:val="en-US" w:bidi="hi-IN"/>
-        </w:rPr>
-        <w:t xml:space="preserve">, and hit 0% for ‘inequality’. </w:t>
-      </w:r>
-      <w:r>
-        <w:rPr>
-          <w:rFonts w:asciiTheme="minorBidi" w:eastAsia="Times New Roman" w:hAnsiTheme="minorBidi" w:cs="Mangal"/>
-          <w:lang w:val="en-US" w:bidi="hi-IN"/>
-        </w:rPr>
-        <w:t xml:space="preserve">The figure spikes for </w:t>
-      </w:r>
-      <w:r>
-        <w:rPr>
-          <w:rFonts w:asciiTheme="minorBidi" w:eastAsia="Times New Roman" w:hAnsiTheme="minorBidi" w:cs="Mangal" w:hint="cs"/>
-          <w:cs/>
-          <w:lang w:val="en-US" w:bidi="hi-IN"/>
-        </w:rPr>
-        <w:t>‘शक्ति’</w:t>
-      </w:r>
-      <w:r>
-        <w:rPr>
-          <w:rFonts w:asciiTheme="minorBidi" w:eastAsia="Times New Roman" w:hAnsiTheme="minorBidi" w:cs="Mangal"/>
-          <w:lang w:val="en-US" w:bidi="hi-IN"/>
-        </w:rPr>
-        <w:t xml:space="preserve">, probably because of the slogan of </w:t>
-      </w:r>
-      <w:r>
-        <w:rPr>
-          <w:rFonts w:asciiTheme="minorBidi" w:eastAsia="Times New Roman" w:hAnsiTheme="minorBidi" w:cs="Mangal" w:hint="cs"/>
-          <w:cs/>
-          <w:lang w:val="en-US" w:bidi="hi-IN"/>
-        </w:rPr>
-        <w:t>नारी शक्ति (</w:t>
-      </w:r>
-      <w:r>
-        <w:rPr>
-          <w:rFonts w:asciiTheme="minorBidi" w:eastAsia="Times New Roman" w:hAnsiTheme="minorBidi" w:cs="Mangal"/>
-          <w:lang w:val="en-US" w:bidi="hi-IN"/>
-        </w:rPr>
-        <w:t xml:space="preserve">literally, women strength) in Hindi. </w:t>
-      </w:r>
-      <w:r>
-        <w:rPr>
-          <w:rFonts w:asciiTheme="minorBidi" w:eastAsia="Times New Roman" w:hAnsiTheme="minorBidi" w:cs="Mangal"/>
-          <w:lang w:val="en-US" w:bidi="hi-IN"/>
-        </w:rPr>
-        <w:t>The word ‘privilege’ is a prime example of an intensively Western discourse-point: the discussion of privilege politics is ubiquitous in any ‘educated’ discussion these days. The figures, again, corroborate (0.41%, 3.33% Hindi respectively).</w:t>
-      </w:r>
-    </w:p>
-    <w:p>
-      <w:pPr>
-        <w:rPr>
-          <w:rFonts w:asciiTheme="minorBidi" w:eastAsia="Times New Roman" w:hAnsiTheme="minorBidi" w:cs="Mangal"/>
-          <w:lang w:val="en-US" w:bidi="hi-IN"/>
-        </w:rPr>
-      </w:pPr>
-      <w:r>
-        <w:rPr>
-          <w:rFonts w:asciiTheme="minorBidi" w:eastAsia="Times New Roman" w:hAnsiTheme="minorBidi" w:cs="Mangal"/>
-          <w:lang w:val="en-US" w:bidi="hi-IN"/>
-        </w:rPr>
-        <w:t xml:space="preserve">Some other caveats are that </w:t>
-      </w:r>
-      <w:r>
-        <w:rPr>
-          <w:rFonts w:asciiTheme="minorBidi" w:eastAsia="Times New Roman" w:hAnsiTheme="minorBidi" w:cs="Mangal"/>
-          <w:lang w:val="en-US" w:bidi="hi-IN"/>
-        </w:rPr>
-        <w:t xml:space="preserve">certain </w:t>
-      </w:r>
-      <w:r>
-        <w:rPr>
-          <w:rFonts w:asciiTheme="minorBidi" w:eastAsia="Times New Roman" w:hAnsiTheme="minorBidi" w:cs="Mangal"/>
-          <w:lang w:val="en-US" w:bidi="hi-IN"/>
-        </w:rPr>
-        <w:t>words</w:t>
-      </w:r>
-      <w:r>
-        <w:rPr>
-          <w:rFonts w:asciiTheme="minorBidi" w:eastAsia="Times New Roman" w:hAnsiTheme="minorBidi" w:cs="Mangal"/>
-          <w:lang w:val="en-US" w:bidi="hi-IN"/>
-        </w:rPr>
-        <w:t xml:space="preserve">, like </w:t>
-      </w:r>
-      <w:r>
-        <w:rPr>
-          <w:rFonts w:asciiTheme="minorBidi" w:eastAsia="Times New Roman" w:hAnsiTheme="minorBidi" w:cs="Mangal"/>
-          <w:lang w:val="en-US" w:bidi="hi-IN"/>
-        </w:rPr>
-        <w:t>‘society’ and ‘discrimination’</w:t>
-      </w:r>
-      <w:r>
-        <w:rPr>
-          <w:rFonts w:asciiTheme="minorBidi" w:eastAsia="Times New Roman" w:hAnsiTheme="minorBidi" w:cs="Mangal"/>
-          <w:lang w:val="en-US" w:bidi="hi-IN"/>
-        </w:rPr>
-        <w:t>,</w:t>
-      </w:r>
-      <w:r>
-        <w:rPr>
-          <w:rFonts w:asciiTheme="minorBidi" w:eastAsia="Times New Roman" w:hAnsiTheme="minorBidi" w:cs="Mangal"/>
-          <w:lang w:val="en-US" w:bidi="hi-IN"/>
-        </w:rPr>
-        <w:t xml:space="preserve"> show markedly different values for </w:t>
-      </w:r>
-      <w:proofErr w:type="spellStart"/>
-      <w:r>
-        <w:rPr>
-          <w:rFonts w:asciiTheme="minorBidi" w:eastAsia="Times New Roman" w:hAnsiTheme="minorBidi" w:cs="Mangal"/>
-          <w:lang w:val="en-US" w:bidi="hi-IN"/>
-        </w:rPr>
-        <w:t>D_corpus</w:t>
-      </w:r>
-      <w:proofErr w:type="spellEnd"/>
-      <w:r>
-        <w:rPr>
-          <w:rFonts w:asciiTheme="minorBidi" w:eastAsia="Times New Roman" w:hAnsiTheme="minorBidi" w:cs="Mangal"/>
-          <w:lang w:val="en-US" w:bidi="hi-IN"/>
-        </w:rPr>
-        <w:t xml:space="preserve"> and </w:t>
-      </w:r>
-      <w:proofErr w:type="spellStart"/>
-      <w:r>
-        <w:rPr>
-          <w:rFonts w:asciiTheme="minorBidi" w:eastAsia="Times New Roman" w:hAnsiTheme="minorBidi" w:cs="Mangal"/>
-          <w:lang w:val="en-US" w:bidi="hi-IN"/>
-        </w:rPr>
-        <w:t>F_corpus</w:t>
-      </w:r>
-      <w:proofErr w:type="spellEnd"/>
-      <w:r>
-        <w:rPr>
-          <w:rFonts w:asciiTheme="minorBidi" w:eastAsia="Times New Roman" w:hAnsiTheme="minorBidi" w:cs="Mangal"/>
-          <w:lang w:val="en-US" w:bidi="hi-IN"/>
-        </w:rPr>
-        <w:t xml:space="preserve"> (83.8%, 24.6% and 56.6%, 5.77%); this is to say that this ideological conversation </w:t>
-      </w:r>
-      <w:r>
-        <w:rPr>
-          <w:rFonts w:asciiTheme="minorBidi" w:eastAsia="Times New Roman" w:hAnsiTheme="minorBidi" w:cs="Mangal"/>
-          <w:lang w:val="en-US" w:bidi="hi-IN"/>
-        </w:rPr>
-        <w:t xml:space="preserve">of community and rights </w:t>
-      </w:r>
-      <w:r>
-        <w:rPr>
-          <w:rFonts w:asciiTheme="minorBidi" w:eastAsia="Times New Roman" w:hAnsiTheme="minorBidi" w:cs="Mangal"/>
-          <w:lang w:val="en-US" w:bidi="hi-IN"/>
-        </w:rPr>
-        <w:t>is present in Hindi, but that</w:t>
-      </w:r>
-      <w:r>
-        <w:rPr>
-          <w:rFonts w:asciiTheme="minorBidi" w:eastAsia="Times New Roman" w:hAnsiTheme="minorBidi" w:cs="Mangal"/>
-          <w:lang w:val="en-US" w:bidi="hi-IN"/>
-        </w:rPr>
-        <w:t xml:space="preserve"> while the Dalit con</w:t>
-      </w:r>
-      <w:r>
-        <w:rPr>
-          <w:rFonts w:asciiTheme="minorBidi" w:eastAsia="Times New Roman" w:hAnsiTheme="minorBidi" w:cs="Mangal"/>
-          <w:lang w:val="en-US" w:bidi="hi-IN"/>
-        </w:rPr>
-        <w:t>versation chooses to occupy the</w:t>
-      </w:r>
-      <w:r>
-        <w:rPr>
-          <w:rFonts w:asciiTheme="minorBidi" w:eastAsia="Times New Roman" w:hAnsiTheme="minorBidi" w:cs="Mangal"/>
-          <w:lang w:val="en-US" w:bidi="hi-IN"/>
-        </w:rPr>
-        <w:t xml:space="preserve"> space of ‘</w:t>
-      </w:r>
-      <w:r>
-        <w:rPr>
-          <w:rFonts w:asciiTheme="minorBidi" w:eastAsia="Times New Roman" w:hAnsiTheme="minorBidi" w:cs="Mangal" w:hint="cs"/>
-          <w:cs/>
-          <w:lang w:val="en-US" w:bidi="hi-IN"/>
-        </w:rPr>
-        <w:t xml:space="preserve">भेदभाव’ </w:t>
-      </w:r>
-      <w:r>
-        <w:rPr>
-          <w:rFonts w:asciiTheme="minorBidi" w:eastAsia="Times New Roman" w:hAnsiTheme="minorBidi" w:cs="Mangal"/>
-          <w:lang w:val="en-US" w:bidi="hi-IN"/>
-        </w:rPr>
-        <w:t>and ‘</w:t>
-      </w:r>
-      <w:r>
-        <w:rPr>
-          <w:rFonts w:asciiTheme="minorBidi" w:eastAsia="Times New Roman" w:hAnsiTheme="minorBidi" w:cs="Mangal" w:hint="cs"/>
-          <w:cs/>
-          <w:lang w:val="en-US" w:bidi="hi-IN"/>
-        </w:rPr>
-        <w:t xml:space="preserve">समाज’, </w:t>
-      </w:r>
-      <w:r>
-        <w:rPr>
-          <w:rFonts w:asciiTheme="minorBidi" w:eastAsia="Times New Roman" w:hAnsiTheme="minorBidi" w:cs="Mangal"/>
-          <w:lang w:val="en-US" w:bidi="hi-IN"/>
-        </w:rPr>
-        <w:t>the feminism conversation is still inspired mainly by the global human rights registers.</w:t>
-      </w:r>
-      <w:r>
-        <w:rPr>
-          <w:rFonts w:asciiTheme="minorBidi" w:eastAsia="Times New Roman" w:hAnsiTheme="minorBidi" w:cs="Mangal"/>
-          <w:lang w:val="en-US" w:bidi="hi-IN"/>
-        </w:rPr>
-        <w:t xml:space="preserve"> </w:t>
-      </w:r>
-    </w:p>
-    <w:p>
-      <w:pPr>
-        <w:rPr>
-          <w:rFonts w:asciiTheme="minorBidi" w:eastAsia="Times New Roman" w:hAnsiTheme="minorBidi" w:cs="Mangal"/>
-          <w:lang w:val="en-US" w:bidi="hi-IN"/>
-        </w:rPr>
-      </w:pPr>
-      <w:r>
-        <w:rPr>
-          <w:rFonts w:asciiTheme="minorBidi" w:eastAsia="Times New Roman" w:hAnsiTheme="minorBidi" w:cs="Mangal"/>
-          <w:lang w:val="en-US" w:bidi="hi-IN"/>
-        </w:rPr>
-        <w:t>There are some exceptions</w:t>
-      </w:r>
-      <w:r>
-        <w:rPr>
-          <w:rFonts w:asciiTheme="minorBidi" w:eastAsia="Times New Roman" w:hAnsiTheme="minorBidi" w:cs="Mangal"/>
-          <w:lang w:val="en-US" w:bidi="hi-IN"/>
-        </w:rPr>
-        <w:t xml:space="preserve"> to the trend</w:t>
-      </w:r>
-      <w:r>
-        <w:rPr>
-          <w:rFonts w:asciiTheme="minorBidi" w:eastAsia="Times New Roman" w:hAnsiTheme="minorBidi" w:cs="Mangal"/>
-          <w:lang w:val="en-US" w:bidi="hi-IN"/>
-        </w:rPr>
-        <w:t>, of course: s</w:t>
-      </w:r>
-      <w:r>
-        <w:rPr>
-          <w:rFonts w:asciiTheme="minorBidi" w:eastAsia="Times New Roman" w:hAnsiTheme="minorBidi" w:cs="Mangal"/>
-          <w:lang w:val="en-US" w:bidi="hi-IN"/>
-        </w:rPr>
-        <w:t>urprisingly, cluster (16): progress-</w:t>
-      </w:r>
-      <w:r>
-        <w:rPr>
-          <w:rFonts w:asciiTheme="minorBidi" w:eastAsia="Times New Roman" w:hAnsiTheme="minorBidi" w:cs="Mangal" w:hint="cs"/>
-          <w:cs/>
-          <w:lang w:val="en-US" w:bidi="hi-IN"/>
-        </w:rPr>
-        <w:t>विकास</w:t>
-      </w:r>
-      <w:r>
-        <w:rPr>
-          <w:rFonts w:asciiTheme="minorBidi" w:eastAsia="Times New Roman" w:hAnsiTheme="minorBidi" w:cs="Mangal"/>
-          <w:lang w:val="en-US" w:bidi="hi-IN"/>
-        </w:rPr>
-        <w:t xml:space="preserve"> showed near-complete Hindi percentages: 95.3%, 82.9%</w:t>
-      </w:r>
-      <w:r>
-        <w:rPr>
-          <w:rFonts w:asciiTheme="minorBidi" w:eastAsia="Times New Roman" w:hAnsiTheme="minorBidi" w:cs="Mangal"/>
-          <w:lang w:val="en-US" w:bidi="hi-IN"/>
-        </w:rPr>
-        <w:t>, respectively –</w:t>
-      </w:r>
-      <w:r>
-        <w:rPr>
-          <w:rFonts w:asciiTheme="minorBidi" w:eastAsia="Times New Roman" w:hAnsiTheme="minorBidi" w:cs="Mangal"/>
-          <w:lang w:val="en-US" w:bidi="hi-IN"/>
-        </w:rPr>
-        <w:t xml:space="preserve"> </w:t>
-      </w:r>
-      <w:r>
-        <w:rPr>
-          <w:rFonts w:asciiTheme="minorBidi" w:eastAsia="Times New Roman" w:hAnsiTheme="minorBidi" w:cs="Mangal"/>
-          <w:lang w:val="en-US" w:bidi="hi-IN"/>
-        </w:rPr>
-        <w:t>it is difficult to pinpoint a reason.</w:t>
-      </w:r>
-    </w:p>
-    <w:p>
-      <w:pPr>
-        <w:rPr>
-          <w:rFonts w:asciiTheme="minorBidi" w:eastAsia="Times New Roman" w:hAnsiTheme="minorBidi" w:cs="Mangal"/>
-          <w:u w:val="single"/>
-          <w:lang w:val="en-US" w:bidi="hi-IN"/>
-        </w:rPr>
-      </w:pPr>
-    </w:p>
-    <w:p>
-      <w:pPr>
-        <w:rPr>
-          <w:rFonts w:asciiTheme="minorBidi" w:eastAsia="Times New Roman" w:hAnsiTheme="minorBidi" w:cs="Mangal"/>
-          <w:u w:val="single"/>
-          <w:cs/>
-          <w:lang w:val="en-US" w:bidi="hi-IN"/>
-        </w:rPr>
-      </w:pPr>
-      <w:r>
-        <w:rPr>
-          <w:rFonts w:asciiTheme="minorBidi" w:eastAsia="Times New Roman" w:hAnsiTheme="minorBidi" w:cs="Mangal"/>
-          <w:u w:val="single"/>
-          <w:lang w:val="en-US" w:bidi="hi-IN"/>
-        </w:rPr>
-        <w:t>And finally, Technical Terms</w:t>
-      </w:r>
-    </w:p>
-    <w:p>
-      <w:pPr>
-        <w:rPr>
-          <w:rFonts w:asciiTheme="minorBidi" w:eastAsia="Times New Roman" w:hAnsiTheme="minorBidi" w:cs="Mangal"/>
-          <w:lang w:val="en-US" w:bidi="hi-IN"/>
-        </w:rPr>
-      </w:pPr>
-      <w:r>
-        <w:rPr>
-          <w:rFonts w:asciiTheme="minorBidi" w:eastAsia="Times New Roman" w:hAnsiTheme="minorBidi" w:cs="Times New Roman"/>
-          <w:lang w:val="en-US"/>
-        </w:rPr>
-        <w:t>The Hindi percentages here are high-</w:t>
-      </w:r>
-      <w:proofErr w:type="spellStart"/>
-      <w:r>
-        <w:rPr>
-          <w:rFonts w:asciiTheme="minorBidi" w:eastAsia="Times New Roman" w:hAnsiTheme="minorBidi" w:cs="Times New Roman"/>
-          <w:lang w:val="en-US"/>
-        </w:rPr>
-        <w:t>ish</w:t>
-      </w:r>
-      <w:proofErr w:type="spellEnd"/>
-      <w:r>
-        <w:rPr>
-          <w:rFonts w:asciiTheme="minorBidi" w:eastAsia="Times New Roman" w:hAnsiTheme="minorBidi" w:cs="Times New Roman"/>
-          <w:lang w:val="en-US"/>
-        </w:rPr>
-        <w:t xml:space="preserve">, both for </w:t>
-      </w:r>
-      <w:proofErr w:type="spellStart"/>
-      <w:r>
-        <w:rPr>
-          <w:rFonts w:asciiTheme="minorBidi" w:eastAsia="Times New Roman" w:hAnsiTheme="minorBidi" w:cs="Times New Roman"/>
-          <w:lang w:val="en-US"/>
-        </w:rPr>
-        <w:t>D_corpus</w:t>
-      </w:r>
-      <w:proofErr w:type="spellEnd"/>
-      <w:r>
-        <w:rPr>
-          <w:rFonts w:asciiTheme="minorBidi" w:eastAsia="Times New Roman" w:hAnsiTheme="minorBidi" w:cs="Times New Roman"/>
-          <w:lang w:val="en-US"/>
-        </w:rPr>
-        <w:t xml:space="preserve"> and </w:t>
-      </w:r>
-      <w:proofErr w:type="spellStart"/>
-      <w:r>
-        <w:rPr>
-          <w:rFonts w:asciiTheme="minorBidi" w:eastAsia="Times New Roman" w:hAnsiTheme="minorBidi" w:cs="Times New Roman"/>
-          <w:lang w:val="en-US"/>
-        </w:rPr>
-        <w:t>F_corpus</w:t>
-      </w:r>
-      <w:proofErr w:type="spellEnd"/>
-      <w:r>
-        <w:rPr>
-          <w:rFonts w:asciiTheme="minorBidi" w:eastAsia="Times New Roman" w:hAnsiTheme="minorBidi" w:cs="Times New Roman"/>
-          <w:lang w:val="en-US"/>
-        </w:rPr>
-        <w:t xml:space="preserve">, which is </w:t>
-      </w:r>
-      <w:proofErr w:type="spellStart"/>
-      <w:r>
-        <w:rPr>
-          <w:rFonts w:asciiTheme="minorBidi" w:eastAsia="Times New Roman" w:hAnsiTheme="minorBidi" w:cs="Times New Roman"/>
-          <w:lang w:val="en-US"/>
-        </w:rPr>
-        <w:t>surpising</w:t>
-      </w:r>
-      <w:proofErr w:type="spellEnd"/>
-      <w:r>
-        <w:rPr>
-          <w:rFonts w:asciiTheme="minorBidi" w:eastAsia="Times New Roman" w:hAnsiTheme="minorBidi" w:cs="Times New Roman"/>
-          <w:lang w:val="en-US"/>
-        </w:rPr>
-        <w:t xml:space="preserve"> given that the language of legality and jargon is shifting to English. We note that ‘government-</w:t>
-      </w:r>
-      <w:r>
-        <w:rPr>
-          <w:rFonts w:asciiTheme="minorBidi" w:eastAsia="Times New Roman" w:hAnsiTheme="minorBidi" w:cs="Mangal" w:hint="cs"/>
-          <w:cs/>
-          <w:lang w:val="en-US" w:bidi="hi-IN"/>
-        </w:rPr>
-        <w:t>सरकार</w:t>
-      </w:r>
-      <w:r>
-        <w:rPr>
-          <w:rFonts w:asciiTheme="minorBidi" w:eastAsia="Times New Roman" w:hAnsiTheme="minorBidi" w:cs="Mangal"/>
-          <w:lang w:val="en-US" w:bidi="hi-IN"/>
-        </w:rPr>
-        <w:t>’, ‘representative-</w:t>
-      </w:r>
-      <w:r>
-        <w:rPr>
-          <w:rFonts w:asciiTheme="minorBidi" w:eastAsia="Times New Roman" w:hAnsiTheme="minorBidi" w:cs="Mangal" w:hint="cs"/>
-          <w:cs/>
-          <w:lang w:val="en-US" w:bidi="hi-IN"/>
-        </w:rPr>
-        <w:t>प्रतिनिधि’</w:t>
-      </w:r>
-      <w:r>
-        <w:rPr>
-          <w:rFonts w:asciiTheme="minorBidi" w:eastAsia="Times New Roman" w:hAnsiTheme="minorBidi" w:cs="Mangal"/>
-          <w:lang w:val="en-US" w:bidi="hi-IN"/>
-        </w:rPr>
-        <w:t xml:space="preserve"> and ‘election-</w:t>
-      </w:r>
-      <w:r>
-        <w:rPr>
-          <w:rFonts w:asciiTheme="minorBidi" w:eastAsia="Times New Roman" w:hAnsiTheme="minorBidi" w:cs="Mangal" w:hint="cs"/>
-          <w:cs/>
-          <w:lang w:val="en-US" w:bidi="hi-IN"/>
-        </w:rPr>
-        <w:t>चुनाव’</w:t>
-      </w:r>
-      <w:r>
-        <w:rPr>
-          <w:rFonts w:asciiTheme="minorBidi" w:eastAsia="Times New Roman" w:hAnsiTheme="minorBidi" w:cs="Mangal"/>
-          <w:lang w:val="en-US" w:bidi="hi-IN"/>
-        </w:rPr>
-        <w:t xml:space="preserve"> are dominated significantly by Hindi in both corpora, while the figure drops to below 20% for ‘democracy-</w:t>
-      </w:r>
-      <w:r>
-        <w:rPr>
-          <w:rFonts w:asciiTheme="minorBidi" w:eastAsia="Times New Roman" w:hAnsiTheme="minorBidi" w:cs="Mangal" w:hint="cs"/>
-          <w:cs/>
-          <w:lang w:val="en-US" w:bidi="hi-IN"/>
-        </w:rPr>
-        <w:t xml:space="preserve">लोकशाही’ </w:t>
-      </w:r>
-      <w:r>
-        <w:rPr>
-          <w:rFonts w:asciiTheme="minorBidi" w:eastAsia="Times New Roman" w:hAnsiTheme="minorBidi" w:cs="Mangal"/>
-          <w:lang w:val="en-US" w:bidi="hi-IN"/>
-        </w:rPr>
-        <w:t xml:space="preserve">and </w:t>
-      </w:r>
-      <w:r>
-        <w:rPr>
-          <w:rFonts w:asciiTheme="minorBidi" w:eastAsia="Times New Roman" w:hAnsiTheme="minorBidi" w:cs="Mangal" w:hint="cs"/>
-          <w:cs/>
-          <w:lang w:val="en-US" w:bidi="hi-IN"/>
-        </w:rPr>
-        <w:t>‘</w:t>
-      </w:r>
-      <w:r>
-        <w:rPr>
-          <w:rFonts w:asciiTheme="minorBidi" w:eastAsia="Times New Roman" w:hAnsiTheme="minorBidi" w:cs="Mangal"/>
-          <w:lang w:val="en-US" w:bidi="hi-IN"/>
-        </w:rPr>
-        <w:t>activism-</w:t>
-      </w:r>
-      <w:r>
-        <w:rPr>
-          <w:rFonts w:asciiTheme="minorBidi" w:eastAsia="Times New Roman" w:hAnsiTheme="minorBidi" w:cs="Mangal" w:hint="cs"/>
-          <w:cs/>
-          <w:lang w:val="en-US" w:bidi="hi-IN"/>
-        </w:rPr>
-        <w:t>सक्रियता’</w:t>
-      </w:r>
-      <w:r>
-        <w:rPr>
-          <w:rFonts w:asciiTheme="minorBidi" w:eastAsia="Times New Roman" w:hAnsiTheme="minorBidi" w:cs="Mangal"/>
-          <w:lang w:val="en-US" w:bidi="hi-IN"/>
-        </w:rPr>
-        <w:t xml:space="preserve">, which are more conceptual and less likely to appear in, say, a discussion about the coming elections. </w:t>
-      </w:r>
-    </w:p>
-    <w:p>
-      <w:pPr>
-        <w:rPr>
-          <w:rFonts w:asciiTheme="minorBidi" w:eastAsia="Times New Roman" w:hAnsiTheme="minorBidi" w:cs="Mangal"/>
-          <w:lang w:val="en-US" w:bidi="hi-IN"/>
-        </w:rPr>
-      </w:pPr>
-      <w:r>
-        <w:rPr>
-          <w:rFonts w:asciiTheme="minorBidi" w:eastAsia="Times New Roman" w:hAnsiTheme="minorBidi" w:cs="Mangal"/>
-          <w:lang w:val="en-US" w:bidi="hi-IN"/>
-        </w:rPr>
-        <w:t>We achieve a rough 50-50 for both corpora for ‘religion-</w:t>
-      </w:r>
-      <w:r>
-        <w:rPr>
-          <w:rFonts w:asciiTheme="minorBidi" w:eastAsia="Times New Roman" w:hAnsiTheme="minorBidi" w:cs="Mangal" w:hint="cs"/>
-          <w:cs/>
-          <w:lang w:val="en-US" w:bidi="hi-IN"/>
-        </w:rPr>
-        <w:t>धर्म</w:t>
-      </w:r>
-      <w:r>
-        <w:rPr>
-          <w:rFonts w:asciiTheme="minorBidi" w:eastAsia="Times New Roman" w:hAnsiTheme="minorBidi" w:cs="Mangal"/>
-          <w:lang w:val="en-US" w:bidi="hi-IN"/>
-        </w:rPr>
-        <w:t xml:space="preserve">’, which is suggestive that religion is still based in the native tongue, even while the surrounding ideological discourse may be inclining towards English. </w:t>
-      </w:r>
-    </w:p>
-    <w:p>
-      <w:pPr>
-        <w:rPr>
-          <w:rFonts w:asciiTheme="minorBidi" w:eastAsia="Times New Roman" w:hAnsiTheme="minorBidi" w:cs="Mangal"/>
-          <w:lang w:val="en-US" w:bidi="hi-IN"/>
-        </w:rPr>
-      </w:pPr>
-      <w:r>
-        <w:rPr>
-          <w:rFonts w:asciiTheme="minorBidi" w:eastAsia="Times New Roman" w:hAnsiTheme="minorBidi" w:cs="Mangal"/>
-          <w:lang w:val="en-US" w:bidi="hi-IN"/>
-        </w:rPr>
-        <w:t xml:space="preserve">(Of course, while the above observations have been generalized roughly for both corpora, the Hindi figures are still consistently higher for </w:t>
-      </w:r>
-      <w:proofErr w:type="spellStart"/>
-      <w:r>
-        <w:rPr>
-          <w:rFonts w:asciiTheme="minorBidi" w:eastAsia="Times New Roman" w:hAnsiTheme="minorBidi" w:cs="Mangal"/>
-          <w:lang w:val="en-US" w:bidi="hi-IN"/>
-        </w:rPr>
-        <w:t>D_corpus</w:t>
-      </w:r>
-      <w:proofErr w:type="spellEnd"/>
+        <w:t>, as we primarily wished to demonstrate</w:t>
+      </w:r>
       <w:r>
         <w:rPr>
           <w:rFonts w:asciiTheme="minorBidi" w:eastAsia="Times New Roman" w:hAnsiTheme="minorBidi" w:cs="Mangal"/>
@@ -5886,6 +6027,26 @@
     </w:p>
     <w:p>
       <w:pPr>
+        <w:rPr>
+          <w:rFonts w:asciiTheme="minorBidi" w:eastAsia="Times New Roman" w:hAnsiTheme="minorBidi" w:cs="Times New Roman"/>
+          <w:lang w:val="en-US"/>
+        </w:rPr>
+      </w:pPr>
+      <w:r>
+        <w:rPr>
+          <w:rFonts w:asciiTheme="minorBidi" w:eastAsia="Times New Roman" w:hAnsiTheme="minorBidi" w:cs="Times New Roman"/>
+          <w:lang w:val="en-US"/>
+        </w:rPr>
+        <w:t xml:space="preserve">The following four sub-analyses are interrelated: I will discuss the results collectively below. </w:t>
+      </w:r>
+    </w:p>
+    <w:p>
+      <w:pPr>
+        <w:pStyle w:val="ListParagraph"/>
+        <w:numPr>
+          <w:ilvl w:val="0"/>
+          <w:numId w:val="10"/>
+        </w:numPr>
         <w:outlineLvl w:val="0"/>
         <w:rPr>
           <w:rFonts w:asciiTheme="minorBidi" w:eastAsia="Times New Roman" w:hAnsiTheme="minorBidi"/>
@@ -5921,7 +6082,6 @@
     </w:p>
     <w:p>
       <w:pPr>
-        <w:outlineLvl w:val="0"/>
         <w:rPr>
           <w:rFonts w:asciiTheme="minorBidi" w:eastAsia="Times New Roman" w:hAnsiTheme="minorBidi" w:cs="Times New Roman"/>
           <w:b/>
@@ -5929,13 +6089,574 @@
           <w:lang w:val="en-US"/>
         </w:rPr>
       </w:pPr>
-      <w:r>
+    </w:p>
+    <w:p>
+      <w:pPr>
         <w:rPr>
           <w:rFonts w:asciiTheme="minorBidi" w:eastAsia="Times New Roman" w:hAnsiTheme="minorBidi" w:cs="Times New Roman"/>
           <w:b/>
           <w:bCs/>
           <w:lang w:val="en-US"/>
         </w:rPr>
+      </w:pPr>
+      <w:r>
+        <w:rPr>
+          <w:rFonts w:asciiTheme="minorBidi" w:eastAsia="Times New Roman" w:hAnsiTheme="minorBidi" w:cs="Times New Roman"/>
+          <w:b/>
+          <w:bCs/>
+          <w:lang w:val="en-US"/>
+        </w:rPr>
+        <w:t>RESULTS</w:t>
+      </w:r>
+    </w:p>
+    <w:tbl>
+      <w:tblPr>
+        <w:tblStyle w:val="TableGrid"/>
+        <w:tblW w:w="0" w:type="auto"/>
+        <w:tblLook w:val="04A0" w:firstRow="1" w:lastRow="0" w:firstColumn="1" w:lastColumn="0" w:noHBand="0" w:noVBand="1"/>
+      </w:tblPr>
+      <w:tblGrid>
+        <w:gridCol w:w="3003"/>
+        <w:gridCol w:w="3003"/>
+        <w:gridCol w:w="3004"/>
+      </w:tblGrid>
+      <w:tr>
+        <w:tc>
+          <w:tcPr>
+            <w:tcW w:w="3003" w:type="dxa"/>
+          </w:tcPr>
+          <w:p>
+            <w:pPr>
+              <w:rPr>
+                <w:rFonts w:asciiTheme="minorBidi" w:eastAsia="Times New Roman" w:hAnsiTheme="minorBidi"/>
+                <w:lang w:val="en-US" w:bidi="hi-IN"/>
+              </w:rPr>
+            </w:pPr>
+          </w:p>
+        </w:tc>
+        <w:tc>
+          <w:tcPr>
+            <w:tcW w:w="3003" w:type="dxa"/>
+          </w:tcPr>
+          <w:p>
+            <w:pPr>
+              <w:rPr>
+                <w:rFonts w:asciiTheme="minorBidi" w:eastAsia="Times New Roman" w:hAnsiTheme="minorBidi"/>
+                <w:b/>
+                <w:bCs/>
+                <w:lang w:val="en-US" w:bidi="hi-IN"/>
+              </w:rPr>
+            </w:pPr>
+            <w:r>
+              <w:rPr>
+                <w:rFonts w:asciiTheme="minorBidi" w:eastAsia="Times New Roman" w:hAnsiTheme="minorBidi"/>
+                <w:b/>
+                <w:bCs/>
+                <w:lang w:val="en-US" w:bidi="hi-IN"/>
+              </w:rPr>
+              <w:t>Total words</w:t>
+            </w:r>
+          </w:p>
+        </w:tc>
+        <w:tc>
+          <w:tcPr>
+            <w:tcW w:w="3004" w:type="dxa"/>
+          </w:tcPr>
+          <w:p>
+            <w:pPr>
+              <w:rPr>
+                <w:rFonts w:asciiTheme="minorBidi" w:eastAsia="Times New Roman" w:hAnsiTheme="minorBidi"/>
+                <w:b/>
+                <w:bCs/>
+                <w:lang w:val="en-US" w:bidi="hi-IN"/>
+              </w:rPr>
+            </w:pPr>
+            <w:r>
+              <w:rPr>
+                <w:rFonts w:asciiTheme="minorBidi" w:eastAsia="Times New Roman" w:hAnsiTheme="minorBidi"/>
+                <w:b/>
+                <w:bCs/>
+                <w:lang w:val="en-US" w:bidi="hi-IN"/>
+              </w:rPr>
+              <w:t>Hindi percentage (including words in either Roman or Devanagari script)</w:t>
+            </w:r>
+          </w:p>
+        </w:tc>
+      </w:tr>
+      <w:tr>
+        <w:tc>
+          <w:tcPr>
+            <w:tcW w:w="3003" w:type="dxa"/>
+          </w:tcPr>
+          <w:p>
+            <w:pPr>
+              <w:rPr>
+                <w:rFonts w:asciiTheme="minorBidi" w:eastAsia="Times New Roman" w:hAnsiTheme="minorBidi"/>
+                <w:b/>
+                <w:bCs/>
+                <w:lang w:val="en-US" w:bidi="hi-IN"/>
+              </w:rPr>
+            </w:pPr>
+            <w:r>
+              <w:rPr>
+                <w:rFonts w:asciiTheme="minorBidi" w:eastAsia="Times New Roman" w:hAnsiTheme="minorBidi"/>
+                <w:b/>
+                <w:bCs/>
+                <w:lang w:val="en-US" w:bidi="hi-IN"/>
+              </w:rPr>
+              <w:t>Dalit Corpus</w:t>
+            </w:r>
+          </w:p>
+        </w:tc>
+        <w:tc>
+          <w:tcPr>
+            <w:tcW w:w="3003" w:type="dxa"/>
+          </w:tcPr>
+          <w:p>
+            <w:pPr>
+              <w:rPr>
+                <w:rFonts w:asciiTheme="minorBidi" w:eastAsia="Times New Roman" w:hAnsiTheme="minorBidi"/>
+                <w:lang w:val="en-US" w:bidi="hi-IN"/>
+              </w:rPr>
+            </w:pPr>
+            <w:r>
+              <w:rPr>
+                <w:rFonts w:asciiTheme="minorBidi" w:eastAsia="Times New Roman" w:hAnsiTheme="minorBidi"/>
+                <w:lang w:val="en-US" w:bidi="hi-IN"/>
+              </w:rPr>
+              <w:t>1798364</w:t>
+            </w:r>
+          </w:p>
+        </w:tc>
+        <w:tc>
+          <w:tcPr>
+            <w:tcW w:w="3004" w:type="dxa"/>
+          </w:tcPr>
+          <w:p>
+            <w:pPr>
+              <w:rPr>
+                <w:rFonts w:asciiTheme="minorBidi" w:eastAsia="Times New Roman" w:hAnsiTheme="minorBidi"/>
+                <w:lang w:val="en-US" w:bidi="hi-IN"/>
+              </w:rPr>
+            </w:pPr>
+            <w:r>
+              <w:rPr>
+                <w:rFonts w:asciiTheme="minorBidi" w:eastAsia="Times New Roman" w:hAnsiTheme="minorBidi"/>
+                <w:lang w:val="en-US" w:bidi="hi-IN"/>
+              </w:rPr>
+              <w:t>78.88</w:t>
+            </w:r>
+          </w:p>
+        </w:tc>
+      </w:tr>
+      <w:tr>
+        <w:tc>
+          <w:tcPr>
+            <w:tcW w:w="3003" w:type="dxa"/>
+          </w:tcPr>
+          <w:p>
+            <w:pPr>
+              <w:rPr>
+                <w:rFonts w:asciiTheme="minorBidi" w:eastAsia="Times New Roman" w:hAnsiTheme="minorBidi"/>
+                <w:b/>
+                <w:bCs/>
+                <w:lang w:val="en-US" w:bidi="hi-IN"/>
+              </w:rPr>
+            </w:pPr>
+            <w:r>
+              <w:rPr>
+                <w:rFonts w:asciiTheme="minorBidi" w:eastAsia="Times New Roman" w:hAnsiTheme="minorBidi"/>
+                <w:b/>
+                <w:bCs/>
+                <w:lang w:val="en-US" w:bidi="hi-IN"/>
+              </w:rPr>
+              <w:t>Feminism Corpus</w:t>
+            </w:r>
+          </w:p>
+        </w:tc>
+        <w:tc>
+          <w:tcPr>
+            <w:tcW w:w="3003" w:type="dxa"/>
+          </w:tcPr>
+          <w:p>
+            <w:pPr>
+              <w:rPr>
+                <w:rFonts w:asciiTheme="minorBidi" w:eastAsia="Times New Roman" w:hAnsiTheme="minorBidi"/>
+                <w:lang w:val="en-US" w:bidi="hi-IN"/>
+              </w:rPr>
+            </w:pPr>
+            <w:r>
+              <w:rPr>
+                <w:rFonts w:asciiTheme="minorBidi" w:eastAsia="Times New Roman" w:hAnsiTheme="minorBidi"/>
+                <w:lang w:val="en-US" w:bidi="hi-IN"/>
+              </w:rPr>
+              <w:t>543338</w:t>
+            </w:r>
+          </w:p>
+        </w:tc>
+        <w:tc>
+          <w:tcPr>
+            <w:tcW w:w="3004" w:type="dxa"/>
+          </w:tcPr>
+          <w:p>
+            <w:pPr>
+              <w:rPr>
+                <w:rFonts w:asciiTheme="minorBidi" w:eastAsia="Times New Roman" w:hAnsiTheme="minorBidi"/>
+                <w:lang w:val="en-US" w:bidi="hi-IN"/>
+              </w:rPr>
+            </w:pPr>
+            <w:r>
+              <w:rPr>
+                <w:rFonts w:asciiTheme="minorBidi" w:eastAsia="Times New Roman" w:hAnsiTheme="minorBidi"/>
+                <w:lang w:val="en-US" w:bidi="hi-IN"/>
+              </w:rPr>
+              <w:t>48.51</w:t>
+            </w:r>
+          </w:p>
+        </w:tc>
+      </w:tr>
+    </w:tbl>
+    <w:p>
+      <w:pPr>
+        <w:rPr>
+          <w:rFonts w:asciiTheme="minorBidi" w:eastAsia="Times New Roman" w:hAnsiTheme="minorBidi"/>
+          <w:lang w:val="en-US" w:bidi="hi-IN"/>
+        </w:rPr>
+      </w:pPr>
+    </w:p>
+    <w:p>
+      <w:pPr>
+        <w:rPr>
+          <w:rFonts w:asciiTheme="minorBidi" w:eastAsia="Times New Roman" w:hAnsiTheme="minorBidi" w:cs="Mangal"/>
+          <w:lang w:val="en-US" w:bidi="hi-IN"/>
+        </w:rPr>
+      </w:pPr>
+      <w:r>
+        <w:rPr>
+          <w:rFonts w:asciiTheme="minorBidi" w:eastAsia="Times New Roman" w:hAnsiTheme="minorBidi"/>
+          <w:lang w:val="en-US" w:bidi="hi-IN"/>
+        </w:rPr>
+        <w:t xml:space="preserve">Although </w:t>
+      </w:r>
+      <w:r>
+        <w:rPr>
+          <w:rFonts w:asciiTheme="minorBidi" w:eastAsia="Times New Roman" w:hAnsiTheme="minorBidi"/>
+          <w:lang w:val="en-US" w:bidi="hi-IN"/>
+        </w:rPr>
+        <w:t>comparing</w:t>
+      </w:r>
+      <w:r>
+        <w:rPr>
+          <w:rFonts w:asciiTheme="minorBidi" w:eastAsia="Times New Roman" w:hAnsiTheme="minorBidi"/>
+          <w:lang w:val="en-US" w:bidi="hi-IN"/>
+        </w:rPr>
+        <w:t xml:space="preserve"> word percentages</w:t>
+      </w:r>
+      <w:r>
+        <w:rPr>
+          <w:rFonts w:asciiTheme="minorBidi" w:eastAsia="Times New Roman" w:hAnsiTheme="minorBidi"/>
+          <w:lang w:val="en-US" w:bidi="hi-IN"/>
+        </w:rPr>
+        <w:t xml:space="preserve"> is not a very significant thing to do</w:t>
+      </w:r>
+      <w:r>
+        <w:rPr>
+          <w:rFonts w:asciiTheme="minorBidi" w:eastAsia="Times New Roman" w:hAnsiTheme="minorBidi"/>
+          <w:lang w:val="en-US" w:bidi="hi-IN"/>
+        </w:rPr>
+        <w:t>, it is indicative of the results</w:t>
+      </w:r>
+      <w:r>
+        <w:rPr>
+          <w:rFonts w:asciiTheme="minorBidi" w:eastAsia="Times New Roman" w:hAnsiTheme="minorBidi"/>
+          <w:lang w:val="en-US" w:bidi="hi-IN"/>
+        </w:rPr>
+        <w:t xml:space="preserve"> that follow</w:t>
+      </w:r>
+      <w:r>
+        <w:rPr>
+          <w:rFonts w:asciiTheme="minorBidi" w:eastAsia="Times New Roman" w:hAnsiTheme="minorBidi"/>
+          <w:lang w:val="en-US" w:bidi="hi-IN"/>
+        </w:rPr>
+        <w:t xml:space="preserve">. Furthermore, we </w:t>
+      </w:r>
+      <w:r>
+        <w:rPr>
+          <w:rFonts w:asciiTheme="minorBidi" w:eastAsia="Times New Roman" w:hAnsiTheme="minorBidi"/>
+          <w:lang w:val="en-US" w:bidi="hi-IN"/>
+        </w:rPr>
+        <w:t xml:space="preserve">now have a baseline to juxtapose our results of the </w:t>
+      </w:r>
+      <w:proofErr w:type="spellStart"/>
+      <w:r>
+        <w:rPr>
+          <w:rFonts w:asciiTheme="minorBidi" w:eastAsia="Times New Roman" w:hAnsiTheme="minorBidi"/>
+          <w:lang w:val="en-US" w:bidi="hi-IN"/>
+        </w:rPr>
+        <w:t>WordSearch</w:t>
+      </w:r>
+      <w:proofErr w:type="spellEnd"/>
+      <w:r>
+        <w:rPr>
+          <w:rFonts w:asciiTheme="minorBidi" w:eastAsia="Times New Roman" w:hAnsiTheme="minorBidi"/>
+          <w:lang w:val="en-US" w:bidi="hi-IN"/>
+        </w:rPr>
+        <w:t xml:space="preserve"> Analysis i.e. if roughly 80% of words in the corpus are Hindi, then it is all the more important that the word cluster for ‘</w:t>
+      </w:r>
+      <w:r>
+        <w:rPr>
+          <w:rFonts w:asciiTheme="minorBidi" w:eastAsia="Times New Roman" w:hAnsiTheme="minorBidi"/>
+          <w:lang w:val="en-US" w:bidi="hi-IN"/>
+        </w:rPr>
+        <w:t>justice</w:t>
+      </w:r>
+      <w:r>
+        <w:rPr>
+          <w:rFonts w:asciiTheme="minorBidi" w:eastAsia="Times New Roman" w:hAnsiTheme="minorBidi"/>
+          <w:lang w:val="en-US" w:bidi="hi-IN"/>
+        </w:rPr>
+        <w:t xml:space="preserve">’ </w:t>
+      </w:r>
+      <w:r>
+        <w:rPr>
+          <w:rFonts w:asciiTheme="minorBidi" w:eastAsia="Times New Roman" w:hAnsiTheme="minorBidi"/>
+          <w:lang w:val="en-US" w:bidi="hi-IN"/>
+        </w:rPr>
+        <w:t>is expressed only 24.88</w:t>
+      </w:r>
+      <w:r>
+        <w:rPr>
+          <w:rFonts w:asciiTheme="minorBidi" w:eastAsia="Times New Roman" w:hAnsiTheme="minorBidi"/>
+          <w:lang w:val="en-US" w:bidi="hi-IN"/>
+        </w:rPr>
+        <w:t xml:space="preserve">% </w:t>
+      </w:r>
+      <w:r>
+        <w:rPr>
+          <w:rFonts w:asciiTheme="minorBidi" w:eastAsia="Times New Roman" w:hAnsiTheme="minorBidi"/>
+          <w:lang w:val="en-US" w:bidi="hi-IN"/>
+        </w:rPr>
+        <w:t xml:space="preserve">times in Hindi, and so on. Similarly, given that only 48.51% of words are in Hindi in </w:t>
+      </w:r>
+      <w:proofErr w:type="spellStart"/>
+      <w:r>
+        <w:rPr>
+          <w:rFonts w:asciiTheme="minorBidi" w:eastAsia="Times New Roman" w:hAnsiTheme="minorBidi"/>
+          <w:lang w:val="en-US" w:bidi="hi-IN"/>
+        </w:rPr>
+        <w:t>F_Corpus</w:t>
+      </w:r>
+      <w:proofErr w:type="spellEnd"/>
+      <w:r>
+        <w:rPr>
+          <w:rFonts w:asciiTheme="minorBidi" w:eastAsia="Times New Roman" w:hAnsiTheme="minorBidi"/>
+          <w:lang w:val="en-US" w:bidi="hi-IN"/>
+        </w:rPr>
+        <w:t>, we must be very surprised at the 98% figure we get for ‘humiliation-</w:t>
+      </w:r>
+      <w:r>
+        <w:rPr>
+          <w:rFonts w:asciiTheme="minorBidi" w:eastAsia="Times New Roman" w:hAnsiTheme="minorBidi" w:cs="Mangal" w:hint="cs"/>
+          <w:cs/>
+          <w:lang w:val="en-US" w:bidi="hi-IN"/>
+        </w:rPr>
+        <w:t>शर्म’</w:t>
+      </w:r>
+      <w:r>
+        <w:rPr>
+          <w:rFonts w:asciiTheme="minorBidi" w:eastAsia="Times New Roman" w:hAnsiTheme="minorBidi" w:cs="Mangal"/>
+          <w:lang w:val="en-US" w:bidi="hi-IN"/>
+        </w:rPr>
+        <w:t xml:space="preserve">. Each figure that we arrive at in our Word Search Analysis, therefore, can be put into perspective. </w:t>
+      </w:r>
+    </w:p>
+    <w:p>
+      <w:pPr>
+        <w:rPr>
+          <w:rFonts w:asciiTheme="minorBidi" w:eastAsia="Times New Roman" w:hAnsiTheme="minorBidi" w:cs="Mangal"/>
+          <w:lang w:val="en-US" w:bidi="hi-IN"/>
+        </w:rPr>
+      </w:pPr>
+      <w:r>
+        <w:rPr>
+          <w:rFonts w:asciiTheme="minorBidi" w:eastAsia="Times New Roman" w:hAnsiTheme="minorBidi" w:cs="Mangal"/>
+          <w:lang w:val="en-US" w:bidi="hi-IN"/>
+        </w:rPr>
+        <w:t xml:space="preserve">The ratio of the total words in the corpora (about 3:1 in </w:t>
+      </w:r>
+      <w:proofErr w:type="spellStart"/>
+      <w:r>
+        <w:rPr>
+          <w:rFonts w:asciiTheme="minorBidi" w:eastAsia="Times New Roman" w:hAnsiTheme="minorBidi" w:cs="Mangal"/>
+          <w:lang w:val="en-US" w:bidi="hi-IN"/>
+        </w:rPr>
+        <w:t>favour</w:t>
+      </w:r>
+      <w:proofErr w:type="spellEnd"/>
+      <w:r>
+        <w:rPr>
+          <w:rFonts w:asciiTheme="minorBidi" w:eastAsia="Times New Roman" w:hAnsiTheme="minorBidi" w:cs="Mangal"/>
+          <w:lang w:val="en-US" w:bidi="hi-IN"/>
+        </w:rPr>
+        <w:t xml:space="preserve"> of </w:t>
+      </w:r>
+      <w:proofErr w:type="spellStart"/>
+      <w:r>
+        <w:rPr>
+          <w:rFonts w:asciiTheme="minorBidi" w:eastAsia="Times New Roman" w:hAnsiTheme="minorBidi" w:cs="Mangal"/>
+          <w:lang w:val="en-US" w:bidi="hi-IN"/>
+        </w:rPr>
+        <w:t>Dalit_Corpus</w:t>
+      </w:r>
+      <w:proofErr w:type="spellEnd"/>
+      <w:r>
+        <w:rPr>
+          <w:rFonts w:asciiTheme="minorBidi" w:eastAsia="Times New Roman" w:hAnsiTheme="minorBidi" w:cs="Mangal"/>
+          <w:lang w:val="en-US" w:bidi="hi-IN"/>
+        </w:rPr>
+        <w:t xml:space="preserve">) also puts the absolute values of the occurrences of our key terms in Word Search Analysis into perspective. For example, </w:t>
+      </w:r>
+      <w:r>
+        <w:rPr>
+          <w:rFonts w:asciiTheme="minorBidi" w:eastAsia="Times New Roman" w:hAnsiTheme="minorBidi" w:cs="Mangal"/>
+          <w:lang w:val="en-US" w:bidi="hi-IN"/>
+        </w:rPr>
+        <w:t xml:space="preserve">the word clusters for ‘justice’, ‘empowerment’ and ‘rights’ appear </w:t>
+      </w:r>
+      <w:r>
+        <w:rPr>
+          <w:rFonts w:asciiTheme="minorBidi" w:eastAsia="Times New Roman" w:hAnsiTheme="minorBidi" w:cs="Mangal"/>
+          <w:i/>
+          <w:iCs/>
+          <w:lang w:val="en-US" w:bidi="hi-IN"/>
+        </w:rPr>
+        <w:t>in absolute terms</w:t>
+      </w:r>
+      <w:r>
+        <w:rPr>
+          <w:rFonts w:asciiTheme="minorBidi" w:eastAsia="Times New Roman" w:hAnsiTheme="minorBidi" w:cs="Mangal"/>
+          <w:lang w:val="en-US" w:bidi="hi-IN"/>
+        </w:rPr>
+        <w:t xml:space="preserve"> more in </w:t>
+      </w:r>
+      <w:proofErr w:type="spellStart"/>
+      <w:r>
+        <w:rPr>
+          <w:rFonts w:asciiTheme="minorBidi" w:eastAsia="Times New Roman" w:hAnsiTheme="minorBidi" w:cs="Mangal"/>
+          <w:lang w:val="en-US" w:bidi="hi-IN"/>
+        </w:rPr>
+        <w:t>F_Corpus</w:t>
+      </w:r>
+      <w:proofErr w:type="spellEnd"/>
+      <w:r>
+        <w:rPr>
+          <w:rFonts w:asciiTheme="minorBidi" w:eastAsia="Times New Roman" w:hAnsiTheme="minorBidi" w:cs="Mangal"/>
+          <w:lang w:val="en-US" w:bidi="hi-IN"/>
+        </w:rPr>
+        <w:t xml:space="preserve"> than in </w:t>
+      </w:r>
+      <w:proofErr w:type="spellStart"/>
+      <w:r>
+        <w:rPr>
+          <w:rFonts w:asciiTheme="minorBidi" w:eastAsia="Times New Roman" w:hAnsiTheme="minorBidi" w:cs="Mangal"/>
+          <w:lang w:val="en-US" w:bidi="hi-IN"/>
+        </w:rPr>
+        <w:t>D_Corpus</w:t>
+      </w:r>
+      <w:proofErr w:type="spellEnd"/>
+      <w:r>
+        <w:rPr>
+          <w:rFonts w:asciiTheme="minorBidi" w:eastAsia="Times New Roman" w:hAnsiTheme="minorBidi" w:cs="Mangal"/>
+          <w:lang w:val="en-US" w:bidi="hi-IN"/>
+        </w:rPr>
+        <w:t xml:space="preserve">, </w:t>
+      </w:r>
+      <w:r>
+        <w:rPr>
+          <w:rFonts w:asciiTheme="minorBidi" w:eastAsia="Times New Roman" w:hAnsiTheme="minorBidi" w:cs="Mangal"/>
+          <w:lang w:val="en-US" w:bidi="hi-IN"/>
+        </w:rPr>
+        <w:t>despite</w:t>
+      </w:r>
+      <w:r>
+        <w:rPr>
+          <w:rFonts w:asciiTheme="minorBidi" w:eastAsia="Times New Roman" w:hAnsiTheme="minorBidi" w:cs="Mangal"/>
+          <w:i/>
+          <w:iCs/>
+          <w:lang w:val="en-US" w:bidi="hi-IN"/>
+        </w:rPr>
+        <w:t xml:space="preserve"> </w:t>
+      </w:r>
+      <w:r>
+        <w:rPr>
+          <w:rFonts w:asciiTheme="minorBidi" w:eastAsia="Times New Roman" w:hAnsiTheme="minorBidi" w:cs="Mangal"/>
+          <w:lang w:val="en-US" w:bidi="hi-IN"/>
+        </w:rPr>
+        <w:t xml:space="preserve">the 3:1 ratio in the opposite bias. This ties in, once more, with our hypothesis above, about the globalized </w:t>
+      </w:r>
+      <w:proofErr w:type="spellStart"/>
+      <w:r>
+        <w:rPr>
+          <w:rFonts w:asciiTheme="minorBidi" w:eastAsia="Times New Roman" w:hAnsiTheme="minorBidi" w:cs="Mangal"/>
+          <w:lang w:val="en-US" w:bidi="hi-IN"/>
+        </w:rPr>
+        <w:t>Englishized</w:t>
+      </w:r>
+      <w:proofErr w:type="spellEnd"/>
+      <w:r>
+        <w:rPr>
+          <w:rFonts w:asciiTheme="minorBidi" w:eastAsia="Times New Roman" w:hAnsiTheme="minorBidi" w:cs="Mangal"/>
+          <w:lang w:val="en-US" w:bidi="hi-IN"/>
+        </w:rPr>
+        <w:t xml:space="preserve"> discourse we can observe in </w:t>
+      </w:r>
+      <w:proofErr w:type="spellStart"/>
+      <w:r>
+        <w:rPr>
+          <w:rFonts w:asciiTheme="minorBidi" w:eastAsia="Times New Roman" w:hAnsiTheme="minorBidi" w:cs="Mangal"/>
+          <w:lang w:val="en-US" w:bidi="hi-IN"/>
+        </w:rPr>
+        <w:t>F_Corpus</w:t>
+      </w:r>
+      <w:proofErr w:type="spellEnd"/>
+      <w:r>
+        <w:rPr>
+          <w:rFonts w:asciiTheme="minorBidi" w:eastAsia="Times New Roman" w:hAnsiTheme="minorBidi" w:cs="Mangal"/>
+          <w:lang w:val="en-US" w:bidi="hi-IN"/>
+        </w:rPr>
+        <w:t xml:space="preserve">. </w:t>
+      </w:r>
+    </w:p>
+    <w:p>
+      <w:pPr>
+        <w:rPr>
+          <w:rFonts w:asciiTheme="minorBidi" w:eastAsia="Times New Roman" w:hAnsiTheme="minorBidi"/>
+          <w:lang w:val="en-US" w:bidi="hi-IN"/>
+        </w:rPr>
+      </w:pPr>
+    </w:p>
+    <w:p>
+      <w:pPr>
+        <w:pStyle w:val="ListParagraph"/>
+        <w:numPr>
+          <w:ilvl w:val="0"/>
+          <w:numId w:val="10"/>
+        </w:numPr>
+        <w:outlineLvl w:val="0"/>
+        <w:rPr>
+          <w:rFonts w:asciiTheme="minorBidi" w:eastAsia="Times New Roman" w:hAnsiTheme="minorBidi" w:cs="Times New Roman"/>
+          <w:b/>
+          <w:bCs/>
+          <w:lang w:val="en-US"/>
+        </w:rPr>
+      </w:pPr>
+      <w:r>
+        <w:rPr>
+          <w:rFonts w:asciiTheme="minorBidi" w:eastAsia="Times New Roman" w:hAnsiTheme="minorBidi" w:cs="Times New Roman"/>
+          <w:b/>
+          <w:bCs/>
+          <w:lang w:val="en-US"/>
+        </w:rPr>
         <w:t>Sentence-based analysis</w:t>
       </w:r>
     </w:p>
@@ -5951,7 +6672,77 @@
           <w:rFonts w:asciiTheme="minorBidi" w:eastAsia="Times New Roman" w:hAnsiTheme="minorBidi" w:cs="Times New Roman"/>
           <w:lang w:val="en-US"/>
         </w:rPr>
-        <w:t xml:space="preserve">Now that we have identified, rather crudely, the language of certain words, we will move on the sentence; this is different from analysis a tweet, because tweets can be and often are multiline, where the user switches languages or scripts for, say, emphasis, or convenience, or any other reason. </w:t>
+        <w:t>N</w:t>
+      </w:r>
+      <w:r>
+        <w:rPr>
+          <w:rFonts w:asciiTheme="minorBidi" w:eastAsia="Times New Roman" w:hAnsiTheme="minorBidi" w:cs="Times New Roman"/>
+          <w:lang w:val="en-US"/>
+        </w:rPr>
+        <w:t>ow that we have a crude estimate of</w:t>
+      </w:r>
+      <w:r>
+        <w:rPr>
+          <w:rFonts w:asciiTheme="minorBidi" w:eastAsia="Times New Roman" w:hAnsiTheme="minorBidi" w:cs="Times New Roman"/>
+          <w:lang w:val="en-US"/>
+        </w:rPr>
+        <w:t xml:space="preserve"> the language of </w:t>
+      </w:r>
+      <w:r>
+        <w:rPr>
+          <w:rFonts w:asciiTheme="minorBidi" w:eastAsia="Times New Roman" w:hAnsiTheme="minorBidi" w:cs="Times New Roman"/>
+          <w:lang w:val="en-US"/>
+        </w:rPr>
+        <w:t xml:space="preserve">the individual </w:t>
+      </w:r>
+      <w:r>
+        <w:rPr>
+          <w:rFonts w:asciiTheme="minorBidi" w:eastAsia="Times New Roman" w:hAnsiTheme="minorBidi" w:cs="Times New Roman"/>
+          <w:lang w:val="en-US"/>
+        </w:rPr>
+        <w:t xml:space="preserve">words, we move on </w:t>
+      </w:r>
+      <w:r>
+        <w:rPr>
+          <w:rFonts w:asciiTheme="minorBidi" w:eastAsia="Times New Roman" w:hAnsiTheme="minorBidi" w:cs="Times New Roman"/>
+          <w:lang w:val="en-US"/>
+        </w:rPr>
+        <w:t xml:space="preserve">to </w:t>
+      </w:r>
+      <w:r>
+        <w:rPr>
+          <w:rFonts w:asciiTheme="minorBidi" w:eastAsia="Times New Roman" w:hAnsiTheme="minorBidi" w:cs="Times New Roman"/>
+          <w:lang w:val="en-US"/>
+        </w:rPr>
+        <w:t xml:space="preserve">the sentence; this is different from </w:t>
+      </w:r>
+      <w:r>
+        <w:rPr>
+          <w:rFonts w:asciiTheme="minorBidi" w:eastAsia="Times New Roman" w:hAnsiTheme="minorBidi" w:cs="Times New Roman"/>
+          <w:lang w:val="en-US"/>
+        </w:rPr>
+        <w:t xml:space="preserve">the </w:t>
+      </w:r>
+      <w:r>
+        <w:rPr>
+          <w:rFonts w:asciiTheme="minorBidi" w:eastAsia="Times New Roman" w:hAnsiTheme="minorBidi" w:cs="Times New Roman"/>
+          <w:lang w:val="en-US"/>
+        </w:rPr>
+        <w:t xml:space="preserve">analysis </w:t>
+      </w:r>
+      <w:r>
+        <w:rPr>
+          <w:rFonts w:asciiTheme="minorBidi" w:eastAsia="Times New Roman" w:hAnsiTheme="minorBidi" w:cs="Times New Roman"/>
+          <w:lang w:val="en-US"/>
+        </w:rPr>
+        <w:t xml:space="preserve">of </w:t>
+      </w:r>
+      <w:r>
+        <w:rPr>
+          <w:rFonts w:asciiTheme="minorBidi" w:eastAsia="Times New Roman" w:hAnsiTheme="minorBidi" w:cs="Times New Roman"/>
+          <w:lang w:val="en-US"/>
+        </w:rPr>
+        <w:t xml:space="preserve">a tweet, because tweets can be and often are multiline, where the user switches languages or scripts for, say, emphasis, or convenience, or any other reason. </w:t>
       </w:r>
     </w:p>
     <w:p>
@@ -6018,14 +6809,411 @@
     </w:p>
     <w:p>
       <w:pPr>
-        <w:outlineLvl w:val="0"/>
+        <w:rPr>
+          <w:rFonts w:asciiTheme="minorBidi" w:eastAsia="Times New Roman" w:hAnsiTheme="minorBidi"/>
+          <w:lang w:val="en-US" w:bidi="hi-IN"/>
+        </w:rPr>
+      </w:pPr>
+    </w:p>
+    <w:p>
+      <w:pPr>
+        <w:rPr>
+          <w:rFonts w:asciiTheme="minorBidi" w:eastAsia="Times New Roman" w:hAnsiTheme="minorBidi" w:cs="Times New Roman"/>
+          <w:b/>
+          <w:bCs/>
+          <w:lang w:val="en-US"/>
+        </w:rPr>
+      </w:pPr>
+      <w:r>
+        <w:rPr>
+          <w:rFonts w:asciiTheme="minorBidi" w:eastAsia="Times New Roman" w:hAnsiTheme="minorBidi" w:cs="Times New Roman"/>
+          <w:b/>
+          <w:bCs/>
+          <w:lang w:val="en-US"/>
+        </w:rPr>
+        <w:t>RESULTS</w:t>
+      </w:r>
+    </w:p>
+    <w:tbl>
+      <w:tblPr>
+        <w:tblStyle w:val="TableGrid"/>
+        <w:tblW w:w="0" w:type="auto"/>
+        <w:tblLook w:val="04A0" w:firstRow="1" w:lastRow="0" w:firstColumn="1" w:lastColumn="0" w:noHBand="0" w:noVBand="1"/>
+      </w:tblPr>
+      <w:tblGrid>
+        <w:gridCol w:w="1802"/>
+        <w:gridCol w:w="1802"/>
+        <w:gridCol w:w="1802"/>
+        <w:gridCol w:w="1802"/>
+        <w:gridCol w:w="1802"/>
+      </w:tblGrid>
+      <w:tr>
+        <w:tc>
+          <w:tcPr>
+            <w:tcW w:w="1802" w:type="dxa"/>
+          </w:tcPr>
+          <w:p>
+            <w:pPr>
+              <w:rPr>
+                <w:rFonts w:asciiTheme="minorBidi" w:eastAsia="Times New Roman" w:hAnsiTheme="minorBidi" w:cs="Times New Roman"/>
+                <w:lang w:val="en-US"/>
+              </w:rPr>
+            </w:pPr>
+          </w:p>
+        </w:tc>
+        <w:tc>
+          <w:tcPr>
+            <w:tcW w:w="1802" w:type="dxa"/>
+          </w:tcPr>
+          <w:p>
+            <w:pPr>
+              <w:rPr>
+                <w:rFonts w:asciiTheme="minorBidi" w:eastAsia="Times New Roman" w:hAnsiTheme="minorBidi" w:cs="Times New Roman"/>
+                <w:b/>
+                <w:bCs/>
+                <w:lang w:val="en-US"/>
+              </w:rPr>
+            </w:pPr>
+            <w:r>
+              <w:rPr>
+                <w:rFonts w:asciiTheme="minorBidi" w:eastAsia="Times New Roman" w:hAnsiTheme="minorBidi" w:cs="Times New Roman"/>
+                <w:b/>
+                <w:bCs/>
+                <w:lang w:val="en-US"/>
+              </w:rPr>
+              <w:t>Total sentences</w:t>
+            </w:r>
+          </w:p>
+          <w:p>
+            <w:pPr>
+              <w:rPr>
+                <w:rFonts w:asciiTheme="minorBidi" w:eastAsia="Times New Roman" w:hAnsiTheme="minorBidi" w:cs="Times New Roman"/>
+                <w:b/>
+                <w:bCs/>
+                <w:lang w:val="en-US"/>
+              </w:rPr>
+            </w:pPr>
+          </w:p>
+        </w:tc>
+        <w:tc>
+          <w:tcPr>
+            <w:tcW w:w="1802" w:type="dxa"/>
+          </w:tcPr>
+          <w:p>
+            <w:pPr>
+              <w:rPr>
+                <w:rFonts w:asciiTheme="minorBidi" w:eastAsia="Times New Roman" w:hAnsiTheme="minorBidi" w:cs="Times New Roman"/>
+                <w:b/>
+                <w:bCs/>
+                <w:lang w:val="en-US"/>
+              </w:rPr>
+            </w:pPr>
+            <w:r>
+              <w:rPr>
+                <w:rFonts w:asciiTheme="minorBidi" w:eastAsia="Times New Roman" w:hAnsiTheme="minorBidi" w:cs="Times New Roman"/>
+                <w:b/>
+                <w:bCs/>
+                <w:lang w:val="en-US"/>
+              </w:rPr>
+              <w:t>(Romanized) Hindi sentences %</w:t>
+            </w:r>
+          </w:p>
+        </w:tc>
+        <w:tc>
+          <w:tcPr>
+            <w:tcW w:w="1802" w:type="dxa"/>
+          </w:tcPr>
+          <w:p>
+            <w:pPr>
+              <w:rPr>
+                <w:rFonts w:asciiTheme="minorBidi" w:eastAsia="Times New Roman" w:hAnsiTheme="minorBidi" w:cs="Times New Roman"/>
+                <w:b/>
+                <w:bCs/>
+                <w:lang w:val="en-US"/>
+              </w:rPr>
+            </w:pPr>
+            <w:r>
+              <w:rPr>
+                <w:rFonts w:asciiTheme="minorBidi" w:eastAsia="Times New Roman" w:hAnsiTheme="minorBidi" w:cs="Times New Roman"/>
+                <w:b/>
+                <w:bCs/>
+                <w:lang w:val="en-US"/>
+              </w:rPr>
+              <w:t>Devanagari Hindi sentences %</w:t>
+            </w:r>
+          </w:p>
+        </w:tc>
+        <w:tc>
+          <w:tcPr>
+            <w:tcW w:w="1802" w:type="dxa"/>
+          </w:tcPr>
+          <w:p>
+            <w:pPr>
+              <w:rPr>
+                <w:rFonts w:asciiTheme="minorBidi" w:eastAsia="Times New Roman" w:hAnsiTheme="minorBidi" w:cs="Times New Roman"/>
+                <w:b/>
+                <w:bCs/>
+                <w:lang w:val="en-US"/>
+              </w:rPr>
+            </w:pPr>
+            <w:r>
+              <w:rPr>
+                <w:rFonts w:asciiTheme="minorBidi" w:eastAsia="Times New Roman" w:hAnsiTheme="minorBidi" w:cs="Times New Roman"/>
+                <w:b/>
+                <w:bCs/>
+                <w:lang w:val="en-US"/>
+              </w:rPr>
+              <w:t>English sentences %</w:t>
+            </w:r>
+          </w:p>
+          <w:p>
+            <w:pPr>
+              <w:rPr>
+                <w:rFonts w:asciiTheme="minorBidi" w:eastAsia="Times New Roman" w:hAnsiTheme="minorBidi" w:cs="Times New Roman"/>
+                <w:b/>
+                <w:bCs/>
+                <w:lang w:val="en-US"/>
+              </w:rPr>
+            </w:pPr>
+          </w:p>
+        </w:tc>
+      </w:tr>
+      <w:tr>
+        <w:trPr>
+          <w:trHeight w:val="479"/>
+        </w:trPr>
+        <w:tc>
+          <w:tcPr>
+            <w:tcW w:w="1802" w:type="dxa"/>
+          </w:tcPr>
+          <w:p>
+            <w:pPr>
+              <w:rPr>
+                <w:rFonts w:asciiTheme="minorBidi" w:eastAsia="Times New Roman" w:hAnsiTheme="minorBidi" w:cs="Times New Roman"/>
+                <w:lang w:val="en-US"/>
+              </w:rPr>
+            </w:pPr>
+            <w:r>
+              <w:rPr>
+                <w:rFonts w:asciiTheme="minorBidi" w:eastAsia="Times New Roman" w:hAnsiTheme="minorBidi"/>
+                <w:b/>
+                <w:bCs/>
+                <w:lang w:val="en-US" w:bidi="hi-IN"/>
+              </w:rPr>
+              <w:t>Dalit Corpus</w:t>
+            </w:r>
+          </w:p>
+        </w:tc>
+        <w:tc>
+          <w:tcPr>
+            <w:tcW w:w="1802" w:type="dxa"/>
+          </w:tcPr>
+          <w:p>
+            <w:pPr>
+              <w:rPr>
+                <w:rFonts w:asciiTheme="minorBidi" w:eastAsia="Times New Roman" w:hAnsiTheme="minorBidi" w:cs="Times New Roman"/>
+                <w:lang w:val="en-US"/>
+              </w:rPr>
+            </w:pPr>
+            <w:r>
+              <w:rPr>
+                <w:rFonts w:asciiTheme="minorBidi" w:eastAsia="Times New Roman" w:hAnsiTheme="minorBidi" w:cs="Times New Roman"/>
+                <w:lang w:val="en-US"/>
+              </w:rPr>
+              <w:t>55168</w:t>
+            </w:r>
+          </w:p>
+        </w:tc>
+        <w:tc>
+          <w:tcPr>
+            <w:tcW w:w="1802" w:type="dxa"/>
+          </w:tcPr>
+          <w:p>
+            <w:pPr>
+              <w:rPr>
+                <w:rFonts w:asciiTheme="minorBidi" w:eastAsia="Times New Roman" w:hAnsiTheme="minorBidi" w:cs="Times New Roman"/>
+                <w:lang w:val="en-US"/>
+              </w:rPr>
+            </w:pPr>
+            <w:r>
+              <w:rPr>
+                <w:rFonts w:asciiTheme="minorBidi" w:eastAsia="Times New Roman" w:hAnsiTheme="minorBidi" w:cs="Times New Roman"/>
+                <w:lang w:val="en-US"/>
+              </w:rPr>
+              <w:t>7.47</w:t>
+            </w:r>
+          </w:p>
+        </w:tc>
+        <w:tc>
+          <w:tcPr>
+            <w:tcW w:w="1802" w:type="dxa"/>
+          </w:tcPr>
+          <w:p>
+            <w:pPr>
+              <w:rPr>
+                <w:rFonts w:asciiTheme="minorBidi" w:eastAsia="Times New Roman" w:hAnsiTheme="minorBidi" w:cs="Times New Roman"/>
+                <w:lang w:val="en-US"/>
+              </w:rPr>
+            </w:pPr>
+            <w:r>
+              <w:rPr>
+                <w:rFonts w:asciiTheme="minorBidi" w:eastAsia="Times New Roman" w:hAnsiTheme="minorBidi" w:cs="Times New Roman"/>
+                <w:lang w:val="en-US"/>
+              </w:rPr>
+              <w:t>56.96</w:t>
+            </w:r>
+          </w:p>
+        </w:tc>
+        <w:tc>
+          <w:tcPr>
+            <w:tcW w:w="1802" w:type="dxa"/>
+          </w:tcPr>
+          <w:p>
+            <w:pPr>
+              <w:rPr>
+                <w:rFonts w:asciiTheme="minorBidi" w:eastAsia="Times New Roman" w:hAnsiTheme="minorBidi" w:cs="Times New Roman"/>
+                <w:lang w:val="en-US"/>
+              </w:rPr>
+            </w:pPr>
+            <w:r>
+              <w:rPr>
+                <w:rFonts w:asciiTheme="minorBidi" w:eastAsia="Times New Roman" w:hAnsiTheme="minorBidi" w:cs="Times New Roman"/>
+                <w:lang w:val="en-US"/>
+              </w:rPr>
+              <w:t>35.56</w:t>
+            </w:r>
+          </w:p>
+        </w:tc>
+      </w:tr>
+      <w:tr>
+        <w:tc>
+          <w:tcPr>
+            <w:tcW w:w="1802" w:type="dxa"/>
+          </w:tcPr>
+          <w:p>
+            <w:pPr>
+              <w:rPr>
+                <w:rFonts w:asciiTheme="minorBidi" w:eastAsia="Times New Roman" w:hAnsiTheme="minorBidi" w:cs="Times New Roman"/>
+                <w:lang w:val="en-US"/>
+              </w:rPr>
+            </w:pPr>
+            <w:r>
+              <w:rPr>
+                <w:rFonts w:asciiTheme="minorBidi" w:eastAsia="Times New Roman" w:hAnsiTheme="minorBidi"/>
+                <w:b/>
+                <w:bCs/>
+                <w:lang w:val="en-US" w:bidi="hi-IN"/>
+              </w:rPr>
+              <w:t>Feminism Corpus</w:t>
+            </w:r>
+          </w:p>
+        </w:tc>
+        <w:tc>
+          <w:tcPr>
+            <w:tcW w:w="1802" w:type="dxa"/>
+          </w:tcPr>
+          <w:p>
+            <w:pPr>
+              <w:rPr>
+                <w:rFonts w:asciiTheme="minorBidi" w:eastAsia="Times New Roman" w:hAnsiTheme="minorBidi" w:cs="Times New Roman"/>
+                <w:lang w:val="en-US"/>
+              </w:rPr>
+            </w:pPr>
+            <w:r>
+              <w:rPr>
+                <w:rFonts w:asciiTheme="minorBidi" w:eastAsia="Times New Roman" w:hAnsiTheme="minorBidi" w:cs="Times New Roman"/>
+                <w:lang w:val="en-US"/>
+              </w:rPr>
+              <w:t>35828</w:t>
+            </w:r>
+          </w:p>
+        </w:tc>
+        <w:tc>
+          <w:tcPr>
+            <w:tcW w:w="1802" w:type="dxa"/>
+          </w:tcPr>
+          <w:p>
+            <w:pPr>
+              <w:rPr>
+                <w:rFonts w:asciiTheme="minorBidi" w:eastAsia="Times New Roman" w:hAnsiTheme="minorBidi" w:cs="Times New Roman"/>
+                <w:lang w:val="en-US"/>
+              </w:rPr>
+            </w:pPr>
+            <w:r>
+              <w:rPr>
+                <w:rFonts w:asciiTheme="minorBidi" w:eastAsia="Times New Roman" w:hAnsiTheme="minorBidi" w:cs="Times New Roman"/>
+                <w:lang w:val="en-US"/>
+              </w:rPr>
+              <w:t>6.64</w:t>
+            </w:r>
+          </w:p>
+        </w:tc>
+        <w:tc>
+          <w:tcPr>
+            <w:tcW w:w="1802" w:type="dxa"/>
+          </w:tcPr>
+          <w:p>
+            <w:pPr>
+              <w:rPr>
+                <w:rFonts w:asciiTheme="minorBidi" w:eastAsia="Times New Roman" w:hAnsiTheme="minorBidi" w:cs="Times New Roman"/>
+                <w:lang w:val="en-US"/>
+              </w:rPr>
+            </w:pPr>
+            <w:r>
+              <w:rPr>
+                <w:rFonts w:asciiTheme="minorBidi" w:eastAsia="Times New Roman" w:hAnsiTheme="minorBidi" w:cs="Times New Roman"/>
+                <w:lang w:val="en-US"/>
+              </w:rPr>
+              <w:t>15.79</w:t>
+            </w:r>
+          </w:p>
+        </w:tc>
+        <w:tc>
+          <w:tcPr>
+            <w:tcW w:w="1802" w:type="dxa"/>
+          </w:tcPr>
+          <w:p>
+            <w:pPr>
+              <w:rPr>
+                <w:rFonts w:asciiTheme="minorBidi" w:eastAsia="Times New Roman" w:hAnsiTheme="minorBidi" w:cs="Times New Roman"/>
+                <w:lang w:val="en-US"/>
+              </w:rPr>
+            </w:pPr>
+            <w:r>
+              <w:rPr>
+                <w:rFonts w:asciiTheme="minorBidi" w:eastAsia="Times New Roman" w:hAnsiTheme="minorBidi" w:cs="Times New Roman"/>
+                <w:lang w:val="en-US"/>
+              </w:rPr>
+              <w:t>77.56</w:t>
+            </w:r>
+          </w:p>
+        </w:tc>
+      </w:tr>
+    </w:tbl>
+    <w:p>
+      <w:pPr>
+        <w:rPr>
+          <w:rFonts w:asciiTheme="minorBidi" w:eastAsia="Times New Roman" w:hAnsiTheme="minorBidi" w:cs="Times New Roman"/>
+          <w:lang w:val="en-US"/>
+        </w:rPr>
+      </w:pPr>
+    </w:p>
+    <w:p>
+      <w:pPr>
+        <w:rPr>
+          <w:rFonts w:asciiTheme="minorBidi" w:eastAsia="Times New Roman" w:hAnsiTheme="minorBidi"/>
+          <w:lang w:val="en-US" w:bidi="hi-IN"/>
+        </w:rPr>
+      </w:pPr>
+      <w:r>
         <w:rPr>
           <w:rFonts w:asciiTheme="minorBidi" w:eastAsia="Times New Roman" w:hAnsiTheme="minorBidi"/>
           <w:b/>
           <w:bCs/>
           <w:lang w:val="en-US" w:bidi="hi-IN"/>
         </w:rPr>
-      </w:pPr>
+        <w:t xml:space="preserve">The skew is clearly visible between the Hindi figures of the </w:t>
+      </w:r>
       <w:r>
         <w:rPr>
           <w:rFonts w:asciiTheme="minorBidi" w:eastAsia="Times New Roman" w:hAnsiTheme="minorBidi"/>
@@ -6033,34 +7221,17 @@
           <w:bCs/>
           <w:lang w:val="en-US" w:bidi="hi-IN"/>
         </w:rPr>
-        <w:t>Code-mixed tweets</w:t>
-      </w:r>
-    </w:p>
-    <w:p>
-      <w:pPr>
-        <w:rPr>
-          <w:rFonts w:asciiTheme="minorBidi" w:eastAsia="Times New Roman" w:hAnsiTheme="minorBidi"/>
-          <w:lang w:val="en-US" w:bidi="hi-IN"/>
-        </w:rPr>
-      </w:pPr>
-      <w:r>
-        <w:rPr>
-          <w:rFonts w:asciiTheme="minorBidi" w:eastAsia="Times New Roman" w:hAnsiTheme="minorBidi"/>
-          <w:lang w:val="en-US" w:bidi="hi-IN"/>
-        </w:rPr>
-        <w:t>This is a user or tweet-based analysis. We want to say comparatively how many people code-mix on Twitter when participating in each discourse. The motivations and implications of this have been discussed elsewhere.</w:t>
-      </w:r>
-    </w:p>
-    <w:p>
-      <w:pPr>
-        <w:outlineLvl w:val="0"/>
+        <w:t xml:space="preserve">Dalit and Feminism </w:t>
+      </w:r>
+      <w:r>
         <w:rPr>
           <w:rFonts w:asciiTheme="minorBidi" w:eastAsia="Times New Roman" w:hAnsiTheme="minorBidi"/>
           <w:b/>
           <w:bCs/>
           <w:lang w:val="en-US" w:bidi="hi-IN"/>
         </w:rPr>
-      </w:pPr>
+        <w:t>corpora</w:t>
+      </w:r>
       <w:r>
         <w:rPr>
           <w:rFonts w:asciiTheme="minorBidi" w:eastAsia="Times New Roman" w:hAnsiTheme="minorBidi"/>
@@ -6068,6 +7239,1045 @@
           <w:bCs/>
           <w:lang w:val="en-US" w:bidi="hi-IN"/>
         </w:rPr>
+        <w:t xml:space="preserve"> (64.43% - 22.43% respectively)</w:t>
+      </w:r>
+      <w:r>
+        <w:rPr>
+          <w:rFonts w:asciiTheme="minorBidi" w:eastAsia="Times New Roman" w:hAnsiTheme="minorBidi"/>
+          <w:lang w:val="en-US" w:bidi="hi-IN"/>
+        </w:rPr>
+        <w:t xml:space="preserve">. </w:t>
+      </w:r>
+      <w:r>
+        <w:rPr>
+          <w:rFonts w:asciiTheme="minorBidi" w:eastAsia="Times New Roman" w:hAnsiTheme="minorBidi"/>
+          <w:lang w:val="en-US" w:bidi="hi-IN"/>
+        </w:rPr>
+        <w:t>This</w:t>
+      </w:r>
+      <w:r>
+        <w:rPr>
+          <w:rFonts w:asciiTheme="minorBidi" w:eastAsia="Times New Roman" w:hAnsiTheme="minorBidi"/>
+          <w:lang w:val="en-US" w:bidi="hi-IN"/>
+        </w:rPr>
+        <w:t xml:space="preserve"> indicates strongly</w:t>
+      </w:r>
+      <w:r>
+        <w:rPr>
+          <w:rFonts w:asciiTheme="minorBidi" w:eastAsia="Times New Roman" w:hAnsiTheme="minorBidi"/>
+          <w:lang w:val="en-US" w:bidi="hi-IN"/>
+        </w:rPr>
+        <w:t xml:space="preserve"> that</w:t>
+      </w:r>
+      <w:r>
+        <w:rPr>
+          <w:rFonts w:asciiTheme="minorBidi" w:eastAsia="Times New Roman" w:hAnsiTheme="minorBidi"/>
+          <w:lang w:val="en-US" w:bidi="hi-IN"/>
+        </w:rPr>
+        <w:t>, in fact,</w:t>
+      </w:r>
+      <w:r>
+        <w:rPr>
+          <w:rFonts w:asciiTheme="minorBidi" w:eastAsia="Times New Roman" w:hAnsiTheme="minorBidi"/>
+          <w:lang w:val="en-US" w:bidi="hi-IN"/>
+        </w:rPr>
+        <w:t xml:space="preserve"> </w:t>
+      </w:r>
+      <w:r>
+        <w:rPr>
+          <w:rFonts w:asciiTheme="minorBidi" w:eastAsia="Times New Roman" w:hAnsiTheme="minorBidi"/>
+          <w:b/>
+          <w:bCs/>
+          <w:lang w:val="en-US" w:bidi="hi-IN"/>
+        </w:rPr>
+        <w:t xml:space="preserve">the subject matter of a discourse affects </w:t>
+      </w:r>
+      <w:r>
+        <w:rPr>
+          <w:rFonts w:asciiTheme="minorBidi" w:eastAsia="Times New Roman" w:hAnsiTheme="minorBidi"/>
+          <w:b/>
+          <w:bCs/>
+          <w:lang w:val="en-US" w:bidi="hi-IN"/>
+        </w:rPr>
+        <w:t xml:space="preserve">the </w:t>
+      </w:r>
+      <w:r>
+        <w:rPr>
+          <w:rFonts w:asciiTheme="minorBidi" w:eastAsia="Times New Roman" w:hAnsiTheme="minorBidi"/>
+          <w:b/>
+          <w:bCs/>
+          <w:lang w:val="en-US" w:bidi="hi-IN"/>
+        </w:rPr>
+        <w:t xml:space="preserve">distributions of language within the discourse. </w:t>
+      </w:r>
+      <w:r>
+        <w:rPr>
+          <w:rFonts w:asciiTheme="minorBidi" w:eastAsia="Times New Roman" w:hAnsiTheme="minorBidi"/>
+          <w:lang w:val="en-US" w:bidi="hi-IN"/>
+        </w:rPr>
+        <w:t xml:space="preserve">This was the presupposition of our hypothesis, that the Dalit Corpus and Feminism Corpus will diverge in the Hindi-English proportions that they exhibit because of their content and sociolinguistic situations in the current Indian scenario. </w:t>
+      </w:r>
+    </w:p>
+    <w:p>
+      <w:pPr>
+        <w:rPr>
+          <w:rFonts w:asciiTheme="minorBidi" w:eastAsia="Times New Roman" w:hAnsiTheme="minorBidi"/>
+          <w:u w:val="single"/>
+          <w:lang w:val="en-US" w:bidi="hi-IN"/>
+        </w:rPr>
+      </w:pPr>
+      <w:r>
+        <w:rPr>
+          <w:rFonts w:asciiTheme="minorBidi" w:eastAsia="Times New Roman" w:hAnsiTheme="minorBidi"/>
+          <w:u w:val="single"/>
+          <w:lang w:val="en-US" w:bidi="hi-IN"/>
+        </w:rPr>
+        <w:t>In more detail:</w:t>
+      </w:r>
+    </w:p>
+    <w:p>
+      <w:pPr>
+        <w:rPr>
+          <w:rFonts w:asciiTheme="minorBidi" w:eastAsia="Times New Roman" w:hAnsiTheme="minorBidi"/>
+          <w:lang w:val="en-US" w:bidi="hi-IN"/>
+        </w:rPr>
+      </w:pPr>
+      <w:r>
+        <w:rPr>
+          <w:rFonts w:asciiTheme="minorBidi" w:eastAsia="Times New Roman" w:hAnsiTheme="minorBidi"/>
+          <w:lang w:val="en-US" w:bidi="hi-IN"/>
+        </w:rPr>
+        <w:t>T</w:t>
+      </w:r>
+      <w:r>
+        <w:rPr>
+          <w:rFonts w:asciiTheme="minorBidi" w:eastAsia="Times New Roman" w:hAnsiTheme="minorBidi"/>
+          <w:lang w:val="en-US" w:bidi="hi-IN"/>
+        </w:rPr>
+        <w:t>he Dalit corpus</w:t>
+      </w:r>
+      <w:r>
+        <w:rPr>
+          <w:rFonts w:asciiTheme="minorBidi" w:eastAsia="Times New Roman" w:hAnsiTheme="minorBidi"/>
+          <w:lang w:val="en-US" w:bidi="hi-IN"/>
+        </w:rPr>
+        <w:t xml:space="preserve">, in fact, is showing us a </w:t>
+      </w:r>
+      <w:r>
+        <w:rPr>
+          <w:rFonts w:asciiTheme="minorBidi" w:eastAsia="Times New Roman" w:hAnsiTheme="minorBidi"/>
+          <w:b/>
+          <w:bCs/>
+          <w:lang w:val="en-US" w:bidi="hi-IN"/>
+        </w:rPr>
+        <w:t>35</w:t>
+      </w:r>
+      <w:r>
+        <w:rPr>
+          <w:rFonts w:asciiTheme="minorBidi" w:eastAsia="Times New Roman" w:hAnsiTheme="minorBidi"/>
+          <w:b/>
+          <w:bCs/>
+          <w:lang w:val="en-US" w:bidi="hi-IN"/>
+        </w:rPr>
+        <w:t xml:space="preserve"> – 6</w:t>
+      </w:r>
+      <w:r>
+        <w:rPr>
+          <w:rFonts w:asciiTheme="minorBidi" w:eastAsia="Times New Roman" w:hAnsiTheme="minorBidi"/>
+          <w:b/>
+          <w:bCs/>
+          <w:lang w:val="en-US" w:bidi="hi-IN"/>
+        </w:rPr>
+        <w:t>5</w:t>
+      </w:r>
+      <w:r>
+        <w:rPr>
+          <w:rFonts w:asciiTheme="minorBidi" w:eastAsia="Times New Roman" w:hAnsiTheme="minorBidi"/>
+          <w:b/>
+          <w:bCs/>
+          <w:lang w:val="en-US" w:bidi="hi-IN"/>
+        </w:rPr>
+        <w:t xml:space="preserve"> English-Hindi division</w:t>
+      </w:r>
+      <w:r>
+        <w:rPr>
+          <w:rFonts w:asciiTheme="minorBidi" w:eastAsia="Times New Roman" w:hAnsiTheme="minorBidi"/>
+          <w:lang w:val="en-US" w:bidi="hi-IN"/>
+        </w:rPr>
+        <w:t>, which is</w:t>
+      </w:r>
+      <w:r>
+        <w:rPr>
+          <w:rFonts w:asciiTheme="minorBidi" w:eastAsia="Times New Roman" w:hAnsiTheme="minorBidi"/>
+          <w:lang w:val="en-US" w:bidi="hi-IN"/>
+        </w:rPr>
+        <w:t xml:space="preserve"> </w:t>
+      </w:r>
+      <w:r>
+        <w:rPr>
+          <w:rFonts w:asciiTheme="minorBidi" w:eastAsia="Times New Roman" w:hAnsiTheme="minorBidi"/>
+          <w:b/>
+          <w:bCs/>
+          <w:lang w:val="en-US" w:bidi="hi-IN"/>
+        </w:rPr>
+        <w:t>counter</w:t>
+      </w:r>
+      <w:r>
+        <w:rPr>
+          <w:rFonts w:asciiTheme="minorBidi" w:eastAsia="Times New Roman" w:hAnsiTheme="minorBidi"/>
+          <w:b/>
+          <w:bCs/>
+          <w:lang w:val="en-US" w:bidi="hi-IN"/>
+        </w:rPr>
+        <w:t xml:space="preserve"> to the general Twitter baseline of 70 – 30 English-Hindi</w:t>
+      </w:r>
+      <w:r>
+        <w:rPr>
+          <w:rFonts w:asciiTheme="minorBidi" w:eastAsia="Times New Roman" w:hAnsiTheme="minorBidi"/>
+          <w:lang w:val="en-US" w:bidi="hi-IN"/>
+        </w:rPr>
+        <w:t>.</w:t>
+      </w:r>
+      <w:r>
+        <w:rPr>
+          <w:rStyle w:val="FootnoteReference"/>
+          <w:rFonts w:asciiTheme="minorBidi" w:eastAsia="Times New Roman" w:hAnsiTheme="minorBidi"/>
+          <w:lang w:val="en-US" w:bidi="hi-IN"/>
+        </w:rPr>
+        <w:footnoteReference w:id="2"/>
+      </w:r>
+      <w:r>
+        <w:rPr>
+          <w:rFonts w:asciiTheme="minorBidi" w:eastAsia="Times New Roman" w:hAnsiTheme="minorBidi"/>
+          <w:lang w:val="en-US" w:bidi="hi-IN"/>
+        </w:rPr>
+        <w:t xml:space="preserve"> </w:t>
+      </w:r>
+      <w:r>
+        <w:rPr>
+          <w:rFonts w:asciiTheme="minorBidi" w:eastAsia="Times New Roman" w:hAnsiTheme="minorBidi"/>
+          <w:lang w:val="en-US" w:bidi="hi-IN"/>
+        </w:rPr>
+        <w:t xml:space="preserve">A brief look at the Dalit Corpus </w:t>
+      </w:r>
+      <w:r>
+        <w:rPr>
+          <w:rFonts w:asciiTheme="minorBidi" w:eastAsia="Times New Roman" w:hAnsiTheme="minorBidi"/>
+          <w:lang w:val="en-US" w:bidi="hi-IN"/>
+        </w:rPr>
+        <w:t>shows a good deal of charged, highly political discussion around national parties, policy and</w:t>
+      </w:r>
+      <w:r>
+        <w:rPr>
+          <w:rFonts w:asciiTheme="minorBidi" w:eastAsia="Times New Roman" w:hAnsiTheme="minorBidi"/>
+          <w:lang w:val="en-US" w:bidi="hi-IN"/>
+        </w:rPr>
+        <w:t xml:space="preserve"> on-ground issues; i</w:t>
+      </w:r>
+      <w:r>
+        <w:rPr>
+          <w:rFonts w:asciiTheme="minorBidi" w:eastAsia="Times New Roman" w:hAnsiTheme="minorBidi"/>
+          <w:lang w:val="en-US" w:bidi="hi-IN"/>
+        </w:rPr>
+        <w:t>t is not surprising that this conversation is embedded in the regional language, i.e. Hindi</w:t>
+      </w:r>
+      <w:r>
+        <w:rPr>
+          <w:rFonts w:asciiTheme="minorBidi" w:eastAsia="Times New Roman" w:hAnsiTheme="minorBidi"/>
+          <w:lang w:val="en-US" w:bidi="hi-IN"/>
+        </w:rPr>
+        <w:t>, especially since there is also campaigning and opinion-recruiting that is happening here.</w:t>
+      </w:r>
+      <w:r>
+        <w:rPr>
+          <w:rFonts w:asciiTheme="minorBidi" w:eastAsia="Times New Roman" w:hAnsiTheme="minorBidi" w:hint="cs"/>
+          <w:cs/>
+          <w:lang w:val="en-US" w:bidi="hi-IN"/>
+        </w:rPr>
+        <w:t xml:space="preserve"> </w:t>
+      </w:r>
+      <w:r>
+        <w:rPr>
+          <w:rFonts w:asciiTheme="minorBidi" w:eastAsia="Times New Roman" w:hAnsiTheme="minorBidi" w:cs="Mangal"/>
+          <w:lang w:val="en-US" w:bidi="hi-IN"/>
+        </w:rPr>
+        <w:t>For example,</w:t>
+      </w:r>
+    </w:p>
+    <w:p>
+      <w:pPr>
+        <w:rPr>
+          <w:rFonts w:asciiTheme="minorBidi" w:eastAsia="Times New Roman" w:hAnsiTheme="minorBidi" w:cs="Mangal"/>
+          <w:lang w:val="en-US" w:bidi="hi-IN"/>
+        </w:rPr>
+      </w:pPr>
+      <w:r>
+        <w:rPr>
+          <w:rFonts w:asciiTheme="minorBidi" w:eastAsia="Times New Roman" w:hAnsiTheme="minorBidi" w:cs="Mangal"/>
+          <w:lang w:val="en-US" w:bidi="hi-IN"/>
+        </w:rPr>
+        <w:t>“</w:t>
+      </w:r>
+      <w:proofErr w:type="spellStart"/>
+      <w:r>
+        <w:rPr>
+          <w:rFonts w:asciiTheme="minorBidi" w:eastAsia="Times New Roman" w:hAnsiTheme="minorBidi" w:cs="Mangal"/>
+          <w:lang w:val="en-US" w:bidi="hi-IN"/>
+        </w:rPr>
+        <w:t>priyankagandhi</w:t>
+      </w:r>
+      <w:proofErr w:type="spellEnd"/>
+      <w:r>
+        <w:rPr>
+          <w:rFonts w:asciiTheme="minorBidi" w:eastAsia="Times New Roman" w:hAnsiTheme="minorBidi" w:cs="Mangal"/>
+          <w:lang w:val="en-US" w:bidi="hi-IN"/>
+        </w:rPr>
+        <w:t xml:space="preserve"> </w:t>
+      </w:r>
+      <w:proofErr w:type="spellStart"/>
+      <w:r>
+        <w:rPr>
+          <w:rFonts w:asciiTheme="minorBidi" w:eastAsia="Times New Roman" w:hAnsiTheme="minorBidi" w:cs="Mangal"/>
+          <w:lang w:val="en-US" w:bidi="hi-IN"/>
+        </w:rPr>
+        <w:t>BhimArmyChief</w:t>
+      </w:r>
+      <w:proofErr w:type="spellEnd"/>
+      <w:r>
+        <w:rPr>
+          <w:rFonts w:asciiTheme="minorBidi" w:eastAsia="Times New Roman" w:hAnsiTheme="minorBidi" w:cs="Mangal"/>
+          <w:lang w:val="en-US" w:bidi="hi-IN"/>
+        </w:rPr>
+        <w:t xml:space="preserve"> </w:t>
+      </w:r>
+      <w:r>
+        <w:rPr>
+          <w:rFonts w:asciiTheme="minorBidi" w:eastAsia="Times New Roman" w:hAnsiTheme="minorBidi" w:cs="Mangal" w:hint="cs"/>
+          <w:cs/>
+          <w:lang w:val="en-US" w:bidi="hi-IN"/>
+        </w:rPr>
+        <w:t>प्रियंका</w:t>
+      </w:r>
+      <w:r>
+        <w:rPr>
+          <w:rFonts w:asciiTheme="minorBidi" w:eastAsia="Times New Roman" w:hAnsiTheme="minorBidi" w:cs="Mangal"/>
+          <w:cs/>
+          <w:lang w:val="en-US" w:bidi="hi-IN"/>
+        </w:rPr>
+        <w:t xml:space="preserve"> </w:t>
+      </w:r>
+      <w:r>
+        <w:rPr>
+          <w:rFonts w:asciiTheme="minorBidi" w:eastAsia="Times New Roman" w:hAnsiTheme="minorBidi" w:cs="Mangal" w:hint="cs"/>
+          <w:cs/>
+          <w:lang w:val="en-US" w:bidi="hi-IN"/>
+        </w:rPr>
+        <w:t>जी</w:t>
+      </w:r>
+      <w:r>
+        <w:rPr>
+          <w:rFonts w:asciiTheme="minorBidi" w:eastAsia="Times New Roman" w:hAnsiTheme="minorBidi" w:cs="Mangal"/>
+          <w:cs/>
+          <w:lang w:val="en-US" w:bidi="hi-IN"/>
+        </w:rPr>
+        <w:t xml:space="preserve"> </w:t>
+      </w:r>
+      <w:r>
+        <w:rPr>
+          <w:rFonts w:asciiTheme="minorBidi" w:eastAsia="Times New Roman" w:hAnsiTheme="minorBidi" w:cs="Mangal" w:hint="cs"/>
+          <w:cs/>
+          <w:lang w:val="en-US" w:bidi="hi-IN"/>
+        </w:rPr>
+        <w:t>में</w:t>
+      </w:r>
+      <w:r>
+        <w:rPr>
+          <w:rFonts w:asciiTheme="minorBidi" w:eastAsia="Times New Roman" w:hAnsiTheme="minorBidi" w:cs="Mangal"/>
+          <w:cs/>
+          <w:lang w:val="en-US" w:bidi="hi-IN"/>
+        </w:rPr>
+        <w:t xml:space="preserve"> </w:t>
+      </w:r>
+      <w:r>
+        <w:rPr>
+          <w:rFonts w:asciiTheme="minorBidi" w:eastAsia="Times New Roman" w:hAnsiTheme="minorBidi" w:cs="Mangal" w:hint="cs"/>
+          <w:cs/>
+          <w:lang w:val="en-US" w:bidi="hi-IN"/>
+        </w:rPr>
+        <w:t>केवल</w:t>
+      </w:r>
+      <w:r>
+        <w:rPr>
+          <w:rFonts w:asciiTheme="minorBidi" w:eastAsia="Times New Roman" w:hAnsiTheme="minorBidi" w:cs="Mangal"/>
+          <w:cs/>
+          <w:lang w:val="en-US" w:bidi="hi-IN"/>
+        </w:rPr>
+        <w:t xml:space="preserve"> </w:t>
+      </w:r>
+      <w:r>
+        <w:rPr>
+          <w:rFonts w:asciiTheme="minorBidi" w:eastAsia="Times New Roman" w:hAnsiTheme="minorBidi" w:cs="Mangal" w:hint="cs"/>
+          <w:cs/>
+          <w:lang w:val="en-US" w:bidi="hi-IN"/>
+        </w:rPr>
+        <w:t>इतना</w:t>
+      </w:r>
+      <w:r>
+        <w:rPr>
+          <w:rFonts w:asciiTheme="minorBidi" w:eastAsia="Times New Roman" w:hAnsiTheme="minorBidi" w:cs="Mangal"/>
+          <w:cs/>
+          <w:lang w:val="en-US" w:bidi="hi-IN"/>
+        </w:rPr>
+        <w:t xml:space="preserve"> </w:t>
+      </w:r>
+      <w:r>
+        <w:rPr>
+          <w:rFonts w:asciiTheme="minorBidi" w:eastAsia="Times New Roman" w:hAnsiTheme="minorBidi" w:cs="Mangal" w:hint="cs"/>
+          <w:cs/>
+          <w:lang w:val="en-US" w:bidi="hi-IN"/>
+        </w:rPr>
+        <w:t>जानना</w:t>
+      </w:r>
+      <w:r>
+        <w:rPr>
+          <w:rFonts w:asciiTheme="minorBidi" w:eastAsia="Times New Roman" w:hAnsiTheme="minorBidi" w:cs="Mangal"/>
+          <w:cs/>
+          <w:lang w:val="en-US" w:bidi="hi-IN"/>
+        </w:rPr>
+        <w:t xml:space="preserve"> </w:t>
+      </w:r>
+      <w:r>
+        <w:rPr>
+          <w:rFonts w:asciiTheme="minorBidi" w:eastAsia="Times New Roman" w:hAnsiTheme="minorBidi" w:cs="Mangal" w:hint="cs"/>
+          <w:cs/>
+          <w:lang w:val="en-US" w:bidi="hi-IN"/>
+        </w:rPr>
+        <w:t>चाहूंगा</w:t>
+      </w:r>
+      <w:r>
+        <w:rPr>
+          <w:rFonts w:asciiTheme="minorBidi" w:eastAsia="Times New Roman" w:hAnsiTheme="minorBidi" w:cs="Mangal"/>
+          <w:cs/>
+          <w:lang w:val="en-US" w:bidi="hi-IN"/>
+        </w:rPr>
+        <w:t xml:space="preserve"> </w:t>
+      </w:r>
+      <w:r>
+        <w:rPr>
+          <w:rFonts w:asciiTheme="minorBidi" w:eastAsia="Times New Roman" w:hAnsiTheme="minorBidi" w:cs="Mangal" w:hint="cs"/>
+          <w:cs/>
+          <w:lang w:val="en-US" w:bidi="hi-IN"/>
+        </w:rPr>
+        <w:t>कि</w:t>
+      </w:r>
+      <w:r>
+        <w:rPr>
+          <w:rFonts w:asciiTheme="minorBidi" w:eastAsia="Times New Roman" w:hAnsiTheme="minorBidi" w:cs="Mangal"/>
+          <w:cs/>
+          <w:lang w:val="en-US" w:bidi="hi-IN"/>
+        </w:rPr>
+        <w:t xml:space="preserve"> </w:t>
+      </w:r>
+      <w:r>
+        <w:rPr>
+          <w:rFonts w:asciiTheme="minorBidi" w:eastAsia="Times New Roman" w:hAnsiTheme="minorBidi" w:cs="Mangal" w:hint="cs"/>
+          <w:cs/>
+          <w:lang w:val="en-US" w:bidi="hi-IN"/>
+        </w:rPr>
+        <w:t>आपकी</w:t>
+      </w:r>
+      <w:r>
+        <w:rPr>
+          <w:rFonts w:asciiTheme="minorBidi" w:eastAsia="Times New Roman" w:hAnsiTheme="minorBidi" w:cs="Mangal"/>
+          <w:cs/>
+          <w:lang w:val="en-US" w:bidi="hi-IN"/>
+        </w:rPr>
+        <w:t xml:space="preserve"> </w:t>
+      </w:r>
+      <w:r>
+        <w:rPr>
+          <w:rFonts w:asciiTheme="minorBidi" w:eastAsia="Times New Roman" w:hAnsiTheme="minorBidi" w:cs="Mangal" w:hint="cs"/>
+          <w:cs/>
+          <w:lang w:val="en-US" w:bidi="hi-IN"/>
+        </w:rPr>
+        <w:t>सरकार</w:t>
+      </w:r>
+      <w:r>
+        <w:rPr>
+          <w:rFonts w:asciiTheme="minorBidi" w:eastAsia="Times New Roman" w:hAnsiTheme="minorBidi" w:cs="Mangal"/>
+          <w:cs/>
+          <w:lang w:val="en-US" w:bidi="hi-IN"/>
+        </w:rPr>
+        <w:t xml:space="preserve"> </w:t>
+      </w:r>
+      <w:r>
+        <w:rPr>
+          <w:rFonts w:asciiTheme="minorBidi" w:eastAsia="Times New Roman" w:hAnsiTheme="minorBidi" w:cs="Mangal" w:hint="cs"/>
+          <w:cs/>
+          <w:lang w:val="en-US" w:bidi="hi-IN"/>
+        </w:rPr>
+        <w:t>ने</w:t>
+      </w:r>
+      <w:r>
+        <w:rPr>
+          <w:rFonts w:asciiTheme="minorBidi" w:eastAsia="Times New Roman" w:hAnsiTheme="minorBidi" w:cs="Mangal"/>
+          <w:cs/>
+          <w:lang w:val="en-US" w:bidi="hi-IN"/>
+        </w:rPr>
+        <w:t xml:space="preserve"> </w:t>
+      </w:r>
+      <w:r>
+        <w:rPr>
+          <w:rFonts w:asciiTheme="minorBidi" w:eastAsia="Times New Roman" w:hAnsiTheme="minorBidi" w:cs="Mangal" w:hint="cs"/>
+          <w:cs/>
+          <w:lang w:val="en-US" w:bidi="hi-IN"/>
+        </w:rPr>
+        <w:t>आजतक</w:t>
+      </w:r>
+      <w:r>
+        <w:rPr>
+          <w:rFonts w:asciiTheme="minorBidi" w:eastAsia="Times New Roman" w:hAnsiTheme="minorBidi" w:cs="Mangal"/>
+          <w:cs/>
+          <w:lang w:val="en-US" w:bidi="hi-IN"/>
+        </w:rPr>
+        <w:t xml:space="preserve"> </w:t>
+      </w:r>
+      <w:r>
+        <w:rPr>
+          <w:rFonts w:asciiTheme="minorBidi" w:eastAsia="Times New Roman" w:hAnsiTheme="minorBidi" w:cs="Mangal" w:hint="cs"/>
+          <w:cs/>
+          <w:lang w:val="en-US" w:bidi="hi-IN"/>
+        </w:rPr>
+        <w:t>हम</w:t>
+      </w:r>
+      <w:r>
+        <w:rPr>
+          <w:rFonts w:asciiTheme="minorBidi" w:eastAsia="Times New Roman" w:hAnsiTheme="minorBidi" w:cs="Mangal"/>
+          <w:cs/>
+          <w:lang w:val="en-US" w:bidi="hi-IN"/>
+        </w:rPr>
+        <w:t xml:space="preserve"> </w:t>
+      </w:r>
+      <w:r>
+        <w:rPr>
+          <w:rFonts w:asciiTheme="minorBidi" w:eastAsia="Times New Roman" w:hAnsiTheme="minorBidi" w:cs="Mangal" w:hint="cs"/>
+          <w:cs/>
+          <w:lang w:val="en-US" w:bidi="hi-IN"/>
+        </w:rPr>
+        <w:t>दलितों</w:t>
+      </w:r>
+      <w:r>
+        <w:rPr>
+          <w:rFonts w:asciiTheme="minorBidi" w:eastAsia="Times New Roman" w:hAnsiTheme="minorBidi" w:cs="Mangal"/>
+          <w:cs/>
+          <w:lang w:val="en-US" w:bidi="hi-IN"/>
+        </w:rPr>
+        <w:t xml:space="preserve"> </w:t>
+      </w:r>
+      <w:r>
+        <w:rPr>
+          <w:rFonts w:asciiTheme="minorBidi" w:eastAsia="Times New Roman" w:hAnsiTheme="minorBidi" w:cs="Mangal" w:hint="cs"/>
+          <w:cs/>
+          <w:lang w:val="en-US" w:bidi="hi-IN"/>
+        </w:rPr>
+        <w:t>के</w:t>
+      </w:r>
+      <w:r>
+        <w:rPr>
+          <w:rFonts w:asciiTheme="minorBidi" w:eastAsia="Times New Roman" w:hAnsiTheme="minorBidi" w:cs="Mangal"/>
+          <w:cs/>
+          <w:lang w:val="en-US" w:bidi="hi-IN"/>
+        </w:rPr>
+        <w:t xml:space="preserve"> </w:t>
+      </w:r>
+      <w:r>
+        <w:rPr>
+          <w:rFonts w:asciiTheme="minorBidi" w:eastAsia="Times New Roman" w:hAnsiTheme="minorBidi" w:cs="Mangal" w:hint="cs"/>
+          <w:cs/>
+          <w:lang w:val="en-US" w:bidi="hi-IN"/>
+        </w:rPr>
+        <w:t>उद्धार</w:t>
+      </w:r>
+      <w:r>
+        <w:rPr>
+          <w:rFonts w:asciiTheme="minorBidi" w:eastAsia="Times New Roman" w:hAnsiTheme="minorBidi" w:cs="Mangal"/>
+          <w:cs/>
+          <w:lang w:val="en-US" w:bidi="hi-IN"/>
+        </w:rPr>
+        <w:t xml:space="preserve"> </w:t>
+      </w:r>
+      <w:r>
+        <w:rPr>
+          <w:rFonts w:asciiTheme="minorBidi" w:eastAsia="Times New Roman" w:hAnsiTheme="minorBidi" w:cs="Mangal" w:hint="cs"/>
+          <w:cs/>
+          <w:lang w:val="en-US" w:bidi="hi-IN"/>
+        </w:rPr>
+        <w:t>के</w:t>
+      </w:r>
+      <w:r>
+        <w:rPr>
+          <w:rFonts w:asciiTheme="minorBidi" w:eastAsia="Times New Roman" w:hAnsiTheme="minorBidi" w:cs="Mangal"/>
+          <w:cs/>
+          <w:lang w:val="en-US" w:bidi="hi-IN"/>
+        </w:rPr>
+        <w:t xml:space="preserve"> </w:t>
+      </w:r>
+      <w:r>
+        <w:rPr>
+          <w:rFonts w:asciiTheme="minorBidi" w:eastAsia="Times New Roman" w:hAnsiTheme="minorBidi" w:cs="Mangal" w:hint="cs"/>
+          <w:cs/>
+          <w:lang w:val="en-US" w:bidi="hi-IN"/>
+        </w:rPr>
+        <w:t>लिए</w:t>
+      </w:r>
+      <w:r>
+        <w:rPr>
+          <w:rFonts w:asciiTheme="minorBidi" w:eastAsia="Times New Roman" w:hAnsiTheme="minorBidi" w:cs="Mangal"/>
+          <w:cs/>
+          <w:lang w:val="en-US" w:bidi="hi-IN"/>
+        </w:rPr>
+        <w:t xml:space="preserve"> </w:t>
+      </w:r>
+      <w:r>
+        <w:rPr>
+          <w:rFonts w:asciiTheme="minorBidi" w:eastAsia="Times New Roman" w:hAnsiTheme="minorBidi" w:cs="Mangal" w:hint="cs"/>
+          <w:cs/>
+          <w:lang w:val="en-US" w:bidi="hi-IN"/>
+        </w:rPr>
+        <w:t>क्या</w:t>
+      </w:r>
+      <w:r>
+        <w:rPr>
+          <w:rFonts w:asciiTheme="minorBidi" w:eastAsia="Times New Roman" w:hAnsiTheme="minorBidi" w:cs="Mangal"/>
+          <w:cs/>
+          <w:lang w:val="en-US" w:bidi="hi-IN"/>
+        </w:rPr>
+        <w:t xml:space="preserve"> </w:t>
+      </w:r>
+      <w:r>
+        <w:rPr>
+          <w:rFonts w:asciiTheme="minorBidi" w:eastAsia="Times New Roman" w:hAnsiTheme="minorBidi" w:cs="Mangal" w:hint="cs"/>
+          <w:cs/>
+          <w:lang w:val="en-US" w:bidi="hi-IN"/>
+        </w:rPr>
+        <w:t>कदम</w:t>
+      </w:r>
+      <w:r>
+        <w:rPr>
+          <w:rFonts w:asciiTheme="minorBidi" w:eastAsia="Times New Roman" w:hAnsiTheme="minorBidi" w:cs="Mangal"/>
+          <w:cs/>
+          <w:lang w:val="en-US" w:bidi="hi-IN"/>
+        </w:rPr>
+        <w:t xml:space="preserve"> </w:t>
+      </w:r>
+      <w:r>
+        <w:rPr>
+          <w:rFonts w:asciiTheme="minorBidi" w:eastAsia="Times New Roman" w:hAnsiTheme="minorBidi" w:cs="Mangal" w:hint="cs"/>
+          <w:cs/>
+          <w:lang w:val="en-US" w:bidi="hi-IN"/>
+        </w:rPr>
+        <w:t>उठाये</w:t>
+      </w:r>
+      <w:r>
+        <w:rPr>
+          <w:rFonts w:asciiTheme="minorBidi" w:eastAsia="Times New Roman" w:hAnsiTheme="minorBidi" w:cs="Mangal"/>
+          <w:cs/>
+          <w:lang w:val="en-US" w:bidi="hi-IN"/>
+        </w:rPr>
+        <w:t xml:space="preserve"> </w:t>
+      </w:r>
+      <w:r>
+        <w:rPr>
+          <w:rFonts w:asciiTheme="minorBidi" w:eastAsia="Times New Roman" w:hAnsiTheme="minorBidi" w:cs="Mangal" w:hint="cs"/>
+          <w:cs/>
+          <w:lang w:val="en-US" w:bidi="hi-IN"/>
+        </w:rPr>
+        <w:t>है</w:t>
+      </w:r>
+      <w:r>
+        <w:rPr>
+          <w:rFonts w:asciiTheme="minorBidi" w:eastAsia="Times New Roman" w:hAnsiTheme="minorBidi" w:cs="Mangal"/>
+          <w:lang w:val="en-US" w:bidi="hi-IN"/>
+        </w:rPr>
+        <w:tab/>
+        <w:t>##</w:t>
+      </w:r>
+      <w:r>
+        <w:rPr>
+          <w:rFonts w:asciiTheme="minorBidi" w:eastAsia="Times New Roman" w:hAnsiTheme="minorBidi" w:cs="Mangal" w:hint="cs"/>
+          <w:cs/>
+          <w:lang w:val="en-US" w:bidi="hi-IN"/>
+        </w:rPr>
+        <w:t>जात</w:t>
+      </w:r>
+      <w:r>
+        <w:rPr>
+          <w:rFonts w:asciiTheme="minorBidi" w:eastAsia="Times New Roman" w:hAnsiTheme="minorBidi" w:cs="Mangal"/>
+          <w:cs/>
+          <w:lang w:val="en-US" w:bidi="hi-IN"/>
+        </w:rPr>
+        <w:t xml:space="preserve"> </w:t>
+      </w:r>
+      <w:r>
+        <w:rPr>
+          <w:rFonts w:asciiTheme="minorBidi" w:eastAsia="Times New Roman" w:hAnsiTheme="minorBidi" w:cs="Mangal" w:hint="cs"/>
+          <w:cs/>
+          <w:lang w:val="en-US" w:bidi="hi-IN"/>
+        </w:rPr>
+        <w:t>की</w:t>
+      </w:r>
+      <w:r>
+        <w:rPr>
+          <w:rFonts w:asciiTheme="minorBidi" w:eastAsia="Times New Roman" w:hAnsiTheme="minorBidi" w:cs="Mangal"/>
+          <w:cs/>
+          <w:lang w:val="en-US" w:bidi="hi-IN"/>
+        </w:rPr>
+        <w:t xml:space="preserve"> </w:t>
+      </w:r>
+      <w:r>
+        <w:rPr>
+          <w:rFonts w:asciiTheme="minorBidi" w:eastAsia="Times New Roman" w:hAnsiTheme="minorBidi" w:cs="Mangal" w:hint="cs"/>
+          <w:cs/>
+          <w:lang w:val="en-US" w:bidi="hi-IN"/>
+        </w:rPr>
+        <w:t>राजनीति</w:t>
+      </w:r>
+      <w:r>
+        <w:rPr>
+          <w:rFonts w:asciiTheme="minorBidi" w:eastAsia="Times New Roman" w:hAnsiTheme="minorBidi" w:cs="Mangal"/>
+          <w:cs/>
+          <w:lang w:val="en-US" w:bidi="hi-IN"/>
+        </w:rPr>
+        <w:t xml:space="preserve"> </w:t>
+      </w:r>
+      <w:r>
+        <w:rPr>
+          <w:rFonts w:asciiTheme="minorBidi" w:eastAsia="Times New Roman" w:hAnsiTheme="minorBidi" w:cs="Mangal" w:hint="cs"/>
+          <w:cs/>
+          <w:lang w:val="en-US" w:bidi="hi-IN"/>
+        </w:rPr>
+        <w:t>छोड़</w:t>
+      </w:r>
+      <w:r>
+        <w:rPr>
+          <w:rFonts w:asciiTheme="minorBidi" w:eastAsia="Times New Roman" w:hAnsiTheme="minorBidi" w:cs="Mangal"/>
+          <w:cs/>
+          <w:lang w:val="en-US" w:bidi="hi-IN"/>
+        </w:rPr>
+        <w:t xml:space="preserve"> </w:t>
+      </w:r>
+      <w:r>
+        <w:rPr>
+          <w:rFonts w:asciiTheme="minorBidi" w:eastAsia="Times New Roman" w:hAnsiTheme="minorBidi" w:cs="Mangal" w:hint="cs"/>
+          <w:cs/>
+          <w:lang w:val="en-US" w:bidi="hi-IN"/>
+        </w:rPr>
+        <w:t>अपने</w:t>
+      </w:r>
+      <w:r>
+        <w:rPr>
+          <w:rFonts w:asciiTheme="minorBidi" w:eastAsia="Times New Roman" w:hAnsiTheme="minorBidi" w:cs="Mangal"/>
+          <w:cs/>
+          <w:lang w:val="en-US" w:bidi="hi-IN"/>
+        </w:rPr>
+        <w:t xml:space="preserve"> </w:t>
+      </w:r>
+      <w:r>
+        <w:rPr>
+          <w:rFonts w:asciiTheme="minorBidi" w:eastAsia="Times New Roman" w:hAnsiTheme="minorBidi" w:cs="Mangal" w:hint="cs"/>
+          <w:cs/>
+          <w:lang w:val="en-US" w:bidi="hi-IN"/>
+        </w:rPr>
+        <w:t>दम</w:t>
+      </w:r>
+      <w:r>
+        <w:rPr>
+          <w:rFonts w:asciiTheme="minorBidi" w:eastAsia="Times New Roman" w:hAnsiTheme="minorBidi" w:cs="Mangal"/>
+          <w:cs/>
+          <w:lang w:val="en-US" w:bidi="hi-IN"/>
+        </w:rPr>
+        <w:t xml:space="preserve"> </w:t>
+      </w:r>
+      <w:r>
+        <w:rPr>
+          <w:rFonts w:asciiTheme="minorBidi" w:eastAsia="Times New Roman" w:hAnsiTheme="minorBidi" w:cs="Mangal" w:hint="cs"/>
+          <w:cs/>
+          <w:lang w:val="en-US" w:bidi="hi-IN"/>
+        </w:rPr>
+        <w:t>पर</w:t>
+      </w:r>
+      <w:r>
+        <w:rPr>
+          <w:rFonts w:asciiTheme="minorBidi" w:eastAsia="Times New Roman" w:hAnsiTheme="minorBidi" w:cs="Mangal"/>
+          <w:cs/>
+          <w:lang w:val="en-US" w:bidi="hi-IN"/>
+        </w:rPr>
+        <w:t xml:space="preserve"> </w:t>
+      </w:r>
+      <w:r>
+        <w:rPr>
+          <w:rFonts w:asciiTheme="minorBidi" w:eastAsia="Times New Roman" w:hAnsiTheme="minorBidi" w:cs="Mangal" w:hint="cs"/>
+          <w:cs/>
+          <w:lang w:val="en-US" w:bidi="hi-IN"/>
+        </w:rPr>
+        <w:t>लड़ो</w:t>
+      </w:r>
+      <w:r>
+        <w:rPr>
+          <w:rFonts w:asciiTheme="minorBidi" w:eastAsia="Times New Roman" w:hAnsiTheme="minorBidi" w:cs="Mangal"/>
+          <w:lang w:val="en-US" w:bidi="hi-IN"/>
+        </w:rPr>
+        <w:t>”</w:t>
+      </w:r>
+    </w:p>
+    <w:p>
+      <w:pPr>
+        <w:rPr>
+          <w:rFonts w:asciiTheme="minorBidi" w:eastAsia="Times New Roman" w:hAnsiTheme="minorBidi" w:cs="Mangal"/>
+          <w:lang w:val="en-US" w:bidi="hi-IN"/>
+        </w:rPr>
+      </w:pPr>
+      <w:r>
+        <w:rPr>
+          <w:rFonts w:asciiTheme="minorBidi" w:eastAsia="Times New Roman" w:hAnsiTheme="minorBidi" w:cs="Mangal"/>
+          <w:lang w:val="en-US" w:bidi="hi-IN"/>
+        </w:rPr>
+        <w:t xml:space="preserve">(Priyanka Ji, all I </w:t>
+      </w:r>
+      <w:r>
+        <w:rPr>
+          <w:rFonts w:asciiTheme="minorBidi" w:eastAsia="Times New Roman" w:hAnsiTheme="minorBidi" w:cs="Mangal"/>
+          <w:lang w:val="en-US" w:bidi="hi-IN"/>
+        </w:rPr>
+        <w:t>want to know is what is your government doing on the behalf of us Dalits #forget caste politics fight on your own strength)</w:t>
+      </w:r>
+    </w:p>
+    <w:p>
+      <w:pPr>
+        <w:rPr>
+          <w:rFonts w:asciiTheme="minorBidi" w:eastAsia="Times New Roman" w:hAnsiTheme="minorBidi" w:cs="Mangal"/>
+          <w:lang w:val="en-US" w:bidi="hi-IN"/>
+        </w:rPr>
+      </w:pPr>
+      <w:r>
+        <w:rPr>
+          <w:rFonts w:asciiTheme="minorBidi" w:eastAsia="Times New Roman" w:hAnsiTheme="minorBidi" w:cs="Mangal"/>
+          <w:lang w:val="en-US" w:bidi="hi-IN"/>
+        </w:rPr>
+        <w:t xml:space="preserve">This </w:t>
+      </w:r>
+      <w:r>
+        <w:rPr>
+          <w:rFonts w:asciiTheme="minorBidi" w:eastAsia="Times New Roman" w:hAnsiTheme="minorBidi" w:cs="Mangal"/>
+          <w:lang w:val="en-US" w:bidi="hi-IN"/>
+        </w:rPr>
+        <w:t xml:space="preserve">entire </w:t>
+      </w:r>
+      <w:r>
+        <w:rPr>
+          <w:rFonts w:asciiTheme="minorBidi" w:eastAsia="Times New Roman" w:hAnsiTheme="minorBidi" w:cs="Mangal"/>
+          <w:lang w:val="en-US" w:bidi="hi-IN"/>
+        </w:rPr>
+        <w:t>genre of tweets, thanks to the growing Hindi trend/imposition on polit</w:t>
+      </w:r>
+      <w:r>
+        <w:rPr>
+          <w:rFonts w:asciiTheme="minorBidi" w:eastAsia="Times New Roman" w:hAnsiTheme="minorBidi" w:cs="Mangal"/>
+          <w:lang w:val="en-US" w:bidi="hi-IN"/>
+        </w:rPr>
+        <w:t xml:space="preserve">ical propaganda, is likely </w:t>
+      </w:r>
+      <w:r>
+        <w:rPr>
+          <w:rFonts w:asciiTheme="minorBidi" w:eastAsia="Times New Roman" w:hAnsiTheme="minorBidi" w:cs="Mangal"/>
+          <w:lang w:val="en-US" w:bidi="hi-IN"/>
+        </w:rPr>
+        <w:t xml:space="preserve">to occur in Hindi. </w:t>
+      </w:r>
+    </w:p>
+    <w:p>
+      <w:pPr>
+        <w:rPr>
+          <w:rFonts w:asciiTheme="minorBidi" w:eastAsia="Times New Roman" w:hAnsiTheme="minorBidi" w:cs="Mangal"/>
+          <w:lang w:val="en-US" w:bidi="hi-IN"/>
+        </w:rPr>
+      </w:pPr>
+      <w:r>
+        <w:rPr>
+          <w:rFonts w:asciiTheme="minorBidi" w:eastAsia="Times New Roman" w:hAnsiTheme="minorBidi" w:cs="Mangal"/>
+          <w:lang w:val="en-US" w:bidi="hi-IN"/>
+        </w:rPr>
+        <w:t xml:space="preserve">The feminism corpus, on the other hand, with its </w:t>
+      </w:r>
+      <w:r>
+        <w:rPr>
+          <w:rFonts w:asciiTheme="minorBidi" w:eastAsia="Times New Roman" w:hAnsiTheme="minorBidi" w:cs="Mangal"/>
+          <w:b/>
+          <w:bCs/>
+          <w:lang w:val="en-US" w:bidi="hi-IN"/>
+        </w:rPr>
+        <w:t>78-22 English Hindi proportion</w:t>
+      </w:r>
+      <w:r>
+        <w:rPr>
+          <w:rFonts w:asciiTheme="minorBidi" w:eastAsia="Times New Roman" w:hAnsiTheme="minorBidi" w:cs="Mangal"/>
+          <w:lang w:val="en-US" w:bidi="hi-IN"/>
+        </w:rPr>
+        <w:t xml:space="preserve">, </w:t>
+      </w:r>
+      <w:r>
+        <w:rPr>
+          <w:rFonts w:asciiTheme="minorBidi" w:eastAsia="Times New Roman" w:hAnsiTheme="minorBidi" w:cs="Mangal"/>
+          <w:b/>
+          <w:bCs/>
+          <w:lang w:val="en-US" w:bidi="hi-IN"/>
+        </w:rPr>
+        <w:t>slightly overshoots the Twitter baseline</w:t>
+      </w:r>
+      <w:r>
+        <w:rPr>
+          <w:rFonts w:asciiTheme="minorBidi" w:eastAsia="Times New Roman" w:hAnsiTheme="minorBidi" w:cs="Mangal"/>
+          <w:lang w:val="en-US" w:bidi="hi-IN"/>
+        </w:rPr>
+        <w:t>. Again, this aligns with our expectations: the conversation around feminism is still perceived to inhabit an elite upper-class arena, occupied majorly by the English-speaking educated class who will tend to choose English as the language of ideological discourse, perhaps slightly more than they would do given informal settings</w:t>
+      </w:r>
+      <w:r>
+        <w:rPr>
+          <w:rFonts w:asciiTheme="minorBidi" w:eastAsia="Times New Roman" w:hAnsiTheme="minorBidi" w:cs="Mangal"/>
+          <w:lang w:val="en-US" w:bidi="hi-IN"/>
+        </w:rPr>
+        <w:t xml:space="preserve"> (as would be given a ‘normal’ discussion on Twitter)</w:t>
+      </w:r>
+      <w:r>
+        <w:rPr>
+          <w:rFonts w:asciiTheme="minorBidi" w:eastAsia="Times New Roman" w:hAnsiTheme="minorBidi" w:cs="Mangal"/>
+          <w:lang w:val="en-US" w:bidi="hi-IN"/>
+        </w:rPr>
+        <w:t xml:space="preserve">. As we have </w:t>
+      </w:r>
+      <w:r>
+        <w:rPr>
+          <w:rFonts w:asciiTheme="minorBidi" w:eastAsia="Times New Roman" w:hAnsiTheme="minorBidi" w:cs="Mangal"/>
+          <w:lang w:val="en-US" w:bidi="hi-IN"/>
+        </w:rPr>
+        <w:t xml:space="preserve">also already </w:t>
+      </w:r>
+      <w:r>
+        <w:rPr>
+          <w:rFonts w:asciiTheme="minorBidi" w:eastAsia="Times New Roman" w:hAnsiTheme="minorBidi" w:cs="Mangal"/>
+          <w:lang w:val="en-US" w:bidi="hi-IN"/>
+        </w:rPr>
+        <w:t>discussed</w:t>
+      </w:r>
+      <w:r>
+        <w:rPr>
+          <w:rFonts w:asciiTheme="minorBidi" w:eastAsia="Times New Roman" w:hAnsiTheme="minorBidi" w:cs="Mangal"/>
+          <w:lang w:val="en-US" w:bidi="hi-IN"/>
+        </w:rPr>
+        <w:t xml:space="preserve"> in (1)</w:t>
+      </w:r>
+      <w:r>
+        <w:rPr>
+          <w:rFonts w:asciiTheme="minorBidi" w:eastAsia="Times New Roman" w:hAnsiTheme="minorBidi" w:cs="Mangal"/>
+          <w:lang w:val="en-US" w:bidi="hi-IN"/>
+        </w:rPr>
+        <w:t xml:space="preserve">, the key terms of discussion appear in English in </w:t>
+      </w:r>
+      <w:proofErr w:type="spellStart"/>
+      <w:r>
+        <w:rPr>
+          <w:rFonts w:asciiTheme="minorBidi" w:eastAsia="Times New Roman" w:hAnsiTheme="minorBidi" w:cs="Mangal"/>
+          <w:lang w:val="en-US" w:bidi="hi-IN"/>
+        </w:rPr>
+        <w:t>F_Corpus</w:t>
+      </w:r>
+      <w:proofErr w:type="spellEnd"/>
+      <w:r>
+        <w:rPr>
+          <w:rFonts w:asciiTheme="minorBidi" w:eastAsia="Times New Roman" w:hAnsiTheme="minorBidi" w:cs="Mangal"/>
+          <w:lang w:val="en-US" w:bidi="hi-IN"/>
+        </w:rPr>
+        <w:t xml:space="preserve"> far more than they do in </w:t>
+      </w:r>
+      <w:proofErr w:type="spellStart"/>
+      <w:r>
+        <w:rPr>
+          <w:rFonts w:asciiTheme="minorBidi" w:eastAsia="Times New Roman" w:hAnsiTheme="minorBidi" w:cs="Mangal"/>
+          <w:lang w:val="en-US" w:bidi="hi-IN"/>
+        </w:rPr>
+        <w:t>D_Corpus</w:t>
+      </w:r>
+      <w:proofErr w:type="spellEnd"/>
+      <w:r>
+        <w:rPr>
+          <w:rFonts w:asciiTheme="minorBidi" w:eastAsia="Times New Roman" w:hAnsiTheme="minorBidi" w:cs="Mangal"/>
+          <w:lang w:val="en-US" w:bidi="hi-IN"/>
+        </w:rPr>
+        <w:t xml:space="preserve"> – these results corroborate each other. </w:t>
+      </w:r>
+    </w:p>
+    <w:p>
+      <w:pPr>
+        <w:pStyle w:val="ListParagraph"/>
+        <w:numPr>
+          <w:ilvl w:val="0"/>
+          <w:numId w:val="10"/>
+        </w:numPr>
+        <w:outlineLvl w:val="0"/>
+        <w:rPr>
+          <w:rFonts w:asciiTheme="minorBidi" w:eastAsia="Times New Roman" w:hAnsiTheme="minorBidi"/>
+          <w:b/>
+          <w:bCs/>
+          <w:lang w:val="en-US" w:bidi="hi-IN"/>
+        </w:rPr>
+      </w:pPr>
+      <w:r>
+        <w:rPr>
+          <w:rFonts w:asciiTheme="minorBidi" w:eastAsia="Times New Roman" w:hAnsiTheme="minorBidi"/>
+          <w:b/>
+          <w:bCs/>
+          <w:lang w:val="en-US" w:bidi="hi-IN"/>
+        </w:rPr>
+        <w:t>Code-mixed tweets</w:t>
+      </w:r>
+    </w:p>
+    <w:p>
+      <w:pPr>
+        <w:rPr>
+          <w:rFonts w:asciiTheme="minorBidi" w:eastAsia="Times New Roman" w:hAnsiTheme="minorBidi"/>
+          <w:lang w:val="en-US" w:bidi="hi-IN"/>
+        </w:rPr>
+      </w:pPr>
+      <w:r>
+        <w:rPr>
+          <w:rFonts w:asciiTheme="minorBidi" w:eastAsia="Times New Roman" w:hAnsiTheme="minorBidi"/>
+          <w:lang w:val="en-US" w:bidi="hi-IN"/>
+        </w:rPr>
+        <w:t xml:space="preserve">This is a user or tweet-based analysis. We want to say comparatively how many people code-mix on Twitter when participating in each discourse. </w:t>
+      </w:r>
+    </w:p>
+    <w:p>
+      <w:pPr>
+        <w:pStyle w:val="ListParagraph"/>
+        <w:numPr>
+          <w:ilvl w:val="0"/>
+          <w:numId w:val="10"/>
+        </w:numPr>
+        <w:outlineLvl w:val="0"/>
+        <w:rPr>
+          <w:rFonts w:asciiTheme="minorBidi" w:eastAsia="Times New Roman" w:hAnsiTheme="minorBidi"/>
+          <w:b/>
+          <w:bCs/>
+          <w:lang w:val="en-US" w:bidi="hi-IN"/>
+        </w:rPr>
+      </w:pPr>
+      <w:r>
+        <w:rPr>
+          <w:rFonts w:asciiTheme="minorBidi" w:eastAsia="Times New Roman" w:hAnsiTheme="minorBidi"/>
+          <w:b/>
+          <w:bCs/>
+          <w:lang w:val="en-US" w:bidi="hi-IN"/>
+        </w:rPr>
         <w:t>Code-mixed fragments</w:t>
       </w:r>
     </w:p>
@@ -6265,34 +8475,63 @@
         <w:rPr>
           <w:lang w:val="en-US"/>
         </w:rPr>
-        <w:t xml:space="preserve"> a few 3-word tags: ‘by the way’, for example, but we have chosen to keep the threshold run length as 3, </w:t>
-      </w:r>
-      <w:r>
-        <w:rPr>
-          <w:i/>
-          <w:iCs/>
-          <w:lang w:val="en-US"/>
-        </w:rPr>
-        <w:t>in any case</w:t>
-      </w:r>
-      <w:r>
-        <w:rPr>
-          <w:lang w:val="en-US"/>
-        </w:rPr>
-        <w:t xml:space="preserve"> (voila 3-word tag), because we want to identify 3-word phrases. We simply check for these few cases to avoid error. </w:t>
-      </w:r>
-    </w:p>
-    <w:p>
-      <w:pPr>
-        <w:rPr>
-          <w:lang w:val="en-US"/>
-        </w:rPr>
-      </w:pPr>
-      <w:r>
-        <w:rPr>
-          <w:lang w:val="en-US"/>
-        </w:rPr>
-        <w:t xml:space="preserve">We are avoiding naming lexical CS, because it is not within the scope of this project to be able to distinguish between CS and borrowing. We may, however, name 1-word CS fragments as ‘insertions’. </w:t>
+        <w:t xml:space="preserve"> a few 3-word tags: ‘by the way’, for example, but we have chosen to keep the threshold </w:t>
+      </w:r>
+      <w:r>
+        <w:rPr>
+          <w:lang w:val="en-US"/>
+        </w:rPr>
+        <w:t xml:space="preserve">run length as 3. </w:t>
+      </w:r>
+      <w:r>
+        <w:rPr>
+          <w:lang w:val="en-US"/>
+        </w:rPr>
+        <w:t>I</w:t>
+      </w:r>
+      <w:r>
+        <w:rPr>
+          <w:lang w:val="en-US"/>
+        </w:rPr>
+        <w:t>n any case</w:t>
+      </w:r>
+      <w:r>
+        <w:rPr>
+          <w:lang w:val="en-US"/>
+        </w:rPr>
+        <w:t xml:space="preserve"> (voila 3-word tag), </w:t>
+      </w:r>
+      <w:r>
+        <w:rPr>
+          <w:lang w:val="en-US"/>
+        </w:rPr>
+        <w:t xml:space="preserve">we have counted and displayed the number of sentences that exhibit CS fragments of all lengths from 1- 20 in the more extensive results file. </w:t>
+      </w:r>
+    </w:p>
+    <w:p>
+      <w:pPr>
+        <w:rPr>
+          <w:lang w:val="en-US"/>
+        </w:rPr>
+      </w:pPr>
+      <w:r>
+        <w:rPr>
+          <w:lang w:val="en-US"/>
+        </w:rPr>
+        <w:t>We are avoiding naming lexical CS, because it is not within the scope of this project to be able to distinguish between CS and borrowing.</w:t>
+      </w:r>
+      <w:r>
+        <w:rPr>
+          <w:rStyle w:val="FootnoteReference"/>
+          <w:lang w:val="en-US"/>
+        </w:rPr>
+        <w:footnoteReference w:id="3"/>
+      </w:r>
+      <w:r>
+        <w:rPr>
+          <w:lang w:val="en-US"/>
+        </w:rPr>
+        <w:t xml:space="preserve"> We may, however, name 1-word CS fragments as ‘insertions’. </w:t>
       </w:r>
     </w:p>
     <w:p>
@@ -6311,14 +8550,332 @@
     <w:p>
       <w:pPr>
         <w:rPr>
-          <w:lang w:val="en-US"/>
-        </w:rPr>
-      </w:pPr>
-      <w:r>
-        <w:rPr>
+          <w:rFonts w:asciiTheme="minorBidi" w:eastAsia="Times New Roman" w:hAnsiTheme="minorBidi" w:cs="Times New Roman"/>
+          <w:b/>
+          <w:bCs/>
+          <w:lang w:val="en-US"/>
+        </w:rPr>
+      </w:pPr>
+      <w:r>
+        <w:rPr>
+          <w:rFonts w:asciiTheme="minorBidi" w:eastAsia="Times New Roman" w:hAnsiTheme="minorBidi" w:cs="Times New Roman"/>
+          <w:b/>
+          <w:bCs/>
+          <w:lang w:val="en-US"/>
+        </w:rPr>
+        <w:t>RESULTS</w:t>
+      </w:r>
+    </w:p>
+    <w:tbl>
+      <w:tblPr>
+        <w:tblStyle w:val="TableGrid"/>
+        <w:tblW w:w="0" w:type="auto"/>
+        <w:tblLook w:val="04A0" w:firstRow="1" w:lastRow="0" w:firstColumn="1" w:lastColumn="0" w:noHBand="0" w:noVBand="1"/>
+      </w:tblPr>
+      <w:tblGrid>
+        <w:gridCol w:w="3003"/>
+        <w:gridCol w:w="3003"/>
+        <w:gridCol w:w="3004"/>
+      </w:tblGrid>
+      <w:tr>
+        <w:tc>
+          <w:tcPr>
+            <w:tcW w:w="3003" w:type="dxa"/>
+          </w:tcPr>
+          <w:p>
+            <w:pPr>
+              <w:rPr>
+                <w:lang w:val="en-US"/>
+              </w:rPr>
+            </w:pPr>
+          </w:p>
+        </w:tc>
+        <w:tc>
+          <w:tcPr>
+            <w:tcW w:w="3003" w:type="dxa"/>
+          </w:tcPr>
+          <w:p>
+            <w:pPr>
+              <w:rPr>
+                <w:lang w:val="en-US"/>
+              </w:rPr>
+            </w:pPr>
+            <w:r>
+              <w:rPr>
+                <w:lang w:val="en-US"/>
+              </w:rPr>
+              <w:t>Code-switched sentences %</w:t>
+            </w:r>
+            <w:r>
+              <w:rPr>
+                <w:rStyle w:val="FootnoteReference"/>
+                <w:lang w:val="en-US"/>
+              </w:rPr>
+              <w:footnoteReference w:id="4"/>
+            </w:r>
+          </w:p>
+        </w:tc>
+        <w:tc>
+          <w:tcPr>
+            <w:tcW w:w="3004" w:type="dxa"/>
+          </w:tcPr>
+          <w:p>
+            <w:pPr>
+              <w:rPr>
+                <w:lang w:val="en-US"/>
+              </w:rPr>
+            </w:pPr>
+            <w:r>
+              <w:rPr>
+                <w:lang w:val="en-US"/>
+              </w:rPr>
+              <w:t>Phrasal CS %</w:t>
+            </w:r>
+          </w:p>
+        </w:tc>
+      </w:tr>
+      <w:tr>
+        <w:trPr>
+          <w:trHeight w:val="297"/>
+        </w:trPr>
+        <w:tc>
+          <w:tcPr>
+            <w:tcW w:w="3003" w:type="dxa"/>
+          </w:tcPr>
+          <w:p>
+            <w:pPr>
+              <w:rPr>
+                <w:lang w:val="en-US"/>
+              </w:rPr>
+            </w:pPr>
+            <w:r>
+              <w:rPr>
+                <w:rFonts w:asciiTheme="minorBidi" w:eastAsia="Times New Roman" w:hAnsiTheme="minorBidi"/>
+                <w:b/>
+                <w:bCs/>
+                <w:lang w:val="en-US" w:bidi="hi-IN"/>
+              </w:rPr>
+              <w:t>Dalit Corpus</w:t>
+            </w:r>
+          </w:p>
+        </w:tc>
+        <w:tc>
+          <w:tcPr>
+            <w:tcW w:w="3003" w:type="dxa"/>
+          </w:tcPr>
+          <w:p>
+            <w:pPr>
+              <w:rPr>
+                <w:lang w:val="en-US"/>
+              </w:rPr>
+            </w:pPr>
+            <w:r>
+              <w:rPr>
+                <w:lang w:val="en-US"/>
+              </w:rPr>
+              <w:t>15.95</w:t>
+            </w:r>
+          </w:p>
+        </w:tc>
+        <w:tc>
+          <w:tcPr>
+            <w:tcW w:w="3004" w:type="dxa"/>
+          </w:tcPr>
+          <w:p>
+            <w:pPr>
+              <w:rPr>
+                <w:lang w:val="en-US"/>
+              </w:rPr>
+            </w:pPr>
+            <w:r>
+              <w:rPr>
+                <w:lang w:val="en-US"/>
+              </w:rPr>
+              <w:t>45.25</w:t>
+            </w:r>
+          </w:p>
+        </w:tc>
+      </w:tr>
+      <w:tr>
+        <w:tc>
+          <w:tcPr>
+            <w:tcW w:w="3003" w:type="dxa"/>
+          </w:tcPr>
+          <w:p>
+            <w:pPr>
+              <w:rPr>
+                <w:lang w:val="en-US"/>
+              </w:rPr>
+            </w:pPr>
+            <w:r>
+              <w:rPr>
+                <w:rFonts w:asciiTheme="minorBidi" w:eastAsia="Times New Roman" w:hAnsiTheme="minorBidi"/>
+                <w:b/>
+                <w:bCs/>
+                <w:lang w:val="en-US" w:bidi="hi-IN"/>
+              </w:rPr>
+              <w:t>Feminism Corpus</w:t>
+            </w:r>
+          </w:p>
+        </w:tc>
+        <w:tc>
+          <w:tcPr>
+            <w:tcW w:w="3003" w:type="dxa"/>
+          </w:tcPr>
+          <w:p>
+            <w:pPr>
+              <w:rPr>
+                <w:lang w:val="en-US"/>
+              </w:rPr>
+            </w:pPr>
+            <w:r>
+              <w:rPr>
+                <w:lang w:val="en-US"/>
+              </w:rPr>
+              <w:t>15.1</w:t>
+            </w:r>
+            <w:r>
+              <w:rPr>
+                <w:lang w:val="en-US"/>
+              </w:rPr>
+              <w:t>4</w:t>
+            </w:r>
+          </w:p>
+        </w:tc>
+        <w:tc>
+          <w:tcPr>
+            <w:tcW w:w="3004" w:type="dxa"/>
+          </w:tcPr>
+          <w:p>
+            <w:pPr>
+              <w:rPr>
+                <w:lang w:val="en-US"/>
+              </w:rPr>
+            </w:pPr>
+            <w:r>
+              <w:rPr>
+                <w:lang w:val="en-US"/>
+              </w:rPr>
+              <w:t>38.4</w:t>
+            </w:r>
+            <w:r>
+              <w:rPr>
+                <w:lang w:val="en-US"/>
+              </w:rPr>
+              <w:t>8</w:t>
+            </w:r>
+          </w:p>
+        </w:tc>
+      </w:tr>
+    </w:tbl>
+    <w:p>
+      <w:pPr>
+        <w:rPr>
+          <w:lang w:val="en-US"/>
+        </w:rPr>
+      </w:pPr>
+    </w:p>
+    <w:p>
+      <w:pPr>
+        <w:rPr>
+          <w:lang w:val="en-US"/>
+        </w:rPr>
+      </w:pPr>
+      <w:r>
+        <w:rPr>
+          <w:lang w:val="en-US"/>
+        </w:rPr>
+        <w:t xml:space="preserve">Here, we find that the figures match, indicating that people code-switch with roughly equal frequency in both corpora.  </w:t>
+      </w:r>
+      <w:r>
+        <w:rPr>
+          <w:lang w:val="en-US"/>
+        </w:rPr>
+        <w:t xml:space="preserve">Phrasal CS, as we have specified it, occurs more in the </w:t>
+      </w:r>
+      <w:proofErr w:type="spellStart"/>
+      <w:r>
+        <w:rPr>
+          <w:lang w:val="en-US"/>
+        </w:rPr>
+        <w:t>Dalit_corpus</w:t>
+      </w:r>
+      <w:proofErr w:type="spellEnd"/>
+      <w:r>
+        <w:rPr>
+          <w:lang w:val="en-US"/>
+        </w:rPr>
+        <w:t>, indicating a slightly higher fluidity between Hindi and Engl</w:t>
+      </w:r>
+      <w:r>
+        <w:rPr>
+          <w:lang w:val="en-US"/>
+        </w:rPr>
+        <w:t>ish in this conversation. This, again, is in line with all our previous results.</w:t>
+      </w:r>
+    </w:p>
+    <w:p>
+      <w:pPr>
+        <w:rPr>
+          <w:lang w:val="en-US"/>
+        </w:rPr>
+      </w:pPr>
+    </w:p>
+    <w:p>
+      <w:pPr>
+        <w:rPr>
+          <w:b/>
+          <w:bCs/>
+          <w:lang w:val="en-US"/>
+        </w:rPr>
+      </w:pPr>
+      <w:r>
+        <w:rPr>
+          <w:b/>
+          <w:bCs/>
+          <w:lang w:val="en-US"/>
+        </w:rPr>
+        <w:t xml:space="preserve">Thus, the above 5 analyses demonstrate that relative Hindi presence as </w:t>
+      </w:r>
+      <w:r>
+        <w:rPr>
+          <w:b/>
+          <w:bCs/>
+          <w:lang w:val="en-US"/>
+        </w:rPr>
+        <w:t>measured at various levels</w:t>
+      </w:r>
+      <w:r>
+        <w:rPr>
+          <w:b/>
+          <w:bCs/>
           <w:lang w:val="en-US"/>
         </w:rPr>
         <w:t xml:space="preserve"> </w:t>
+      </w:r>
+      <w:r>
+        <w:rPr>
+          <w:b/>
+          <w:bCs/>
+          <w:lang w:val="en-US"/>
+        </w:rPr>
+        <w:t xml:space="preserve">is consistently higher </w:t>
+      </w:r>
+      <w:r>
+        <w:rPr>
+          <w:b/>
+          <w:bCs/>
+          <w:lang w:val="en-US"/>
+        </w:rPr>
+        <w:t>in the discourse on Dalit issues than it is in the discourse on women’</w:t>
+      </w:r>
+      <w:r>
+        <w:rPr>
+          <w:b/>
+          <w:bCs/>
+          <w:lang w:val="en-US"/>
+        </w:rPr>
+        <w:t xml:space="preserve">s issues on Twitter in India. </w:t>
       </w:r>
     </w:p>
     <w:p>
@@ -6448,6 +9005,99 @@
           <w:lang w:val="en-US"/>
         </w:rPr>
         <w:t>Some transliterations/variations, especially Roman transliterations of Hindi words, have not been included here; they are present in the comprehensive search list, available in WordSearch.xlsx</w:t>
+      </w:r>
+    </w:p>
+  </w:footnote>
+  <w:footnote w:id="2">
+    <w:p>
+      <w:pPr>
+        <w:pStyle w:val="FootnoteText"/>
+        <w:rPr>
+          <w:lang w:val="en-US"/>
+        </w:rPr>
+      </w:pPr>
+      <w:r>
+        <w:rPr>
+          <w:rStyle w:val="FootnoteReference"/>
+        </w:rPr>
+        <w:footnoteRef/>
+      </w:r>
+      <w:r>
+        <w:t xml:space="preserve"> </w:t>
+      </w:r>
+      <w:r>
+        <w:rPr>
+          <w:lang w:val="en-US"/>
+        </w:rPr>
+        <w:t xml:space="preserve">Although there the unit is the tweet. Still, we can safely say that although our figures may not exactly compare, there is certainly marked divergence from the general English-Hindi baseline on Twitter. </w:t>
+      </w:r>
+    </w:p>
+  </w:footnote>
+  <w:footnote w:id="3">
+    <w:p>
+      <w:pPr>
+        <w:pStyle w:val="FootnoteText"/>
+        <w:rPr>
+          <w:lang w:val="en-US"/>
+        </w:rPr>
+      </w:pPr>
+      <w:r>
+        <w:rPr>
+          <w:rStyle w:val="FootnoteReference"/>
+        </w:rPr>
+        <w:footnoteRef/>
+      </w:r>
+      <w:r>
+        <w:t xml:space="preserve"> </w:t>
+      </w:r>
+      <w:r>
+        <w:rPr>
+          <w:lang w:val="en-US"/>
+        </w:rPr>
+        <w:t xml:space="preserve">This is also to reduce error due to the LID, which is occasionally eccentric. </w:t>
+      </w:r>
+      <w:r>
+        <w:rPr>
+          <w:lang w:val="en-US"/>
+        </w:rPr>
+        <w:t xml:space="preserve"> </w:t>
+      </w:r>
+    </w:p>
+  </w:footnote>
+  <w:footnote w:id="4">
+    <w:p>
+      <w:pPr>
+        <w:pStyle w:val="FootnoteText"/>
+        <w:rPr>
+          <w:lang w:val="en-US"/>
+        </w:rPr>
+      </w:pPr>
+      <w:r>
+        <w:rPr>
+          <w:rStyle w:val="FootnoteReference"/>
+        </w:rPr>
+        <w:footnoteRef/>
+      </w:r>
+      <w:r>
+        <w:t xml:space="preserve"> </w:t>
+      </w:r>
+      <w:r>
+        <w:rPr>
+          <w:lang w:val="en-US"/>
+        </w:rPr>
+        <w:t xml:space="preserve">For similar reasons as the above, we have counted CS sentences as those with at least a 2-word fragment. </w:t>
+      </w:r>
+      <w:r>
+        <w:rPr>
+          <w:lang w:val="en-US"/>
+        </w:rPr>
+        <w:t xml:space="preserve">This </w:t>
+      </w:r>
+      <w:r>
+        <w:rPr>
+          <w:lang w:val="en-US"/>
+        </w:rPr>
+        <w:t xml:space="preserve">is also to reduce error due to Named Entities: for example, ‘Priyanka’ is tagged as \HI, but if it appears in an all-English sentence, we do not want to mark this sentence as code-switched. </w:t>
       </w:r>
     </w:p>
   </w:footnote>
@@ -8588,7 +11238,7 @@
 </file>
 
 <file path=customXml/itemProps1.xml><?xml version="1.0" encoding="utf-8"?>
-<ds:datastoreItem xmlns:ds="http://schemas.openxmlformats.org/officeDocument/2006/customXml" ds:itemID="{4ECC12AD-ED46-214A-AD60-29371CB607B2}">
+<ds:datastoreItem xmlns:ds="http://schemas.openxmlformats.org/officeDocument/2006/customXml" ds:itemID="{99CEEF3B-238D-D148-9135-526DAEF8FE5D}">
   <ds:schemaRefs>
     <ds:schemaRef ds:uri="http://schemas.openxmlformats.org/officeDocument/2006/bibliography"/>
   </ds:schemaRefs>

</xml_diff>